<commit_message>
modifica report: paragrafi 3.4, 3.5, 3.6
</commit_message>
<xml_diff>
--- a/Report.docx
+++ b/Report.docx
@@ -4,7 +4,7 @@
   <w:body>
     <w:p>
       <w:pPr>
-        <w:pStyle w:val="Titolo"/>
+        <w:pStyle w:val="Title"/>
         <w:rPr>
           <w:lang w:val="en-US"/>
         </w:rPr>
@@ -30,7 +30,7 @@
     </w:p>
     <w:p>
       <w:pPr>
-        <w:pStyle w:val="Titolo"/>
+        <w:pStyle w:val="Title"/>
         <w:rPr>
           <w:bCs/>
           <w:lang w:val="de-DE"/>
@@ -41,10 +41,26 @@
           <w:bCs/>
           <w:lang w:val="de-DE"/>
         </w:rPr>
-        <w:t>Gaming Hours vs Academic &amp; Work Performance</w:t>
+        <w:t xml:space="preserve">Gaming Hours </w:t>
+      </w:r>
+      <w:proofErr w:type="spellStart"/>
+      <w:r>
+        <w:rPr>
+          <w:bCs/>
+          <w:lang w:val="de-DE"/>
+        </w:rPr>
+        <w:t>vs</w:t>
+      </w:r>
+      <w:proofErr w:type="spellEnd"/>
+      <w:r>
+        <w:rPr>
+          <w:bCs/>
+          <w:lang w:val="de-DE"/>
+        </w:rPr>
+        <w:t xml:space="preserve"> Academic &amp; Work Performance</w:t>
       </w:r>
     </w:p>
-    <w:bookmarkStart w:id="0" w:name="_Toc218795801" w:displacedByCustomXml="next"/>
+    <w:bookmarkStart w:id="0" w:name="_Toc218854873" w:displacedByCustomXml="next"/>
     <w:sdt>
       <w:sdtPr>
         <w:rPr>
@@ -68,16 +84,16 @@
       <w:sdtContent>
         <w:p>
           <w:pPr>
-            <w:pStyle w:val="Titolo1"/>
+            <w:pStyle w:val="Heading1"/>
             <w:rPr>
-              <w:rStyle w:val="TitoloCarattere"/>
+              <w:rStyle w:val="TitleChar"/>
               <w:b/>
               <w:bCs/>
             </w:rPr>
           </w:pPr>
           <w:r>
             <w:rPr>
-              <w:rStyle w:val="TitoloCarattere"/>
+              <w:rStyle w:val="TitleChar"/>
               <w:b/>
               <w:bCs/>
             </w:rPr>
@@ -87,7 +103,7 @@
         </w:p>
         <w:p>
           <w:pPr>
-            <w:pStyle w:val="Sommario1"/>
+            <w:pStyle w:val="TOC1"/>
             <w:tabs>
               <w:tab w:val="right" w:leader="underscore" w:pos="9016"/>
             </w:tabs>
@@ -130,10 +146,10 @@
             </w:rPr>
             <w:fldChar w:fldCharType="separate"/>
           </w:r>
-          <w:hyperlink w:anchor="_Toc218795801" w:history="1">
-            <w:r>
-              <w:rPr>
-                <w:rStyle w:val="Collegamentoipertestuale"/>
+          <w:hyperlink w:anchor="_Toc218854873" w:history="1">
+            <w:r>
+              <w:rPr>
+                <w:rStyle w:val="Hyperlink"/>
                 <w:noProof/>
                 <w:spacing w:val="-10"/>
                 <w:kern w:val="28"/>
@@ -159,7 +175,7 @@
                 <w:noProof/>
                 <w:webHidden/>
               </w:rPr>
-              <w:instrText xml:space="preserve"> PAGEREF _Toc218795801 \h </w:instrText>
+              <w:instrText xml:space="preserve"> PAGEREF _Toc218854873 \h </w:instrText>
             </w:r>
             <w:r>
               <w:rPr>
@@ -192,7 +208,7 @@
         </w:p>
         <w:p>
           <w:pPr>
-            <w:pStyle w:val="Sommario1"/>
+            <w:pStyle w:val="TOC1"/>
             <w:tabs>
               <w:tab w:val="left" w:pos="480"/>
               <w:tab w:val="right" w:leader="underscore" w:pos="9016"/>
@@ -209,10 +225,10 @@
               <w14:ligatures w14:val="standardContextual"/>
             </w:rPr>
           </w:pPr>
-          <w:hyperlink w:anchor="_Toc218795802" w:history="1">
-            <w:r>
-              <w:rPr>
-                <w:rStyle w:val="Collegamentoipertestuale"/>
+          <w:hyperlink w:anchor="_Toc218854874" w:history="1">
+            <w:r>
+              <w:rPr>
+                <w:rStyle w:val="Hyperlink"/>
                 <w:noProof/>
               </w:rPr>
               <w:t>1.</w:t>
@@ -233,7 +249,7 @@
             </w:r>
             <w:r>
               <w:rPr>
-                <w:rStyle w:val="Collegamentoipertestuale"/>
+                <w:rStyle w:val="Hyperlink"/>
                 <w:noProof/>
               </w:rPr>
               <w:t>ANALISI SCENARIO</w:t>
@@ -257,7 +273,7 @@
                 <w:noProof/>
                 <w:webHidden/>
               </w:rPr>
-              <w:instrText xml:space="preserve"> PAGEREF _Toc218795802 \h </w:instrText>
+              <w:instrText xml:space="preserve"> PAGEREF _Toc218854874 \h </w:instrText>
             </w:r>
             <w:r>
               <w:rPr>
@@ -290,7 +306,7 @@
         </w:p>
         <w:p>
           <w:pPr>
-            <w:pStyle w:val="Sommario2"/>
+            <w:pStyle w:val="TOC2"/>
             <w:tabs>
               <w:tab w:val="left" w:pos="960"/>
               <w:tab w:val="right" w:leader="underscore" w:pos="9016"/>
@@ -307,10 +323,10 @@
               <w14:ligatures w14:val="standardContextual"/>
             </w:rPr>
           </w:pPr>
-          <w:hyperlink w:anchor="_Toc218795803" w:history="1">
-            <w:r>
-              <w:rPr>
-                <w:rStyle w:val="Collegamentoipertestuale"/>
+          <w:hyperlink w:anchor="_Toc218854875" w:history="1">
+            <w:r>
+              <w:rPr>
+                <w:rStyle w:val="Hyperlink"/>
                 <w:rFonts w:cstheme="majorBidi"/>
                 <w:noProof/>
                 <w:lang w:eastAsia="it-IT"/>
@@ -333,7 +349,7 @@
             </w:r>
             <w:r>
               <w:rPr>
-                <w:rStyle w:val="Collegamentoipertestuale"/>
+                <w:rStyle w:val="Hyperlink"/>
                 <w:noProof/>
                 <w:lang w:eastAsia="it-IT"/>
               </w:rPr>
@@ -358,7 +374,7 @@
                 <w:noProof/>
                 <w:webHidden/>
               </w:rPr>
-              <w:instrText xml:space="preserve"> PAGEREF _Toc218795803 \h </w:instrText>
+              <w:instrText xml:space="preserve"> PAGEREF _Toc218854875 \h </w:instrText>
             </w:r>
             <w:r>
               <w:rPr>
@@ -391,7 +407,7 @@
         </w:p>
         <w:p>
           <w:pPr>
-            <w:pStyle w:val="Sommario2"/>
+            <w:pStyle w:val="TOC2"/>
             <w:tabs>
               <w:tab w:val="left" w:pos="960"/>
               <w:tab w:val="right" w:leader="underscore" w:pos="9016"/>
@@ -408,10 +424,10 @@
               <w14:ligatures w14:val="standardContextual"/>
             </w:rPr>
           </w:pPr>
-          <w:hyperlink w:anchor="_Toc218795804" w:history="1">
-            <w:r>
-              <w:rPr>
-                <w:rStyle w:val="Collegamentoipertestuale"/>
+          <w:hyperlink w:anchor="_Toc218854876" w:history="1">
+            <w:r>
+              <w:rPr>
+                <w:rStyle w:val="Hyperlink"/>
                 <w:rFonts w:cstheme="majorBidi"/>
                 <w:noProof/>
                 <w:lang w:eastAsia="it-IT"/>
@@ -434,7 +450,7 @@
             </w:r>
             <w:r>
               <w:rPr>
-                <w:rStyle w:val="Collegamentoipertestuale"/>
+                <w:rStyle w:val="Hyperlink"/>
                 <w:noProof/>
                 <w:lang w:eastAsia="it-IT"/>
               </w:rPr>
@@ -459,7 +475,7 @@
                 <w:noProof/>
                 <w:webHidden/>
               </w:rPr>
-              <w:instrText xml:space="preserve"> PAGEREF _Toc218795804 \h </w:instrText>
+              <w:instrText xml:space="preserve"> PAGEREF _Toc218854876 \h </w:instrText>
             </w:r>
             <w:r>
               <w:rPr>
@@ -492,7 +508,7 @@
         </w:p>
         <w:p>
           <w:pPr>
-            <w:pStyle w:val="Sommario1"/>
+            <w:pStyle w:val="TOC1"/>
             <w:tabs>
               <w:tab w:val="left" w:pos="480"/>
               <w:tab w:val="right" w:leader="underscore" w:pos="9016"/>
@@ -509,10 +525,10 @@
               <w14:ligatures w14:val="standardContextual"/>
             </w:rPr>
           </w:pPr>
-          <w:hyperlink w:anchor="_Toc218795805" w:history="1">
-            <w:r>
-              <w:rPr>
-                <w:rStyle w:val="Collegamentoipertestuale"/>
+          <w:hyperlink w:anchor="_Toc218854877" w:history="1">
+            <w:r>
+              <w:rPr>
+                <w:rStyle w:val="Hyperlink"/>
                 <w:noProof/>
               </w:rPr>
               <w:t>2.</w:t>
@@ -533,7 +549,7 @@
             </w:r>
             <w:r>
               <w:rPr>
-                <w:rStyle w:val="Collegamentoipertestuale"/>
+                <w:rStyle w:val="Hyperlink"/>
                 <w:noProof/>
               </w:rPr>
               <w:t>IL DATASET</w:t>
@@ -557,7 +573,7 @@
                 <w:noProof/>
                 <w:webHidden/>
               </w:rPr>
-              <w:instrText xml:space="preserve"> PAGEREF _Toc218795805 \h </w:instrText>
+              <w:instrText xml:space="preserve"> PAGEREF _Toc218854877 \h </w:instrText>
             </w:r>
             <w:r>
               <w:rPr>
@@ -590,7 +606,7 @@
         </w:p>
         <w:p>
           <w:pPr>
-            <w:pStyle w:val="Sommario2"/>
+            <w:pStyle w:val="TOC2"/>
             <w:tabs>
               <w:tab w:val="left" w:pos="960"/>
               <w:tab w:val="right" w:leader="underscore" w:pos="9016"/>
@@ -607,10 +623,10 @@
               <w14:ligatures w14:val="standardContextual"/>
             </w:rPr>
           </w:pPr>
-          <w:hyperlink w:anchor="_Toc218795806" w:history="1">
-            <w:r>
-              <w:rPr>
-                <w:rStyle w:val="Collegamentoipertestuale"/>
+          <w:hyperlink w:anchor="_Toc218854878" w:history="1">
+            <w:r>
+              <w:rPr>
+                <w:rStyle w:val="Hyperlink"/>
                 <w:rFonts w:cstheme="majorBidi"/>
                 <w:noProof/>
               </w:rPr>
@@ -632,7 +648,7 @@
             </w:r>
             <w:r>
               <w:rPr>
-                <w:rStyle w:val="Collegamentoipertestuale"/>
+                <w:rStyle w:val="Hyperlink"/>
                 <w:noProof/>
               </w:rPr>
               <w:t>Contenuto</w:t>
@@ -656,7 +672,7 @@
                 <w:noProof/>
                 <w:webHidden/>
               </w:rPr>
-              <w:instrText xml:space="preserve"> PAGEREF _Toc218795806 \h </w:instrText>
+              <w:instrText xml:space="preserve"> PAGEREF _Toc218854878 \h </w:instrText>
             </w:r>
             <w:r>
               <w:rPr>
@@ -689,7 +705,7 @@
         </w:p>
         <w:p>
           <w:pPr>
-            <w:pStyle w:val="Sommario1"/>
+            <w:pStyle w:val="TOC1"/>
             <w:tabs>
               <w:tab w:val="left" w:pos="480"/>
               <w:tab w:val="right" w:leader="underscore" w:pos="9016"/>
@@ -706,10 +722,10 @@
               <w14:ligatures w14:val="standardContextual"/>
             </w:rPr>
           </w:pPr>
-          <w:hyperlink w:anchor="_Toc218795807" w:history="1">
-            <w:r>
-              <w:rPr>
-                <w:rStyle w:val="Collegamentoipertestuale"/>
+          <w:hyperlink w:anchor="_Toc218854879" w:history="1">
+            <w:r>
+              <w:rPr>
+                <w:rStyle w:val="Hyperlink"/>
                 <w:noProof/>
               </w:rPr>
               <w:t>3.</w:t>
@@ -730,7 +746,7 @@
             </w:r>
             <w:r>
               <w:rPr>
-                <w:rStyle w:val="Collegamentoipertestuale"/>
+                <w:rStyle w:val="Hyperlink"/>
                 <w:noProof/>
               </w:rPr>
               <w:t>ANALISI E GESTIONE DELLE CRITICITÀ</w:t>
@@ -754,7 +770,7 @@
                 <w:noProof/>
                 <w:webHidden/>
               </w:rPr>
-              <w:instrText xml:space="preserve"> PAGEREF _Toc218795807 \h </w:instrText>
+              <w:instrText xml:space="preserve"> PAGEREF _Toc218854879 \h </w:instrText>
             </w:r>
             <w:r>
               <w:rPr>
@@ -774,7 +790,601 @@
                 <w:noProof/>
                 <w:webHidden/>
               </w:rPr>
-              <w:t>3</w:t>
+              <w:t>5</w:t>
+            </w:r>
+            <w:r>
+              <w:rPr>
+                <w:noProof/>
+                <w:webHidden/>
+              </w:rPr>
+              <w:fldChar w:fldCharType="end"/>
+            </w:r>
+          </w:hyperlink>
+        </w:p>
+        <w:p>
+          <w:pPr>
+            <w:pStyle w:val="TOC2"/>
+            <w:tabs>
+              <w:tab w:val="left" w:pos="960"/>
+              <w:tab w:val="right" w:leader="underscore" w:pos="9016"/>
+            </w:tabs>
+            <w:rPr>
+              <w:rFonts w:asciiTheme="minorHAnsi" w:eastAsiaTheme="minorEastAsia" w:hAnsiTheme="minorHAnsi"/>
+              <w:b w:val="0"/>
+              <w:bCs w:val="0"/>
+              <w:noProof/>
+              <w:kern w:val="2"/>
+              <w:sz w:val="24"/>
+              <w:szCs w:val="24"/>
+              <w:lang w:eastAsia="it-IT"/>
+              <w14:ligatures w14:val="standardContextual"/>
+            </w:rPr>
+          </w:pPr>
+          <w:hyperlink w:anchor="_Toc218854880" w:history="1">
+            <w:r>
+              <w:rPr>
+                <w:rStyle w:val="Hyperlink"/>
+                <w:rFonts w:cstheme="majorBidi"/>
+                <w:noProof/>
+              </w:rPr>
+              <w:t>3.1</w:t>
+            </w:r>
+            <w:r>
+              <w:rPr>
+                <w:rFonts w:asciiTheme="minorHAnsi" w:eastAsiaTheme="minorEastAsia" w:hAnsiTheme="minorHAnsi"/>
+                <w:b w:val="0"/>
+                <w:bCs w:val="0"/>
+                <w:noProof/>
+                <w:kern w:val="2"/>
+                <w:sz w:val="24"/>
+                <w:szCs w:val="24"/>
+                <w:lang w:eastAsia="it-IT"/>
+                <w14:ligatures w14:val="standardContextual"/>
+              </w:rPr>
+              <w:tab/>
+            </w:r>
+            <w:r>
+              <w:rPr>
+                <w:rStyle w:val="Hyperlink"/>
+                <w:noProof/>
+              </w:rPr>
+              <w:t>Data Cleaning</w:t>
+            </w:r>
+            <w:r>
+              <w:rPr>
+                <w:noProof/>
+                <w:webHidden/>
+              </w:rPr>
+              <w:tab/>
+            </w:r>
+            <w:r>
+              <w:rPr>
+                <w:noProof/>
+                <w:webHidden/>
+              </w:rPr>
+              <w:fldChar w:fldCharType="begin"/>
+            </w:r>
+            <w:r>
+              <w:rPr>
+                <w:noProof/>
+                <w:webHidden/>
+              </w:rPr>
+              <w:instrText xml:space="preserve"> PAGEREF _Toc218854880 \h </w:instrText>
+            </w:r>
+            <w:r>
+              <w:rPr>
+                <w:noProof/>
+                <w:webHidden/>
+              </w:rPr>
+            </w:r>
+            <w:r>
+              <w:rPr>
+                <w:noProof/>
+                <w:webHidden/>
+              </w:rPr>
+              <w:fldChar w:fldCharType="separate"/>
+            </w:r>
+            <w:r>
+              <w:rPr>
+                <w:noProof/>
+                <w:webHidden/>
+              </w:rPr>
+              <w:t>5</w:t>
+            </w:r>
+            <w:r>
+              <w:rPr>
+                <w:noProof/>
+                <w:webHidden/>
+              </w:rPr>
+              <w:fldChar w:fldCharType="end"/>
+            </w:r>
+          </w:hyperlink>
+        </w:p>
+        <w:p>
+          <w:pPr>
+            <w:pStyle w:val="TOC2"/>
+            <w:tabs>
+              <w:tab w:val="left" w:pos="960"/>
+              <w:tab w:val="right" w:leader="underscore" w:pos="9016"/>
+            </w:tabs>
+            <w:rPr>
+              <w:rFonts w:asciiTheme="minorHAnsi" w:eastAsiaTheme="minorEastAsia" w:hAnsiTheme="minorHAnsi"/>
+              <w:b w:val="0"/>
+              <w:bCs w:val="0"/>
+              <w:noProof/>
+              <w:kern w:val="2"/>
+              <w:sz w:val="24"/>
+              <w:szCs w:val="24"/>
+              <w:lang w:eastAsia="it-IT"/>
+              <w14:ligatures w14:val="standardContextual"/>
+            </w:rPr>
+          </w:pPr>
+          <w:hyperlink w:anchor="_Toc218854881" w:history="1">
+            <w:r>
+              <w:rPr>
+                <w:rStyle w:val="Hyperlink"/>
+                <w:rFonts w:cstheme="majorBidi"/>
+                <w:noProof/>
+              </w:rPr>
+              <w:t>3.2</w:t>
+            </w:r>
+            <w:r>
+              <w:rPr>
+                <w:rFonts w:asciiTheme="minorHAnsi" w:eastAsiaTheme="minorEastAsia" w:hAnsiTheme="minorHAnsi"/>
+                <w:b w:val="0"/>
+                <w:bCs w:val="0"/>
+                <w:noProof/>
+                <w:kern w:val="2"/>
+                <w:sz w:val="24"/>
+                <w:szCs w:val="24"/>
+                <w:lang w:eastAsia="it-IT"/>
+                <w14:ligatures w14:val="standardContextual"/>
+              </w:rPr>
+              <w:tab/>
+            </w:r>
+            <w:r>
+              <w:rPr>
+                <w:rStyle w:val="Hyperlink"/>
+                <w:noProof/>
+              </w:rPr>
+              <w:t>Verifica dei missing values (A)</w:t>
+            </w:r>
+            <w:r>
+              <w:rPr>
+                <w:noProof/>
+                <w:webHidden/>
+              </w:rPr>
+              <w:tab/>
+            </w:r>
+            <w:r>
+              <w:rPr>
+                <w:noProof/>
+                <w:webHidden/>
+              </w:rPr>
+              <w:fldChar w:fldCharType="begin"/>
+            </w:r>
+            <w:r>
+              <w:rPr>
+                <w:noProof/>
+                <w:webHidden/>
+              </w:rPr>
+              <w:instrText xml:space="preserve"> PAGEREF _Toc218854881 \h </w:instrText>
+            </w:r>
+            <w:r>
+              <w:rPr>
+                <w:noProof/>
+                <w:webHidden/>
+              </w:rPr>
+            </w:r>
+            <w:r>
+              <w:rPr>
+                <w:noProof/>
+                <w:webHidden/>
+              </w:rPr>
+              <w:fldChar w:fldCharType="separate"/>
+            </w:r>
+            <w:r>
+              <w:rPr>
+                <w:noProof/>
+                <w:webHidden/>
+              </w:rPr>
+              <w:t>5</w:t>
+            </w:r>
+            <w:r>
+              <w:rPr>
+                <w:noProof/>
+                <w:webHidden/>
+              </w:rPr>
+              <w:fldChar w:fldCharType="end"/>
+            </w:r>
+          </w:hyperlink>
+        </w:p>
+        <w:p>
+          <w:pPr>
+            <w:pStyle w:val="TOC2"/>
+            <w:tabs>
+              <w:tab w:val="left" w:pos="960"/>
+              <w:tab w:val="right" w:leader="underscore" w:pos="9016"/>
+            </w:tabs>
+            <w:rPr>
+              <w:rFonts w:asciiTheme="minorHAnsi" w:eastAsiaTheme="minorEastAsia" w:hAnsiTheme="minorHAnsi"/>
+              <w:b w:val="0"/>
+              <w:bCs w:val="0"/>
+              <w:noProof/>
+              <w:kern w:val="2"/>
+              <w:sz w:val="24"/>
+              <w:szCs w:val="24"/>
+              <w:lang w:eastAsia="it-IT"/>
+              <w14:ligatures w14:val="standardContextual"/>
+            </w:rPr>
+          </w:pPr>
+          <w:hyperlink w:anchor="_Toc218854882" w:history="1">
+            <w:r>
+              <w:rPr>
+                <w:rStyle w:val="Hyperlink"/>
+                <w:rFonts w:cstheme="majorBidi"/>
+                <w:noProof/>
+              </w:rPr>
+              <w:t>3.3</w:t>
+            </w:r>
+            <w:r>
+              <w:rPr>
+                <w:rFonts w:asciiTheme="minorHAnsi" w:eastAsiaTheme="minorEastAsia" w:hAnsiTheme="minorHAnsi"/>
+                <w:b w:val="0"/>
+                <w:bCs w:val="0"/>
+                <w:noProof/>
+                <w:kern w:val="2"/>
+                <w:sz w:val="24"/>
+                <w:szCs w:val="24"/>
+                <w:lang w:eastAsia="it-IT"/>
+                <w14:ligatures w14:val="standardContextual"/>
+              </w:rPr>
+              <w:tab/>
+            </w:r>
+            <w:r>
+              <w:rPr>
+                <w:rStyle w:val="Hyperlink"/>
+                <w:noProof/>
+              </w:rPr>
+              <w:t>Verifica dei duplicati (A) DA POSTICIPARE</w:t>
+            </w:r>
+            <w:r>
+              <w:rPr>
+                <w:noProof/>
+                <w:webHidden/>
+              </w:rPr>
+              <w:tab/>
+            </w:r>
+            <w:r>
+              <w:rPr>
+                <w:noProof/>
+                <w:webHidden/>
+              </w:rPr>
+              <w:fldChar w:fldCharType="begin"/>
+            </w:r>
+            <w:r>
+              <w:rPr>
+                <w:noProof/>
+                <w:webHidden/>
+              </w:rPr>
+              <w:instrText xml:space="preserve"> PAGEREF _Toc218854882 \h </w:instrText>
+            </w:r>
+            <w:r>
+              <w:rPr>
+                <w:noProof/>
+                <w:webHidden/>
+              </w:rPr>
+            </w:r>
+            <w:r>
+              <w:rPr>
+                <w:noProof/>
+                <w:webHidden/>
+              </w:rPr>
+              <w:fldChar w:fldCharType="separate"/>
+            </w:r>
+            <w:r>
+              <w:rPr>
+                <w:noProof/>
+                <w:webHidden/>
+              </w:rPr>
+              <w:t>5</w:t>
+            </w:r>
+            <w:r>
+              <w:rPr>
+                <w:noProof/>
+                <w:webHidden/>
+              </w:rPr>
+              <w:fldChar w:fldCharType="end"/>
+            </w:r>
+          </w:hyperlink>
+        </w:p>
+        <w:p>
+          <w:pPr>
+            <w:pStyle w:val="TOC2"/>
+            <w:tabs>
+              <w:tab w:val="left" w:pos="960"/>
+              <w:tab w:val="right" w:leader="underscore" w:pos="9016"/>
+            </w:tabs>
+            <w:rPr>
+              <w:rFonts w:asciiTheme="minorHAnsi" w:eastAsiaTheme="minorEastAsia" w:hAnsiTheme="minorHAnsi"/>
+              <w:b w:val="0"/>
+              <w:bCs w:val="0"/>
+              <w:noProof/>
+              <w:kern w:val="2"/>
+              <w:sz w:val="24"/>
+              <w:szCs w:val="24"/>
+              <w:lang w:eastAsia="it-IT"/>
+              <w14:ligatures w14:val="standardContextual"/>
+            </w:rPr>
+          </w:pPr>
+          <w:hyperlink w:anchor="_Toc218854883" w:history="1">
+            <w:r>
+              <w:rPr>
+                <w:rStyle w:val="Hyperlink"/>
+                <w:rFonts w:cstheme="majorBidi"/>
+                <w:noProof/>
+              </w:rPr>
+              <w:t>3.4</w:t>
+            </w:r>
+            <w:r>
+              <w:rPr>
+                <w:rFonts w:asciiTheme="minorHAnsi" w:eastAsiaTheme="minorEastAsia" w:hAnsiTheme="minorHAnsi"/>
+                <w:b w:val="0"/>
+                <w:bCs w:val="0"/>
+                <w:noProof/>
+                <w:kern w:val="2"/>
+                <w:sz w:val="24"/>
+                <w:szCs w:val="24"/>
+                <w:lang w:eastAsia="it-IT"/>
+                <w14:ligatures w14:val="standardContextual"/>
+              </w:rPr>
+              <w:tab/>
+            </w:r>
+            <w:r>
+              <w:rPr>
+                <w:rStyle w:val="Hyperlink"/>
+                <w:noProof/>
+              </w:rPr>
+              <w:t>Verifica degli outliers</w:t>
+            </w:r>
+            <w:r>
+              <w:rPr>
+                <w:noProof/>
+                <w:webHidden/>
+              </w:rPr>
+              <w:tab/>
+            </w:r>
+            <w:r>
+              <w:rPr>
+                <w:noProof/>
+                <w:webHidden/>
+              </w:rPr>
+              <w:fldChar w:fldCharType="begin"/>
+            </w:r>
+            <w:r>
+              <w:rPr>
+                <w:noProof/>
+                <w:webHidden/>
+              </w:rPr>
+              <w:instrText xml:space="preserve"> PAGEREF _Toc218854883 \h </w:instrText>
+            </w:r>
+            <w:r>
+              <w:rPr>
+                <w:noProof/>
+                <w:webHidden/>
+              </w:rPr>
+            </w:r>
+            <w:r>
+              <w:rPr>
+                <w:noProof/>
+                <w:webHidden/>
+              </w:rPr>
+              <w:fldChar w:fldCharType="separate"/>
+            </w:r>
+            <w:r>
+              <w:rPr>
+                <w:noProof/>
+                <w:webHidden/>
+              </w:rPr>
+              <w:t>5</w:t>
+            </w:r>
+            <w:r>
+              <w:rPr>
+                <w:noProof/>
+                <w:webHidden/>
+              </w:rPr>
+              <w:fldChar w:fldCharType="end"/>
+            </w:r>
+          </w:hyperlink>
+        </w:p>
+        <w:p>
+          <w:pPr>
+            <w:pStyle w:val="TOC2"/>
+            <w:tabs>
+              <w:tab w:val="left" w:pos="960"/>
+              <w:tab w:val="right" w:leader="underscore" w:pos="9016"/>
+            </w:tabs>
+            <w:rPr>
+              <w:rFonts w:asciiTheme="minorHAnsi" w:eastAsiaTheme="minorEastAsia" w:hAnsiTheme="minorHAnsi"/>
+              <w:b w:val="0"/>
+              <w:bCs w:val="0"/>
+              <w:noProof/>
+              <w:kern w:val="2"/>
+              <w:sz w:val="24"/>
+              <w:szCs w:val="24"/>
+              <w:lang w:eastAsia="it-IT"/>
+              <w14:ligatures w14:val="standardContextual"/>
+            </w:rPr>
+          </w:pPr>
+          <w:hyperlink w:anchor="_Toc218854884" w:history="1">
+            <w:r>
+              <w:rPr>
+                <w:rStyle w:val="Hyperlink"/>
+                <w:rFonts w:cstheme="majorBidi"/>
+                <w:noProof/>
+              </w:rPr>
+              <w:t>3.5</w:t>
+            </w:r>
+            <w:r>
+              <w:rPr>
+                <w:rFonts w:asciiTheme="minorHAnsi" w:eastAsiaTheme="minorEastAsia" w:hAnsiTheme="minorHAnsi"/>
+                <w:b w:val="0"/>
+                <w:bCs w:val="0"/>
+                <w:noProof/>
+                <w:kern w:val="2"/>
+                <w:sz w:val="24"/>
+                <w:szCs w:val="24"/>
+                <w:lang w:eastAsia="it-IT"/>
+                <w14:ligatures w14:val="standardContextual"/>
+              </w:rPr>
+              <w:tab/>
+            </w:r>
+            <w:r>
+              <w:rPr>
+                <w:rStyle w:val="Hyperlink"/>
+                <w:noProof/>
+              </w:rPr>
+              <w:t>Analisi della variabile target</w:t>
+            </w:r>
+            <w:r>
+              <w:rPr>
+                <w:noProof/>
+                <w:webHidden/>
+              </w:rPr>
+              <w:tab/>
+            </w:r>
+            <w:r>
+              <w:rPr>
+                <w:noProof/>
+                <w:webHidden/>
+              </w:rPr>
+              <w:fldChar w:fldCharType="begin"/>
+            </w:r>
+            <w:r>
+              <w:rPr>
+                <w:noProof/>
+                <w:webHidden/>
+              </w:rPr>
+              <w:instrText xml:space="preserve"> PAGEREF _Toc218854884 \h </w:instrText>
+            </w:r>
+            <w:r>
+              <w:rPr>
+                <w:noProof/>
+                <w:webHidden/>
+              </w:rPr>
+            </w:r>
+            <w:r>
+              <w:rPr>
+                <w:noProof/>
+                <w:webHidden/>
+              </w:rPr>
+              <w:fldChar w:fldCharType="separate"/>
+            </w:r>
+            <w:r>
+              <w:rPr>
+                <w:noProof/>
+                <w:webHidden/>
+              </w:rPr>
+              <w:t>7</w:t>
+            </w:r>
+            <w:r>
+              <w:rPr>
+                <w:noProof/>
+                <w:webHidden/>
+              </w:rPr>
+              <w:fldChar w:fldCharType="end"/>
+            </w:r>
+          </w:hyperlink>
+        </w:p>
+        <w:p>
+          <w:pPr>
+            <w:pStyle w:val="TOC2"/>
+            <w:tabs>
+              <w:tab w:val="left" w:pos="960"/>
+              <w:tab w:val="right" w:leader="underscore" w:pos="9016"/>
+            </w:tabs>
+            <w:rPr>
+              <w:rFonts w:asciiTheme="minorHAnsi" w:eastAsiaTheme="minorEastAsia" w:hAnsiTheme="minorHAnsi"/>
+              <w:b w:val="0"/>
+              <w:bCs w:val="0"/>
+              <w:noProof/>
+              <w:kern w:val="2"/>
+              <w:sz w:val="24"/>
+              <w:szCs w:val="24"/>
+              <w:lang w:eastAsia="it-IT"/>
+              <w14:ligatures w14:val="standardContextual"/>
+            </w:rPr>
+          </w:pPr>
+          <w:hyperlink w:anchor="_Toc218854885" w:history="1">
+            <w:r>
+              <w:rPr>
+                <w:rStyle w:val="Hyperlink"/>
+                <w:rFonts w:cstheme="majorBidi"/>
+                <w:noProof/>
+              </w:rPr>
+              <w:t>3.6</w:t>
+            </w:r>
+            <w:r>
+              <w:rPr>
+                <w:rFonts w:asciiTheme="minorHAnsi" w:eastAsiaTheme="minorEastAsia" w:hAnsiTheme="minorHAnsi"/>
+                <w:b w:val="0"/>
+                <w:bCs w:val="0"/>
+                <w:noProof/>
+                <w:kern w:val="2"/>
+                <w:sz w:val="24"/>
+                <w:szCs w:val="24"/>
+                <w:lang w:eastAsia="it-IT"/>
+                <w14:ligatures w14:val="standardContextual"/>
+              </w:rPr>
+              <w:tab/>
+            </w:r>
+            <w:r>
+              <w:rPr>
+                <w:rStyle w:val="Hyperlink"/>
+                <w:noProof/>
+              </w:rPr>
+              <w:t>Matrice di correlazione delle variabili(c)</w:t>
+            </w:r>
+            <w:r>
+              <w:rPr>
+                <w:noProof/>
+                <w:webHidden/>
+              </w:rPr>
+              <w:tab/>
+            </w:r>
+            <w:r>
+              <w:rPr>
+                <w:noProof/>
+                <w:webHidden/>
+              </w:rPr>
+              <w:fldChar w:fldCharType="begin"/>
+            </w:r>
+            <w:r>
+              <w:rPr>
+                <w:noProof/>
+                <w:webHidden/>
+              </w:rPr>
+              <w:instrText xml:space="preserve"> PAGEREF _Toc218854885 \h </w:instrText>
+            </w:r>
+            <w:r>
+              <w:rPr>
+                <w:noProof/>
+                <w:webHidden/>
+              </w:rPr>
+            </w:r>
+            <w:r>
+              <w:rPr>
+                <w:noProof/>
+                <w:webHidden/>
+              </w:rPr>
+              <w:fldChar w:fldCharType="separate"/>
+            </w:r>
+            <w:r>
+              <w:rPr>
+                <w:noProof/>
+                <w:webHidden/>
+              </w:rPr>
+              <w:t>9</w:t>
             </w:r>
             <w:r>
               <w:rPr>
@@ -821,22 +1431,21 @@
     </w:p>
     <w:p>
       <w:pPr>
-        <w:pStyle w:val="Titolo1"/>
+        <w:pStyle w:val="Heading1"/>
         <w:numPr>
           <w:ilvl w:val="0"/>
           <w:numId w:val="9"/>
         </w:numPr>
       </w:pPr>
-      <w:bookmarkStart w:id="1" w:name="_Toc218795802"/>
-      <w:r>
-        <w:lastRenderedPageBreak/>
+      <w:bookmarkStart w:id="1" w:name="_Toc218854874"/>
+      <w:r>
         <w:t>ANALISI SCENARIO</w:t>
       </w:r>
       <w:bookmarkEnd w:id="1"/>
     </w:p>
     <w:p>
       <w:pPr>
-        <w:pStyle w:val="NormaleWeb"/>
+        <w:pStyle w:val="NormalWeb"/>
         <w:numPr>
           <w:ilvl w:val="1"/>
           <w:numId w:val="9"/>
@@ -844,14 +1453,14 @@
       </w:pPr>
       <w:r>
         <w:rPr>
-          <w:rStyle w:val="Titolo2Carattere"/>
+          <w:rStyle w:val="Heading2Char"/>
         </w:rPr>
         <w:t xml:space="preserve"> </w:t>
       </w:r>
-      <w:bookmarkStart w:id="2" w:name="_Toc218795803"/>
-      <w:r>
-        <w:rPr>
-          <w:rStyle w:val="Titolo2Carattere"/>
+      <w:bookmarkStart w:id="2" w:name="_Toc218854875"/>
+      <w:r>
+        <w:rPr>
+          <w:rStyle w:val="Heading2Char"/>
         </w:rPr>
         <w:t>Contesto</w:t>
       </w:r>
@@ -859,14 +1468,27 @@
     </w:p>
     <w:p>
       <w:pPr>
-        <w:pStyle w:val="NormaleWeb"/>
-      </w:pPr>
-      <w:r>
-        <w:t xml:space="preserve">Nel panorama socio-economico contemporaneo, la digitalizzazione pervasiva ha radicalmente trasformato le abitudini quotidiane, rendendo l'intrattenimento digitale </w:t>
+        <w:pStyle w:val="NormalWeb"/>
+      </w:pPr>
+      <w:r>
+        <w:t xml:space="preserve">Nel panorama </w:t>
+      </w:r>
+      <w:proofErr w:type="gramStart"/>
+      <w:r>
+        <w:t>socio-economico</w:t>
+      </w:r>
+      <w:proofErr w:type="gramEnd"/>
+      <w:r>
+        <w:t xml:space="preserve"> contemporaneo, la digitalizzazione pervasiva ha radicalmente trasformato le abitudini quotidiane, rendendo l'intrattenimento </w:t>
+      </w:r>
+      <w:proofErr w:type="gramStart"/>
+      <w:r>
+        <w:t xml:space="preserve">digitale </w:t>
       </w:r>
       <w:r>
         <w:t>,</w:t>
       </w:r>
+      <w:proofErr w:type="gramEnd"/>
       <w:r>
         <w:t xml:space="preserve"> e in particolare il settore del </w:t>
       </w:r>
@@ -886,7 +1508,7 @@
     </w:p>
     <w:p>
       <w:pPr>
-        <w:pStyle w:val="NormaleWeb"/>
+        <w:pStyle w:val="NormalWeb"/>
       </w:pPr>
       <w:r>
         <w:t>Il presente progetto nasce con l'intento di esplorare questa complessa dinamica</w:t>
@@ -910,7 +1532,7 @@
     </w:p>
     <w:p>
       <w:pPr>
-        <w:pStyle w:val="NormaleWeb"/>
+        <w:pStyle w:val="NormalWeb"/>
       </w:pPr>
       <w:r>
         <w:t>Lo studio si propone di superare le analisi superficiali, integrando variabili psicofisiche correlate</w:t>
@@ -936,39 +1558,39 @@
     </w:p>
     <w:p>
       <w:pPr>
-        <w:pStyle w:val="NormaleWeb"/>
+        <w:pStyle w:val="NormalWeb"/>
         <w:numPr>
           <w:ilvl w:val="1"/>
           <w:numId w:val="9"/>
         </w:numPr>
         <w:rPr>
-          <w:rStyle w:val="Titolo2Carattere"/>
-        </w:rPr>
-      </w:pPr>
-      <w:r>
-        <w:rPr>
-          <w:rStyle w:val="Titolo2Carattere"/>
+          <w:rStyle w:val="Heading2Char"/>
+        </w:rPr>
+      </w:pPr>
+      <w:r>
+        <w:rPr>
+          <w:rStyle w:val="Heading2Char"/>
         </w:rPr>
         <w:t xml:space="preserve"> </w:t>
       </w:r>
-      <w:bookmarkStart w:id="3" w:name="_Toc218795804"/>
-      <w:r>
-        <w:rPr>
-          <w:rStyle w:val="Titolo2Carattere"/>
+      <w:bookmarkStart w:id="3" w:name="_Toc218854876"/>
+      <w:r>
+        <w:rPr>
+          <w:rStyle w:val="Heading2Char"/>
         </w:rPr>
         <w:t>Obiettivo</w:t>
       </w:r>
       <w:bookmarkEnd w:id="3"/>
       <w:r>
         <w:rPr>
-          <w:rStyle w:val="Titolo2Carattere"/>
+          <w:rStyle w:val="Heading2Char"/>
         </w:rPr>
         <w:t xml:space="preserve"> </w:t>
       </w:r>
     </w:p>
     <w:p>
       <w:pPr>
-        <w:pStyle w:val="NormaleWeb"/>
+        <w:pStyle w:val="NormalWeb"/>
       </w:pPr>
       <w:r>
         <w:t>Lo scenario analizzato è stato formulato come un problema di apprendimento supervisionato. Nello specifico, il progetto si concentra sulla predizione del livello di performance individuale (variabile target), sfruttando le feature comportamentali come predittori.</w:t>
@@ -976,7 +1598,7 @@
     </w:p>
     <w:p>
       <w:pPr>
-        <w:pStyle w:val="NormaleWeb"/>
+        <w:pStyle w:val="NormalWeb"/>
       </w:pPr>
       <w:r>
         <w:t>Il task è affrontabil</w:t>
@@ -1019,13 +1641,13 @@
     </w:p>
     <w:p>
       <w:pPr>
-        <w:pStyle w:val="Titolo1"/>
+        <w:pStyle w:val="Heading1"/>
         <w:numPr>
           <w:ilvl w:val="0"/>
           <w:numId w:val="9"/>
         </w:numPr>
       </w:pPr>
-      <w:bookmarkStart w:id="4" w:name="_Toc218795805"/>
+      <w:bookmarkStart w:id="4" w:name="_Toc218854877"/>
       <w:r>
         <w:t>IL DATASET</w:t>
       </w:r>
@@ -1052,7 +1674,23 @@
           <w:b/>
           <w:bCs/>
         </w:rPr>
-        <w:t>Gaming Hours vs Academic &amp; Work Performance</w:t>
+        <w:t xml:space="preserve">Gaming Hours vs </w:t>
+      </w:r>
+      <w:proofErr w:type="spellStart"/>
+      <w:r>
+        <w:rPr>
+          <w:b/>
+          <w:bCs/>
+        </w:rPr>
+        <w:t>Academic</w:t>
+      </w:r>
+      <w:proofErr w:type="spellEnd"/>
+      <w:r>
+        <w:rPr>
+          <w:b/>
+          <w:bCs/>
+        </w:rPr>
+        <w:t xml:space="preserve"> &amp; Work Performance</w:t>
       </w:r>
       <w:r>
         <w:t>”</w:t>
@@ -1083,9 +1721,9 @@
     </w:p>
     <w:p>
       <w:pPr>
-        <w:pStyle w:val="Titolo2"/>
-      </w:pPr>
-      <w:bookmarkStart w:id="5" w:name="_Toc218795806"/>
+        <w:pStyle w:val="Heading2"/>
+      </w:pPr>
+      <w:bookmarkStart w:id="5" w:name="_Toc218854878"/>
       <w:r>
         <w:t>Contenuto</w:t>
       </w:r>
@@ -1093,7 +1731,7 @@
     </w:p>
     <w:p>
       <w:pPr>
-        <w:pStyle w:val="NormaleWeb"/>
+        <w:pStyle w:val="NormalWeb"/>
         <w:spacing w:before="0" w:beforeAutospacing="0" w:after="0" w:afterAutospacing="0"/>
         <w:textAlignment w:val="baseline"/>
         <w:rPr>
@@ -1112,7 +1750,7 @@
     </w:p>
     <w:p>
       <w:pPr>
-        <w:pStyle w:val="NormaleWeb"/>
+        <w:pStyle w:val="NormalWeb"/>
         <w:spacing w:before="0" w:beforeAutospacing="0" w:after="0" w:afterAutospacing="0"/>
         <w:textAlignment w:val="baseline"/>
         <w:rPr>
@@ -1125,7 +1763,7 @@
     </w:p>
     <w:tbl>
       <w:tblPr>
-        <w:tblStyle w:val="Grigliatabella"/>
+        <w:tblStyle w:val="TableGrid"/>
         <w:tblW w:w="5000" w:type="pct"/>
         <w:tblLook w:val="04A0" w:firstRow="1" w:lastRow="0" w:firstColumn="1" w:lastColumn="0" w:noHBand="0" w:noVBand="1"/>
       </w:tblPr>
@@ -1206,14 +1844,15 @@
             <w:pPr>
               <w:spacing w:after="160" w:line="279" w:lineRule="auto"/>
             </w:pPr>
+            <w:proofErr w:type="spellStart"/>
             <w:r>
               <w:rPr>
                 <w:b/>
                 <w:bCs/>
               </w:rPr>
-              <w:lastRenderedPageBreak/>
               <w:t>User_ID</w:t>
             </w:r>
+            <w:proofErr w:type="spellEnd"/>
           </w:p>
         </w:tc>
         <w:tc>
@@ -1369,6 +2008,7 @@
             <w:pPr>
               <w:spacing w:after="160" w:line="279" w:lineRule="auto"/>
             </w:pPr>
+            <w:proofErr w:type="spellStart"/>
             <w:r>
               <w:rPr>
                 <w:b/>
@@ -1376,6 +2016,7 @@
               </w:rPr>
               <w:t>Occupation</w:t>
             </w:r>
+            <w:proofErr w:type="spellEnd"/>
           </w:p>
         </w:tc>
         <w:tc>
@@ -1423,6 +2064,7 @@
             <w:pPr>
               <w:spacing w:after="160" w:line="279" w:lineRule="auto"/>
             </w:pPr>
+            <w:proofErr w:type="spellStart"/>
             <w:r>
               <w:rPr>
                 <w:b/>
@@ -1430,6 +2072,7 @@
               </w:rPr>
               <w:t>Game_Type</w:t>
             </w:r>
+            <w:proofErr w:type="spellEnd"/>
           </w:p>
         </w:tc>
         <w:tc>
@@ -1477,6 +2120,7 @@
             <w:pPr>
               <w:spacing w:after="160" w:line="279" w:lineRule="auto"/>
             </w:pPr>
+            <w:proofErr w:type="spellStart"/>
             <w:r>
               <w:rPr>
                 <w:b/>
@@ -1484,6 +2128,7 @@
               </w:rPr>
               <w:t>Daily_Gaming_Hours</w:t>
             </w:r>
+            <w:proofErr w:type="spellEnd"/>
           </w:p>
         </w:tc>
         <w:tc>
@@ -1531,6 +2176,7 @@
             <w:pPr>
               <w:spacing w:after="160" w:line="279" w:lineRule="auto"/>
             </w:pPr>
+            <w:proofErr w:type="spellStart"/>
             <w:r>
               <w:rPr>
                 <w:b/>
@@ -1538,6 +2184,7 @@
               </w:rPr>
               <w:t>Weekly_Gaming_Hours</w:t>
             </w:r>
+            <w:proofErr w:type="spellEnd"/>
           </w:p>
         </w:tc>
         <w:tc>
@@ -1585,6 +2232,7 @@
             <w:pPr>
               <w:spacing w:after="160" w:line="279" w:lineRule="auto"/>
             </w:pPr>
+            <w:proofErr w:type="spellStart"/>
             <w:r>
               <w:rPr>
                 <w:b/>
@@ -1592,6 +2240,7 @@
               </w:rPr>
               <w:t>Primary_Gaming_Time</w:t>
             </w:r>
+            <w:proofErr w:type="spellEnd"/>
           </w:p>
         </w:tc>
         <w:tc>
@@ -1639,6 +2288,7 @@
             <w:pPr>
               <w:spacing w:after="160" w:line="279" w:lineRule="auto"/>
             </w:pPr>
+            <w:proofErr w:type="spellStart"/>
             <w:r>
               <w:rPr>
                 <w:b/>
@@ -1646,6 +2296,7 @@
               </w:rPr>
               <w:t>Sleep_Hours</w:t>
             </w:r>
+            <w:proofErr w:type="spellEnd"/>
           </w:p>
         </w:tc>
         <w:tc>
@@ -1693,6 +2344,7 @@
             <w:pPr>
               <w:spacing w:after="160" w:line="279" w:lineRule="auto"/>
             </w:pPr>
+            <w:proofErr w:type="spellStart"/>
             <w:r>
               <w:rPr>
                 <w:b/>
@@ -1700,6 +2352,7 @@
               </w:rPr>
               <w:t>Stress_Level</w:t>
             </w:r>
+            <w:proofErr w:type="spellEnd"/>
           </w:p>
         </w:tc>
         <w:tc>
@@ -1747,6 +2400,7 @@
             <w:pPr>
               <w:spacing w:after="160" w:line="279" w:lineRule="auto"/>
             </w:pPr>
+            <w:proofErr w:type="spellStart"/>
             <w:r>
               <w:rPr>
                 <w:b/>
@@ -1754,6 +2408,7 @@
               </w:rPr>
               <w:t>Focus_Level</w:t>
             </w:r>
+            <w:proofErr w:type="spellEnd"/>
           </w:p>
         </w:tc>
         <w:tc>
@@ -1801,6 +2456,7 @@
             <w:pPr>
               <w:spacing w:after="160" w:line="279" w:lineRule="auto"/>
             </w:pPr>
+            <w:proofErr w:type="spellStart"/>
             <w:r>
               <w:rPr>
                 <w:b/>
@@ -1808,6 +2464,7 @@
               </w:rPr>
               <w:t>Academic_or_Work_Score</w:t>
             </w:r>
+            <w:proofErr w:type="spellEnd"/>
           </w:p>
         </w:tc>
         <w:tc>
@@ -1855,6 +2512,7 @@
             <w:pPr>
               <w:spacing w:after="160" w:line="279" w:lineRule="auto"/>
             </w:pPr>
+            <w:proofErr w:type="spellStart"/>
             <w:r>
               <w:rPr>
                 <w:b/>
@@ -1862,6 +2520,7 @@
               </w:rPr>
               <w:t>Productivity_Level</w:t>
             </w:r>
+            <w:proofErr w:type="spellEnd"/>
           </w:p>
         </w:tc>
         <w:tc>
@@ -1909,6 +2568,7 @@
             <w:pPr>
               <w:spacing w:after="160" w:line="279" w:lineRule="auto"/>
             </w:pPr>
+            <w:proofErr w:type="spellStart"/>
             <w:r>
               <w:rPr>
                 <w:b/>
@@ -1916,6 +2576,7 @@
               </w:rPr>
               <w:t>Performance_Impact</w:t>
             </w:r>
+            <w:proofErr w:type="spellEnd"/>
           </w:p>
         </w:tc>
         <w:tc>
@@ -1964,7 +2625,7 @@
     </w:p>
     <w:p>
       <w:pPr>
-        <w:pStyle w:val="NormaleWeb"/>
+        <w:pStyle w:val="NormalWeb"/>
         <w:shd w:val="clear" w:color="auto" w:fill="FFFFFF"/>
         <w:spacing w:before="0" w:beforeAutospacing="0" w:after="240" w:afterAutospacing="0" w:line="330" w:lineRule="atLeast"/>
         <w:textAlignment w:val="baseline"/>
@@ -1988,25 +2649,19 @@
         <w:rPr>
           <w:color w:val="3C4043"/>
         </w:rPr>
-        <w:t xml:space="preserve">esplora la relazione tra le abitudini di gioco quotidiane e settimanali e il loro impatto sulle prestazioni accademiche o sul posto di lavoro. </w:t>
+        <w:t>esplora la relazione tra le abitudini di gioco quotidiane e settimanali e il loro impatto sulle prestazioni accademiche o sul posto di lavoro.</w:t>
       </w:r>
       <w:r>
         <w:rPr>
           <w:color w:val="3C4043"/>
         </w:rPr>
-        <w:t>È composto da 1000 righe</w:t>
+        <w:t xml:space="preserve"> È composto da 1000 righe</w:t>
       </w:r>
       <w:r>
         <w:rPr>
           <w:color w:val="3C4043"/>
         </w:rPr>
-        <w:t xml:space="preserve"> </w:t>
-      </w:r>
-      <w:r>
-        <w:rPr>
-          <w:color w:val="3C4043"/>
-        </w:rPr>
-        <w:t>e 14 feature illustrate prima.</w:t>
+        <w:t xml:space="preserve"> e 14 feature illustrate prima.</w:t>
       </w:r>
       <w:r>
         <w:rPr>
@@ -2017,7 +2672,7 @@
     </w:p>
     <w:p>
       <w:pPr>
-        <w:pStyle w:val="NormaleWeb"/>
+        <w:pStyle w:val="NormalWeb"/>
         <w:shd w:val="clear" w:color="auto" w:fill="FFFFFF"/>
         <w:spacing w:before="0" w:beforeAutospacing="0" w:after="240" w:afterAutospacing="0" w:line="330" w:lineRule="atLeast"/>
         <w:textAlignment w:val="baseline"/>
@@ -2029,7 +2684,6 @@
         <w:rPr>
           <w:color w:val="3C4043"/>
         </w:rPr>
-        <w:lastRenderedPageBreak/>
         <w:t>I dati sono progettati per aiutare analisti, studenti e ricercatori a comprendere come diversi modelli di gioco possano influenzare positivamente, negativamente o neutralmente i risultati delle prestazioni. È adatto per analisi esplorative dei dati (EDA), studi di correlazione, visualizzazione dei dati e attività di apprendimento automatico come classificazione e regressione.</w:t>
       </w:r>
     </w:p>
@@ -2040,15 +2694,14 @@
     </w:p>
     <w:p>
       <w:pPr>
-        <w:pStyle w:val="Titolo1"/>
+        <w:pStyle w:val="Heading1"/>
         <w:numPr>
           <w:ilvl w:val="0"/>
           <w:numId w:val="9"/>
         </w:numPr>
       </w:pPr>
-      <w:bookmarkStart w:id="6" w:name="_Toc218795807"/>
-      <w:r>
-        <w:lastRenderedPageBreak/>
+      <w:bookmarkStart w:id="6" w:name="_Toc218854879"/>
+      <w:r>
         <w:t>ANALISI E GESTIONE DELLE CRITICI</w:t>
       </w:r>
       <w:r>
@@ -2067,16 +2720,28 @@
     </w:p>
     <w:p>
       <w:pPr>
-        <w:pStyle w:val="Titolo2"/>
-      </w:pPr>
-      <w:r>
-        <w:t>Data Cleaning</w:t>
-      </w:r>
+        <w:pStyle w:val="Heading2"/>
+      </w:pPr>
+      <w:bookmarkStart w:id="7" w:name="_Toc218854880"/>
+      <w:r>
+        <w:t xml:space="preserve">Data </w:t>
+      </w:r>
+      <w:proofErr w:type="spellStart"/>
+      <w:r>
+        <w:t>Cleaning</w:t>
+      </w:r>
+      <w:bookmarkEnd w:id="7"/>
+      <w:proofErr w:type="spellEnd"/>
     </w:p>
     <w:p>
       <w:r>
-        <w:t>Al fine di migliorare la qualità dei dati presenti nel dataset è necessario effettuare data cleaning</w:t>
-      </w:r>
+        <w:t xml:space="preserve">Al fine di migliorare la qualità dei dati presenti nel dataset è necessario effettuare data </w:t>
+      </w:r>
+      <w:proofErr w:type="spellStart"/>
+      <w:r>
+        <w:t>cleaning</w:t>
+      </w:r>
+      <w:proofErr w:type="spellEnd"/>
       <w:r>
         <w:t xml:space="preserve">, </w:t>
       </w:r>
@@ -2084,48 +2749,110 @@
         <w:t xml:space="preserve">ovvero </w:t>
       </w:r>
       <w:r>
-        <w:t>un controllo sui dati per identificare missing values, outliers oppure classi sbilanciate.</w:t>
+        <w:t xml:space="preserve">un controllo sui dati per identificare </w:t>
+      </w:r>
+      <w:proofErr w:type="spellStart"/>
+      <w:r>
+        <w:t>missing</w:t>
+      </w:r>
+      <w:proofErr w:type="spellEnd"/>
+      <w:r>
+        <w:t xml:space="preserve"> </w:t>
+      </w:r>
+      <w:proofErr w:type="spellStart"/>
+      <w:r>
+        <w:t>values</w:t>
+      </w:r>
+      <w:proofErr w:type="spellEnd"/>
+      <w:r>
+        <w:t xml:space="preserve">, </w:t>
+      </w:r>
+      <w:proofErr w:type="spellStart"/>
+      <w:r>
+        <w:t>outliers</w:t>
+      </w:r>
+      <w:proofErr w:type="spellEnd"/>
+      <w:r>
+        <w:t xml:space="preserve"> oppure classi sbilanciate.</w:t>
       </w:r>
     </w:p>
     <w:p/>
     <w:p>
       <w:pPr>
-        <w:pStyle w:val="Titolo2"/>
+        <w:pStyle w:val="Heading2"/>
       </w:pPr>
       <w:r>
         <w:t xml:space="preserve"> </w:t>
       </w:r>
+      <w:bookmarkStart w:id="8" w:name="_Toc218854881"/>
       <w:r>
         <w:t xml:space="preserve">Verifica dei </w:t>
       </w:r>
-      <w:r>
-        <w:t>missing values</w:t>
-      </w:r>
+      <w:proofErr w:type="spellStart"/>
+      <w:r>
+        <w:t>missing</w:t>
+      </w:r>
+      <w:proofErr w:type="spellEnd"/>
+      <w:r>
+        <w:t xml:space="preserve"> </w:t>
+      </w:r>
+      <w:proofErr w:type="spellStart"/>
+      <w:r>
+        <w:t>values</w:t>
+      </w:r>
+      <w:proofErr w:type="spellEnd"/>
       <w:r>
         <w:t xml:space="preserve"> (A)</w:t>
       </w:r>
+      <w:bookmarkEnd w:id="8"/>
     </w:p>
     <w:p>
       <w:pPr>
-        <w:pStyle w:val="NormaleWeb"/>
-      </w:pPr>
-      <w:r>
-        <w:t>Nell'ambito della fase di pre-processing dei dati, è stata condotta un'analisi preliminare volta a identificare la presenza di valori mancanti (</w:t>
-      </w:r>
+        <w:pStyle w:val="NormalWeb"/>
+      </w:pPr>
+      <w:r>
+        <w:t xml:space="preserve">Nell'ambito della fase di </w:t>
+      </w:r>
+      <w:proofErr w:type="spellStart"/>
+      <w:r>
+        <w:t>pre</w:t>
+      </w:r>
+      <w:proofErr w:type="spellEnd"/>
+      <w:r>
+        <w:t>-processing dei dati, è stata condotta un'analisi preliminare volta a identificare la presenza di valori mancanti (</w:t>
+      </w:r>
+      <w:proofErr w:type="spellStart"/>
       <w:r>
         <w:rPr>
           <w:i/>
           <w:iCs/>
         </w:rPr>
-        <w:t>missing values</w:t>
-      </w:r>
+        <w:t>missing</w:t>
+      </w:r>
+      <w:proofErr w:type="spellEnd"/>
+      <w:r>
+        <w:rPr>
+          <w:i/>
+          <w:iCs/>
+        </w:rPr>
+        <w:t xml:space="preserve"> </w:t>
+      </w:r>
+      <w:proofErr w:type="spellStart"/>
+      <w:r>
+        <w:rPr>
+          <w:i/>
+          <w:iCs/>
+        </w:rPr>
+        <w:t>values</w:t>
+      </w:r>
+      <w:proofErr w:type="spellEnd"/>
       <w:r>
         <w:t>), la cui gestione è critica per garantire la robustezza del modello.</w:t>
       </w:r>
     </w:p>
     <w:p>
       <w:pPr>
-        <w:pStyle w:val="NormaleWeb"/>
+        <w:pStyle w:val="NormalWeb"/>
       </w:pPr>
       <w:r>
         <w:t xml:space="preserve">L'ispezione del dataset </w:t>
@@ -2135,23 +2862,53 @@
           <w:i/>
           <w:iCs/>
         </w:rPr>
-        <w:t>Gaming Hours vs Academic and Work Performance</w:t>
-      </w:r>
+        <w:t xml:space="preserve">Gaming Hours vs </w:t>
+      </w:r>
+      <w:proofErr w:type="spellStart"/>
       <w:r>
         <w:rPr>
           <w:i/>
           <w:iCs/>
         </w:rPr>
+        <w:t>Academic</w:t>
+      </w:r>
+      <w:proofErr w:type="spellEnd"/>
+      <w:r>
+        <w:rPr>
+          <w:i/>
+          <w:iCs/>
+        </w:rPr>
+        <w:t xml:space="preserve"> and Work Performance</w:t>
+      </w:r>
+      <w:r>
+        <w:rPr>
+          <w:i/>
+          <w:iCs/>
+        </w:rPr>
         <w:t xml:space="preserve">, </w:t>
       </w:r>
       <w:r>
         <w:t xml:space="preserve">eseguita tramite un programma </w:t>
       </w:r>
       <w:r>
-        <w:t>scritto in python,</w:t>
-      </w:r>
-      <w:r>
-        <w:t xml:space="preserve"> ha rivelato una completa integrità dei dati. Su un totale di 1.000 istanze e 14 feature analizzate non è stata riscontrata alcuna cella vuota o valore nullo</w:t>
+        <w:t xml:space="preserve">scritto in </w:t>
+      </w:r>
+      <w:proofErr w:type="spellStart"/>
+      <w:r>
+        <w:t>python</w:t>
+      </w:r>
+      <w:proofErr w:type="spellEnd"/>
+      <w:r>
+        <w:t>,</w:t>
+      </w:r>
+      <w:r>
+        <w:t xml:space="preserve"> ha rivelato una completa integrità dei dati. Su un totale di 1.000 istanze e 14 feature analizzate</w:t>
+      </w:r>
+      <w:r>
+        <w:t xml:space="preserve"> </w:t>
+      </w:r>
+      <w:r>
+        <w:t>non è stata riscontrata alcuna cella vuota o valore nullo</w:t>
       </w:r>
       <w:r>
         <w:t>.</w:t>
@@ -2171,102 +2928,68 @@
     </w:p>
     <w:p>
       <w:pPr>
-        <w:pStyle w:val="NormaleWeb"/>
-      </w:pPr>
-      <w:r>
-        <w:t>Di conseguenza, non si è reso necessario applicare tecniche di imputazione (come la sostituzione con media/mediana o l'utilizzo di algoritmi predittivi per i dati mancanti) né strategie di eliminazione delle righe (listwise deletion). Questa caratteristica del dataset ha permesso di preservare l'interezza del campione originale per le fasi successive di analisi esplorativa e modellazione.</w:t>
+        <w:pStyle w:val="NormalWeb"/>
+      </w:pPr>
+      <w:r>
+        <w:t>Di conseguenza, non si è reso necessario applicare tecniche di imputazione (come la sostituzione con media/mediana o l'utilizzo di algoritmi predittivi per i dati mancanti) né strategie di eliminazione delle righe (</w:t>
+      </w:r>
+      <w:proofErr w:type="spellStart"/>
+      <w:r>
+        <w:t>listwise</w:t>
+      </w:r>
+      <w:proofErr w:type="spellEnd"/>
+      <w:r>
+        <w:t xml:space="preserve"> </w:t>
+      </w:r>
+      <w:proofErr w:type="spellStart"/>
+      <w:r>
+        <w:t>deletion</w:t>
+      </w:r>
+      <w:proofErr w:type="spellEnd"/>
+      <w:r>
+        <w:t>). Questa caratteristica del dataset ha permesso di preservare l'interezza del campione originale per le fasi successive di analisi esplorativa e modellazione.</w:t>
       </w:r>
     </w:p>
     <w:p>
       <w:pPr>
-        <w:pStyle w:val="Titolo2"/>
-      </w:pPr>
-      <w:r>
-        <w:t xml:space="preserve"> Verifica dei duplicati</w:t>
-      </w:r>
-      <w:r>
-        <w:t xml:space="preserve"> (A)</w:t>
-      </w:r>
-      <w:r>
-        <w:t xml:space="preserve"> DA POSTICIPARE</w:t>
-      </w:r>
+        <w:pStyle w:val="Heading2"/>
+      </w:pPr>
+      <w:bookmarkStart w:id="9" w:name="_Toc218854883"/>
+      <w:r>
+        <w:t>Verifica d</w:t>
+      </w:r>
+      <w:r>
+        <w:t xml:space="preserve">egli </w:t>
+      </w:r>
+      <w:proofErr w:type="spellStart"/>
+      <w:r>
+        <w:t>outliers</w:t>
+      </w:r>
+      <w:bookmarkEnd w:id="9"/>
+      <w:proofErr w:type="spellEnd"/>
     </w:p>
     <w:p>
-      <w:pPr>
-        <w:pStyle w:val="NormaleWeb"/>
-      </w:pPr>
-      <w:r>
-        <w:t>A completamento dell'analisi preliminare sulla qualità del dataset, è stata effettuata una verifica volta ad escludere la presenza di record duplicati che potessero introdurre bias nelle stime statistiche o sovra-rappresentare specifiche istanze durante l'addestramento del modello.</w:t>
+      <w:r>
+        <w:t xml:space="preserve">Successivamente alla verifica della completezza dei dati, è stata effettuata un'analisi per identificare eventuali </w:t>
+      </w:r>
+      <w:proofErr w:type="spellStart"/>
+      <w:r>
+        <w:rPr>
+          <w:b/>
+          <w:bCs/>
+        </w:rPr>
+        <w:t>outliers</w:t>
+      </w:r>
+      <w:proofErr w:type="spellEnd"/>
+      <w:r>
+        <w:t xml:space="preserve"> (valori anomali) che potessero distorcere le prestazioni del modello o indicare errori di misurazione.</w:t>
+      </w:r>
+      <w:r>
+        <w:t xml:space="preserve"> </w:t>
       </w:r>
     </w:p>
     <w:p>
-      <w:pPr>
-        <w:pStyle w:val="NormaleWeb"/>
-      </w:pPr>
-      <w:r>
-        <w:t>L'ispezione ha interessato sia la presenza di righe interamente duplicate sia l'univocità dell'identificativo primario (</w:t>
-      </w:r>
-      <w:r>
-        <w:rPr>
-          <w:rStyle w:val="CodiceHTML"/>
-          <w:rFonts w:eastAsiaTheme="majorEastAsia"/>
-        </w:rPr>
-        <w:t>User_ID</w:t>
-      </w:r>
-      <w:r>
-        <w:t xml:space="preserve">). </w:t>
-      </w:r>
-      <w:r>
-        <w:t>Dato che User ID risulta essere univoco è impossibile la presenza</w:t>
-      </w:r>
-      <w:r>
-        <w:t xml:space="preserve"> di </w:t>
-      </w:r>
-      <w:r>
-        <w:t>istanze duplicate all’interno del</w:t>
-      </w:r>
-      <w:r>
-        <w:t xml:space="preserve"> dataset. Non è stata pertanto necessaria alcuna operazione di deduplica</w:t>
-      </w:r>
-      <w:r>
-        <w:t>,</w:t>
-      </w:r>
-      <w:r>
-        <w:t xml:space="preserve"> garantendo che ogni istanza contribuisca equamente alla fase di apprendimento dell'algoritmo.</w:t>
-      </w:r>
-    </w:p>
-    <w:p>
-      <w:pPr>
-        <w:pStyle w:val="Titolo2"/>
-      </w:pPr>
-      <w:r>
-        <w:t>Verifica d</w:t>
-      </w:r>
-      <w:r>
-        <w:t>egli outliers</w:t>
-      </w:r>
-    </w:p>
-    <w:p>
-      <w:r>
-        <w:t xml:space="preserve">Successivamente alla verifica della completezza dei dati, è stata effettuata un'analisi per identificare eventuali </w:t>
-      </w:r>
-      <w:r>
-        <w:rPr>
-          <w:b/>
-          <w:bCs/>
-        </w:rPr>
-        <w:t>outliers</w:t>
-      </w:r>
-      <w:r>
-        <w:t xml:space="preserve"> (valori anomali) che potessero distorcere le prestazioni del modello o indicare errori di misurazione.</w:t>
-      </w:r>
-      <w:r>
-        <w:t xml:space="preserve"> </w:t>
-      </w:r>
-    </w:p>
-    <w:p>
-      <w:r>
-        <w:lastRenderedPageBreak/>
+      <w:r>
         <w:t>Per il rilevamento, è stato utilizzato il metodo dell'intervallo interquartile (IQR - Interquartile Range)</w:t>
       </w:r>
       <w:r>
@@ -2275,9 +2998,11 @@
       <w:r>
         <w:t xml:space="preserve">l’ispezione dei </w:t>
       </w:r>
+      <w:proofErr w:type="spellStart"/>
       <w:r>
         <w:t>boxplot</w:t>
       </w:r>
+      <w:proofErr w:type="spellEnd"/>
       <w:r>
         <w:t>. L'analisi ha evidenziato che la distribuzione dei dati rientra interamente nei limiti statistici attesi:</w:t>
       </w:r>
@@ -2292,6 +3017,7 @@
       <w:r>
         <w:t>Le ore di gioco giornaliere (</w:t>
       </w:r>
+      <w:proofErr w:type="spellStart"/>
       <w:r>
         <w:rPr>
           <w:i/>
@@ -2299,6 +3025,7 @@
         </w:rPr>
         <w:t>Daily_Gaming_Hours</w:t>
       </w:r>
+      <w:proofErr w:type="spellEnd"/>
       <w:r>
         <w:t>) variano da 0.5 a 6.0, un range plausibile per il contesto dello studio.</w:t>
       </w:r>
@@ -2313,6 +3040,7 @@
       <w:r>
         <w:t>Le ore di sonno (</w:t>
       </w:r>
+      <w:proofErr w:type="spellStart"/>
       <w:r>
         <w:rPr>
           <w:i/>
@@ -2320,6 +3048,7 @@
         </w:rPr>
         <w:t>Sleep_Hours</w:t>
       </w:r>
+      <w:proofErr w:type="spellEnd"/>
       <w:r>
         <w:t>) sono comprese tra 4.5 e 8.5, senza estremi fisiologicamente impossibili.</w:t>
       </w:r>
@@ -2341,7 +3070,7 @@
           <w:noProof/>
         </w:rPr>
         <w:drawing>
-          <wp:inline distT="0" distB="0" distL="0" distR="0" wp14:anchorId="6CE288BD" wp14:editId="67CA15D5">
+          <wp:inline distT="0" distB="0" distL="0" distR="0" wp14:anchorId="6CE288BD" wp14:editId="55CF5F41">
             <wp:extent cx="5730240" cy="3169920"/>
             <wp:effectExtent l="0" t="0" r="3810" b="0"/>
             <wp:docPr id="448016785" name="Immagine 1" descr="Immagine che contiene testo, schermata, diagramma, Rettangolo&#10;&#10;Il contenuto generato dall'IA potrebbe non essere corretto."/>
@@ -2392,98 +3121,218 @@
     </w:p>
     <w:p>
       <w:pPr>
-        <w:pStyle w:val="Paragrafoelenco"/>
+        <w:pStyle w:val="ListParagraph"/>
         <w:numPr>
           <w:ilvl w:val="0"/>
           <w:numId w:val="15"/>
         </w:numPr>
       </w:pPr>
       <w:r>
-        <w:t>Colonna 'Age': 0 outlier rilevati.</w:t>
+        <w:t xml:space="preserve">Colonna 'Age': 0 </w:t>
+      </w:r>
+      <w:proofErr w:type="spellStart"/>
+      <w:r>
+        <w:t>outlier</w:t>
+      </w:r>
+      <w:proofErr w:type="spellEnd"/>
+      <w:r>
+        <w:t xml:space="preserve"> rilevati.</w:t>
       </w:r>
     </w:p>
     <w:p>
       <w:pPr>
-        <w:pStyle w:val="Paragrafoelenco"/>
+        <w:pStyle w:val="ListParagraph"/>
         <w:numPr>
           <w:ilvl w:val="0"/>
           <w:numId w:val="15"/>
         </w:numPr>
       </w:pPr>
       <w:r>
-        <w:t>Colonna 'Daily_Gaming_Hours': 0 outlier rilevati.</w:t>
+        <w:t>Colonna '</w:t>
+      </w:r>
+      <w:proofErr w:type="spellStart"/>
+      <w:r>
+        <w:t>Daily_Gaming_Hours</w:t>
+      </w:r>
+      <w:proofErr w:type="spellEnd"/>
+      <w:r>
+        <w:t xml:space="preserve">': 0 </w:t>
+      </w:r>
+      <w:proofErr w:type="spellStart"/>
+      <w:r>
+        <w:t>outlier</w:t>
+      </w:r>
+      <w:proofErr w:type="spellEnd"/>
+      <w:r>
+        <w:t xml:space="preserve"> rilevati.</w:t>
       </w:r>
     </w:p>
     <w:p>
       <w:pPr>
-        <w:pStyle w:val="Paragrafoelenco"/>
+        <w:pStyle w:val="ListParagraph"/>
         <w:numPr>
           <w:ilvl w:val="0"/>
           <w:numId w:val="15"/>
         </w:numPr>
       </w:pPr>
       <w:r>
-        <w:t>Colonna 'Weekly_Gaming_Hours': 0 outlier rilevati.</w:t>
+        <w:t>Colonna '</w:t>
+      </w:r>
+      <w:proofErr w:type="spellStart"/>
+      <w:r>
+        <w:t>Weekly_Gaming_Hours</w:t>
+      </w:r>
+      <w:proofErr w:type="spellEnd"/>
+      <w:r>
+        <w:t xml:space="preserve">': 0 </w:t>
+      </w:r>
+      <w:proofErr w:type="spellStart"/>
+      <w:r>
+        <w:t>outlier</w:t>
+      </w:r>
+      <w:proofErr w:type="spellEnd"/>
+      <w:r>
+        <w:t xml:space="preserve"> rilevati.</w:t>
       </w:r>
     </w:p>
     <w:p>
       <w:pPr>
-        <w:pStyle w:val="Paragrafoelenco"/>
+        <w:pStyle w:val="ListParagraph"/>
         <w:numPr>
           <w:ilvl w:val="0"/>
           <w:numId w:val="15"/>
         </w:numPr>
       </w:pPr>
       <w:r>
-        <w:t>Colonna 'Sleep_Hours': 0 outlier rilevati.</w:t>
+        <w:t>Colonna '</w:t>
+      </w:r>
+      <w:proofErr w:type="spellStart"/>
+      <w:r>
+        <w:t>Sleep_Hours</w:t>
+      </w:r>
+      <w:proofErr w:type="spellEnd"/>
+      <w:r>
+        <w:t xml:space="preserve">': 0 </w:t>
+      </w:r>
+      <w:proofErr w:type="spellStart"/>
+      <w:r>
+        <w:t>outlier</w:t>
+      </w:r>
+      <w:proofErr w:type="spellEnd"/>
+      <w:r>
+        <w:t xml:space="preserve"> rilevati.</w:t>
       </w:r>
     </w:p>
     <w:p>
       <w:pPr>
-        <w:pStyle w:val="Paragrafoelenco"/>
+        <w:pStyle w:val="ListParagraph"/>
         <w:numPr>
           <w:ilvl w:val="0"/>
           <w:numId w:val="15"/>
         </w:numPr>
       </w:pPr>
       <w:r>
-        <w:t>Colonna 'Stress_Level': 0 outlier rilevati.</w:t>
+        <w:t>Colonna '</w:t>
+      </w:r>
+      <w:proofErr w:type="spellStart"/>
+      <w:r>
+        <w:t>Stress_Level</w:t>
+      </w:r>
+      <w:proofErr w:type="spellEnd"/>
+      <w:r>
+        <w:t xml:space="preserve">': 0 </w:t>
+      </w:r>
+      <w:proofErr w:type="spellStart"/>
+      <w:r>
+        <w:t>outlier</w:t>
+      </w:r>
+      <w:proofErr w:type="spellEnd"/>
+      <w:r>
+        <w:t xml:space="preserve"> rilevati.</w:t>
       </w:r>
     </w:p>
     <w:p>
       <w:pPr>
-        <w:pStyle w:val="Paragrafoelenco"/>
+        <w:pStyle w:val="ListParagraph"/>
         <w:numPr>
           <w:ilvl w:val="0"/>
           <w:numId w:val="15"/>
         </w:numPr>
       </w:pPr>
       <w:r>
-        <w:t>Colonna 'Focus_Level': 0 outlier rilevati.</w:t>
+        <w:t>Colonna '</w:t>
+      </w:r>
+      <w:proofErr w:type="spellStart"/>
+      <w:r>
+        <w:t>Focus_Level</w:t>
+      </w:r>
+      <w:proofErr w:type="spellEnd"/>
+      <w:r>
+        <w:t xml:space="preserve">': 0 </w:t>
+      </w:r>
+      <w:proofErr w:type="spellStart"/>
+      <w:r>
+        <w:t>outlier</w:t>
+      </w:r>
+      <w:proofErr w:type="spellEnd"/>
+      <w:r>
+        <w:t xml:space="preserve"> rilevati.</w:t>
       </w:r>
     </w:p>
     <w:p>
       <w:pPr>
-        <w:pStyle w:val="Paragrafoelenco"/>
+        <w:pStyle w:val="ListParagraph"/>
         <w:numPr>
           <w:ilvl w:val="0"/>
           <w:numId w:val="15"/>
         </w:numPr>
       </w:pPr>
       <w:r>
-        <w:t>Colonna 'Academic_or_Work_Score': 0 outlier rilevati.</w:t>
+        <w:t>Colonna '</w:t>
+      </w:r>
+      <w:proofErr w:type="spellStart"/>
+      <w:r>
+        <w:t>Academic_or_Work_Score</w:t>
+      </w:r>
+      <w:proofErr w:type="spellEnd"/>
+      <w:r>
+        <w:t xml:space="preserve">': 0 </w:t>
+      </w:r>
+      <w:proofErr w:type="spellStart"/>
+      <w:r>
+        <w:t>outlier</w:t>
+      </w:r>
+      <w:proofErr w:type="spellEnd"/>
+      <w:r>
+        <w:t xml:space="preserve"> rilevati.</w:t>
       </w:r>
     </w:p>
     <w:p>
       <w:pPr>
-        <w:pStyle w:val="Paragrafoelenco"/>
+        <w:pStyle w:val="ListParagraph"/>
         <w:numPr>
           <w:ilvl w:val="0"/>
           <w:numId w:val="15"/>
         </w:numPr>
       </w:pPr>
       <w:r>
-        <w:t>Colonna 'Productivity_Level': 0 outlier rilevati.</w:t>
+        <w:t>Colonna '</w:t>
+      </w:r>
+      <w:proofErr w:type="spellStart"/>
+      <w:r>
+        <w:t>Productivity_Level</w:t>
+      </w:r>
+      <w:proofErr w:type="spellEnd"/>
+      <w:r>
+        <w:t xml:space="preserve">': 0 </w:t>
+      </w:r>
+      <w:proofErr w:type="spellStart"/>
+      <w:r>
+        <w:t>outlier</w:t>
+      </w:r>
+      <w:proofErr w:type="spellEnd"/>
+      <w:r>
+        <w:t xml:space="preserve"> rilevati.</w:t>
       </w:r>
     </w:p>
     <w:p>
@@ -2493,11 +3342,20 @@
     </w:p>
     <w:p>
       <w:pPr>
-        <w:pStyle w:val="Titolo2"/>
-      </w:pPr>
-      <w:r>
-        <w:lastRenderedPageBreak/>
-        <w:t xml:space="preserve"> Analisi dell</w:t>
+        <w:pStyle w:val="Heading2"/>
+      </w:pPr>
+      <w:r>
+        <w:t xml:space="preserve"> </w:t>
+      </w:r>
+      <w:bookmarkStart w:id="10" w:name="_Toc218854884"/>
+      <w:r>
+        <w:t xml:space="preserve">Analisi </w:t>
+      </w:r>
+      <w:r>
+        <w:t xml:space="preserve">e gestione </w:t>
+      </w:r>
+      <w:r>
+        <w:t>dell</w:t>
       </w:r>
       <w:r>
         <w:t>a</w:t>
@@ -2511,6 +3369,7 @@
       <w:r>
         <w:t xml:space="preserve"> target</w:t>
       </w:r>
+      <w:bookmarkEnd w:id="10"/>
     </w:p>
     <w:p>
       <w:pPr>
@@ -2527,6 +3386,7 @@
         </w:rPr>
         <w:t xml:space="preserve">La variabile target individuata per lo studio è </w:t>
       </w:r>
+      <w:proofErr w:type="spellStart"/>
       <w:r>
         <w:rPr>
           <w:rFonts w:eastAsia="Times New Roman" w:cs="Times New Roman"/>
@@ -2554,6 +3414,7 @@
         </w:rPr>
         <w:t>Impact</w:t>
       </w:r>
+      <w:proofErr w:type="spellEnd"/>
       <w:r>
         <w:rPr>
           <w:rFonts w:eastAsia="Times New Roman" w:cs="Times New Roman"/>
@@ -2577,6 +3438,7 @@
         </w:rPr>
         <w:t xml:space="preserve">, </w:t>
       </w:r>
+      <w:proofErr w:type="spellStart"/>
       <w:r>
         <w:rPr>
           <w:rFonts w:eastAsia="Times New Roman" w:cs="Times New Roman"/>
@@ -2586,6 +3448,7 @@
         </w:rPr>
         <w:t>Neutral</w:t>
       </w:r>
+      <w:proofErr w:type="spellEnd"/>
       <w:r>
         <w:rPr>
           <w:rFonts w:eastAsia="Times New Roman" w:cs="Times New Roman"/>
@@ -2662,15 +3525,9 @@
           <w:iCs/>
           <w:lang w:eastAsia="it-IT"/>
         </w:rPr>
-        <w:t>"Neutral"</w:t>
-      </w:r>
-      <w:r>
-        <w:rPr>
-          <w:rFonts w:eastAsia="Times New Roman" w:cs="Times New Roman"/>
-          <w:lang w:eastAsia="it-IT"/>
-        </w:rPr>
-        <w:t xml:space="preserve"> risulta essere la maggioritaria, con una frequenza significativamente più alta rispetto alle classi </w:t>
-      </w:r>
+        <w:t>"</w:t>
+      </w:r>
+      <w:proofErr w:type="spellStart"/>
       <w:r>
         <w:rPr>
           <w:rFonts w:eastAsia="Times New Roman" w:cs="Times New Roman"/>
@@ -2678,15 +3535,9 @@
           <w:iCs/>
           <w:lang w:eastAsia="it-IT"/>
         </w:rPr>
-        <w:t>"Positive"</w:t>
-      </w:r>
-      <w:r>
-        <w:rPr>
-          <w:rFonts w:eastAsia="Times New Roman" w:cs="Times New Roman"/>
-          <w:lang w:eastAsia="it-IT"/>
-        </w:rPr>
-        <w:t xml:space="preserve"> e </w:t>
-      </w:r>
+        <w:t>Neutral</w:t>
+      </w:r>
+      <w:proofErr w:type="spellEnd"/>
       <w:r>
         <w:rPr>
           <w:rFonts w:eastAsia="Times New Roman" w:cs="Times New Roman"/>
@@ -2694,83 +3545,14 @@
           <w:iCs/>
           <w:lang w:eastAsia="it-IT"/>
         </w:rPr>
-        <w:t>"Negative"</w:t>
+        <w:t>"</w:t>
       </w:r>
       <w:r>
         <w:rPr>
           <w:rFonts w:eastAsia="Times New Roman" w:cs="Times New Roman"/>
           <w:lang w:eastAsia="it-IT"/>
         </w:rPr>
-        <w:t>. Q</w:t>
-      </w:r>
-      <w:r>
-        <w:rPr>
-          <w:rFonts w:eastAsia="Times New Roman" w:cs="Times New Roman"/>
-          <w:lang w:eastAsia="it-IT"/>
-        </w:rPr>
-        <w:t>uesto</w:t>
-      </w:r>
-      <w:r>
-        <w:rPr>
-          <w:rFonts w:eastAsia="Times New Roman" w:cs="Times New Roman"/>
-          <w:lang w:eastAsia="it-IT"/>
-        </w:rPr>
-        <w:t xml:space="preserve"> porterebbe il modello a sviluppare un bias per cui </w:t>
-      </w:r>
-      <w:r>
-        <w:rPr>
-          <w:rFonts w:eastAsia="Times New Roman" w:cs="Times New Roman"/>
-          <w:lang w:eastAsia="it-IT"/>
-        </w:rPr>
-        <w:t>verrebbe maggiormente predetto il valore neutral</w:t>
-      </w:r>
-      <w:r>
-        <w:rPr>
-          <w:rFonts w:eastAsia="Times New Roman" w:cs="Times New Roman"/>
-          <w:lang w:eastAsia="it-IT"/>
-        </w:rPr>
-        <w:t xml:space="preserve">, </w:t>
-      </w:r>
-      <w:r>
-        <w:rPr>
-          <w:rFonts w:eastAsia="Times New Roman" w:cs="Times New Roman"/>
-          <w:lang w:eastAsia="it-IT"/>
-        </w:rPr>
-        <w:t>sfavorendo la predizione delle classi minoritarie “Positive” e “Negative”.</w:t>
-      </w:r>
-    </w:p>
-    <w:p>
-      <w:pPr>
-        <w:spacing w:before="100" w:beforeAutospacing="1" w:after="100" w:afterAutospacing="1" w:line="240" w:lineRule="auto"/>
-        <w:rPr>
-          <w:rFonts w:eastAsia="Times New Roman" w:cs="Times New Roman"/>
-          <w:lang w:eastAsia="it-IT"/>
-        </w:rPr>
-      </w:pPr>
-    </w:p>
-    <w:p>
-      <w:pPr>
-        <w:spacing w:before="100" w:beforeAutospacing="1" w:after="100" w:afterAutospacing="1" w:line="240" w:lineRule="auto"/>
-        <w:rPr>
-          <w:rFonts w:eastAsia="Times New Roman" w:cs="Times New Roman"/>
-          <w:lang w:eastAsia="it-IT"/>
-        </w:rPr>
-      </w:pPr>
-    </w:p>
-    <w:p>
-      <w:pPr>
-        <w:spacing w:before="100" w:beforeAutospacing="1" w:after="100" w:afterAutospacing="1" w:line="240" w:lineRule="auto"/>
-        <w:rPr>
-          <w:rFonts w:eastAsia="Times New Roman" w:cs="Times New Roman"/>
-          <w:lang w:eastAsia="it-IT"/>
-        </w:rPr>
-      </w:pPr>
-      <w:r>
-        <w:rPr>
-          <w:rFonts w:eastAsia="Times New Roman" w:cs="Times New Roman"/>
-          <w:lang w:eastAsia="it-IT"/>
-        </w:rPr>
-        <w:t xml:space="preserve">Di conseguenza, per la valutazione del modello non sarà sufficiente affidarsi alla sola </w:t>
+        <w:t xml:space="preserve"> risulta essere la maggioritaria, con una frequenza significativamente più alta rispetto alle classi </w:t>
       </w:r>
       <w:r>
         <w:rPr>
@@ -2779,62 +3561,14 @@
           <w:iCs/>
           <w:lang w:eastAsia="it-IT"/>
         </w:rPr>
-        <w:t>Accuracy</w:t>
+        <w:t>"Positive"</w:t>
       </w:r>
       <w:r>
         <w:rPr>
           <w:rFonts w:eastAsia="Times New Roman" w:cs="Times New Roman"/>
           <w:lang w:eastAsia="it-IT"/>
         </w:rPr>
-        <w:t xml:space="preserve">, ma sarà fondamentale monitorare metriche che tengano conto dello sbilanciamento, come </w:t>
-      </w:r>
-      <w:r>
-        <w:rPr>
-          <w:rFonts w:eastAsia="Times New Roman" w:cs="Times New Roman"/>
-          <w:b/>
-          <w:bCs/>
-          <w:lang w:eastAsia="it-IT"/>
-        </w:rPr>
-        <w:t>Precision</w:t>
-      </w:r>
-      <w:r>
-        <w:rPr>
-          <w:rFonts w:eastAsia="Times New Roman" w:cs="Times New Roman"/>
-          <w:lang w:eastAsia="it-IT"/>
-        </w:rPr>
-        <w:t xml:space="preserve">, </w:t>
-      </w:r>
-      <w:r>
-        <w:rPr>
-          <w:rFonts w:eastAsia="Times New Roman" w:cs="Times New Roman"/>
-          <w:b/>
-          <w:bCs/>
-          <w:lang w:eastAsia="it-IT"/>
-        </w:rPr>
-        <w:t>Recall</w:t>
-      </w:r>
-      <w:r>
-        <w:rPr>
-          <w:rFonts w:eastAsia="Times New Roman" w:cs="Times New Roman"/>
-          <w:lang w:eastAsia="it-IT"/>
-        </w:rPr>
         <w:t xml:space="preserve"> e </w:t>
-      </w:r>
-      <w:r>
-        <w:rPr>
-          <w:rFonts w:eastAsia="Times New Roman" w:cs="Times New Roman"/>
-          <w:b/>
-          <w:bCs/>
-          <w:lang w:eastAsia="it-IT"/>
-        </w:rPr>
-        <w:t>F1-Score</w:t>
-      </w:r>
-      <w:r>
-        <w:rPr>
-          <w:rFonts w:eastAsia="Times New Roman" w:cs="Times New Roman"/>
-          <w:lang w:eastAsia="it-IT"/>
-        </w:rPr>
-        <w:t xml:space="preserve"> (in particolare la </w:t>
       </w:r>
       <w:r>
         <w:rPr>
@@ -2843,67 +3577,236 @@
           <w:iCs/>
           <w:lang w:eastAsia="it-IT"/>
         </w:rPr>
-        <w:t>Macro-average</w:t>
+        <w:t>"Negative"</w:t>
       </w:r>
       <w:r>
         <w:rPr>
           <w:rFonts w:eastAsia="Times New Roman" w:cs="Times New Roman"/>
           <w:lang w:eastAsia="it-IT"/>
         </w:rPr>
-        <w:t xml:space="preserve"> o </w:t>
-      </w:r>
-      <w:r>
-        <w:rPr>
-          <w:rFonts w:eastAsia="Times New Roman" w:cs="Times New Roman"/>
-          <w:i/>
-          <w:iCs/>
-          <w:lang w:eastAsia="it-IT"/>
-        </w:rPr>
-        <w:t>Weighted-average</w:t>
+        <w:t>. Q</w:t>
       </w:r>
       <w:r>
         <w:rPr>
           <w:rFonts w:eastAsia="Times New Roman" w:cs="Times New Roman"/>
           <w:lang w:eastAsia="it-IT"/>
         </w:rPr>
-        <w:t>). Inoltre, in fase di preprocessing, potrebbe essere necessario applicare tecniche di ri-bilanciamento dei dati, come il campionamento stratificato (Stratified Split) o tecniche di oversampling (es. SMOTE), per migliorare la capacità del modello di generalizzare su tutte le classi.</w:t>
-      </w:r>
-    </w:p>
-    <w:p/>
-    <w:p/>
-    <w:p/>
-    <w:p/>
-    <w:p/>
-    <w:p/>
-    <w:p/>
-    <w:p/>
-    <w:p/>
-    <w:p/>
-    <w:p/>
-    <w:p/>
-    <w:p/>
-    <w:p/>
-    <w:p/>
-    <w:p>
-      <w:r>
-        <w:lastRenderedPageBreak/>
-        <w:br w:type="page"/>
+        <w:t>uesto</w:t>
+      </w:r>
+      <w:r>
+        <w:rPr>
+          <w:rFonts w:eastAsia="Times New Roman" w:cs="Times New Roman"/>
+          <w:lang w:eastAsia="it-IT"/>
+        </w:rPr>
+        <w:t xml:space="preserve"> porterebbe il modello a sviluppare un </w:t>
+      </w:r>
+      <w:proofErr w:type="spellStart"/>
+      <w:r>
+        <w:rPr>
+          <w:rFonts w:eastAsia="Times New Roman" w:cs="Times New Roman"/>
+          <w:lang w:eastAsia="it-IT"/>
+        </w:rPr>
+        <w:t>bias</w:t>
+      </w:r>
+      <w:proofErr w:type="spellEnd"/>
+      <w:r>
+        <w:rPr>
+          <w:rFonts w:eastAsia="Times New Roman" w:cs="Times New Roman"/>
+          <w:lang w:eastAsia="it-IT"/>
+        </w:rPr>
+        <w:t xml:space="preserve"> per cui </w:t>
+      </w:r>
+      <w:r>
+        <w:rPr>
+          <w:rFonts w:eastAsia="Times New Roman" w:cs="Times New Roman"/>
+          <w:lang w:eastAsia="it-IT"/>
+        </w:rPr>
+        <w:t xml:space="preserve">verrebbe maggiormente predetto il valore </w:t>
+      </w:r>
+      <w:proofErr w:type="spellStart"/>
+      <w:r>
+        <w:rPr>
+          <w:rFonts w:eastAsia="Times New Roman" w:cs="Times New Roman"/>
+          <w:lang w:eastAsia="it-IT"/>
+        </w:rPr>
+        <w:t>neutral</w:t>
+      </w:r>
+      <w:proofErr w:type="spellEnd"/>
+      <w:r>
+        <w:rPr>
+          <w:rFonts w:eastAsia="Times New Roman" w:cs="Times New Roman"/>
+          <w:lang w:eastAsia="it-IT"/>
+        </w:rPr>
+        <w:t xml:space="preserve">, </w:t>
+      </w:r>
+      <w:r>
+        <w:rPr>
+          <w:rFonts w:eastAsia="Times New Roman" w:cs="Times New Roman"/>
+          <w:lang w:eastAsia="it-IT"/>
+        </w:rPr>
+        <w:t>sfavorendo la predizione delle classi minoritarie “Positive” e “Negative”.</w:t>
       </w:r>
     </w:p>
     <w:p>
       <w:pPr>
-        <w:pStyle w:val="Titolo2"/>
-      </w:pPr>
-      <w:r>
-        <w:lastRenderedPageBreak/>
+        <w:spacing w:before="100" w:beforeAutospacing="1" w:after="100" w:afterAutospacing="1" w:line="240" w:lineRule="auto"/>
+        <w:rPr>
+          <w:rFonts w:eastAsia="Times New Roman" w:cs="Times New Roman"/>
+          <w:lang w:eastAsia="it-IT"/>
+        </w:rPr>
+      </w:pPr>
+    </w:p>
+    <w:p>
+      <w:pPr>
+        <w:spacing w:before="100" w:beforeAutospacing="1" w:after="100" w:afterAutospacing="1" w:line="240" w:lineRule="auto"/>
+        <w:rPr>
+          <w:rFonts w:eastAsia="Times New Roman" w:cs="Times New Roman"/>
+          <w:lang w:eastAsia="it-IT"/>
+        </w:rPr>
+      </w:pPr>
+      <w:r>
+        <w:rPr>
+          <w:rFonts w:eastAsia="Times New Roman" w:cs="Times New Roman"/>
+          <w:noProof/>
+          <w:lang w:eastAsia="it-IT"/>
+        </w:rPr>
+        <w:drawing>
+          <wp:inline distT="0" distB="0" distL="0" distR="0" wp14:anchorId="19C17535" wp14:editId="550BA11E">
+            <wp:extent cx="5731510" cy="3582035"/>
+            <wp:effectExtent l="0" t="0" r="2540" b="0"/>
+            <wp:docPr id="283949366" name="Immagine 1" descr="Immagine che contiene testo, schermata, diagramma, Rettangolo&#10;&#10;Il contenuto generato dall'IA potrebbe non essere corretto."/>
+            <wp:cNvGraphicFramePr>
+              <a:graphicFrameLocks xmlns:a="http://schemas.openxmlformats.org/drawingml/2006/main" noChangeAspect="1"/>
+            </wp:cNvGraphicFramePr>
+            <a:graphic xmlns:a="http://schemas.openxmlformats.org/drawingml/2006/main">
+              <a:graphicData uri="http://schemas.openxmlformats.org/drawingml/2006/picture">
+                <pic:pic xmlns:pic="http://schemas.openxmlformats.org/drawingml/2006/picture">
+                  <pic:nvPicPr>
+                    <pic:cNvPr id="283949366" name="Immagine 1" descr="Immagine che contiene testo, schermata, diagramma, Rettangolo&#10;&#10;Il contenuto generato dall'IA potrebbe non essere corretto."/>
+                    <pic:cNvPicPr/>
+                  </pic:nvPicPr>
+                  <pic:blipFill>
+                    <a:blip r:embed="rId7">
+                      <a:extLst>
+                        <a:ext uri="{28A0092B-C50C-407E-A947-70E740481C1C}">
+                          <a14:useLocalDpi xmlns:a14="http://schemas.microsoft.com/office/drawing/2010/main" val="0"/>
+                        </a:ext>
+                      </a:extLst>
+                    </a:blip>
+                    <a:stretch>
+                      <a:fillRect/>
+                    </a:stretch>
+                  </pic:blipFill>
+                  <pic:spPr>
+                    <a:xfrm>
+                      <a:off x="0" y="0"/>
+                      <a:ext cx="5731510" cy="3582035"/>
+                    </a:xfrm>
+                    <a:prstGeom prst="rect">
+                      <a:avLst/>
+                    </a:prstGeom>
+                  </pic:spPr>
+                </pic:pic>
+              </a:graphicData>
+            </a:graphic>
+          </wp:inline>
+        </w:drawing>
+      </w:r>
+    </w:p>
+    <w:p>
+      <w:r>
+        <w:t>Tra le possibili strategie</w:t>
+      </w:r>
+      <w:r>
+        <w:t xml:space="preserve"> per riequilibrare il dataset</w:t>
+      </w:r>
+      <w:r>
+        <w:t>, è stata scartata la tecnica dell'</w:t>
+      </w:r>
+      <w:proofErr w:type="spellStart"/>
+      <w:r>
+        <w:rPr>
+          <w:b/>
+        </w:rPr>
+        <w:t>undersampling</w:t>
+      </w:r>
+      <w:proofErr w:type="spellEnd"/>
+      <w:r>
+        <w:t xml:space="preserve"> (riduzione della classe maggioritaria) poiché, dato il numero limitato di istanze complessive del dataset (1000 righe), tale approccio avrebbe comportato una drastica perdita di informazioni utili, riducendo eccessivamente la base dati disponibile per l'apprendimento</w:t>
+      </w:r>
+      <w:r>
+        <w:t xml:space="preserve">, causando così </w:t>
+      </w:r>
+      <w:proofErr w:type="spellStart"/>
+      <w:r>
+        <w:rPr>
+          <w:b/>
+        </w:rPr>
+        <w:t>underfitting</w:t>
+      </w:r>
+      <w:proofErr w:type="spellEnd"/>
+      <w:r>
+        <w:t xml:space="preserve">. Si è optato pertanto per una tecnica di </w:t>
+      </w:r>
+      <w:proofErr w:type="spellStart"/>
+      <w:r>
+        <w:rPr>
+          <w:b/>
+          <w:bCs/>
+        </w:rPr>
+        <w:t>Oversampling</w:t>
+      </w:r>
+      <w:proofErr w:type="spellEnd"/>
+      <w:r>
+        <w:t xml:space="preserve">, nello specifico </w:t>
+      </w:r>
+      <w:r>
+        <w:rPr>
+          <w:b/>
+          <w:bCs/>
+        </w:rPr>
+        <w:t>SMOTE</w:t>
+      </w:r>
+      <w:r>
+        <w:t xml:space="preserve"> (</w:t>
+      </w:r>
+      <w:proofErr w:type="spellStart"/>
+      <w:r>
+        <w:t>Synthetic</w:t>
+      </w:r>
+      <w:proofErr w:type="spellEnd"/>
+      <w:r>
+        <w:t xml:space="preserve"> </w:t>
+      </w:r>
+      <w:proofErr w:type="spellStart"/>
+      <w:r>
+        <w:t>Minority</w:t>
+      </w:r>
+      <w:proofErr w:type="spellEnd"/>
+      <w:r>
+        <w:t xml:space="preserve"> Over-sampling Technique). Questa scelta ha permesso di generare sinteticamente nuove istanze per le classi minoritarie, arricchendo lo spazio delle feature e consentendo al modello di apprendere confini decisionali più robusti senza sacrificare i dati reali della classe dominante</w:t>
+      </w:r>
+      <w:r>
+        <w:t>.</w:t>
+      </w:r>
+    </w:p>
+    <w:p>
+      <w:r>
+        <w:br w:type="page"/>
+      </w:r>
+    </w:p>
+    <w:p>
+      <w:pPr>
+        <w:pStyle w:val="Heading2"/>
+      </w:pPr>
+      <w:bookmarkStart w:id="11" w:name="_Toc218854885"/>
+      <w:r>
         <w:t>Matrice di correlazione delle variabili</w:t>
       </w:r>
       <w:r>
-        <w:t>(c</w:t>
-      </w:r>
-      <w:r>
-        <w:t>)</w:t>
-      </w:r>
+        <w:t>(c)</w:t>
+      </w:r>
+      <w:bookmarkEnd w:id="11"/>
     </w:p>
     <w:p>
       <w:r>
@@ -2938,7 +3841,7 @@
                     </pic:cNvPicPr>
                   </pic:nvPicPr>
                   <pic:blipFill>
-                    <a:blip r:embed="rId7">
+                    <a:blip r:embed="rId8">
                       <a:extLst>
                         <a:ext uri="{28A0092B-C50C-407E-A947-70E740481C1C}">
                           <a14:useLocalDpi xmlns:a14="http://schemas.microsoft.com/office/drawing/2010/main" val="0"/>
@@ -2981,8 +3884,228 @@
       </w:r>
     </w:p>
     <w:p>
-      <w:r>
-        <w:t>la classificazioni e quali invece danno informazioni ridondanti.</w:t>
+      <w:proofErr w:type="gramStart"/>
+      <w:r>
+        <w:t>la classificazioni</w:t>
+      </w:r>
+      <w:proofErr w:type="gramEnd"/>
+      <w:r>
+        <w:t xml:space="preserve"> e quali invece danno informazioni ridondanti.</w:t>
+      </w:r>
+    </w:p>
+    <w:p>
+      <w:r>
+        <w:rPr>
+          <w:b/>
+          <w:bCs/>
+        </w:rPr>
+        <w:t xml:space="preserve">Correlazione Perfetta (1.00): Tra </w:t>
+      </w:r>
+      <w:proofErr w:type="spellStart"/>
+      <w:r>
+        <w:rPr>
+          <w:b/>
+          <w:bCs/>
+        </w:rPr>
+        <w:t>Daily_Gaming_Hours</w:t>
+      </w:r>
+      <w:proofErr w:type="spellEnd"/>
+      <w:r>
+        <w:rPr>
+          <w:b/>
+          <w:bCs/>
+        </w:rPr>
+        <w:t xml:space="preserve"> e </w:t>
+      </w:r>
+      <w:proofErr w:type="spellStart"/>
+      <w:r>
+        <w:rPr>
+          <w:b/>
+          <w:bCs/>
+        </w:rPr>
+        <w:t>Weekly_Gaming_Hours</w:t>
+      </w:r>
+      <w:proofErr w:type="spellEnd"/>
+      <w:r>
+        <w:t xml:space="preserve"> c'è una correlazione totale. Questo indica una ridondanza</w:t>
+      </w:r>
+      <w:r>
+        <w:t>. Per evitare</w:t>
+      </w:r>
+      <w:r>
+        <w:t xml:space="preserve"> problemi di</w:t>
+      </w:r>
+      <w:r>
+        <w:t xml:space="preserve"> </w:t>
+      </w:r>
+      <w:r>
+        <w:t>multicollinearità</w:t>
+      </w:r>
+      <w:r>
+        <w:t xml:space="preserve"> </w:t>
+      </w:r>
+      <w:r>
+        <w:t xml:space="preserve">è </w:t>
+      </w:r>
+      <w:r>
+        <w:t xml:space="preserve">necessario </w:t>
+      </w:r>
+      <w:r>
+        <w:t xml:space="preserve">rimuovere </w:t>
+      </w:r>
+      <w:r>
+        <w:t xml:space="preserve">la </w:t>
+      </w:r>
+      <w:r>
+        <w:t>f</w:t>
+      </w:r>
+      <w:r>
+        <w:t xml:space="preserve">eature </w:t>
+      </w:r>
+      <w:proofErr w:type="spellStart"/>
+      <w:r>
+        <w:rPr>
+          <w:b/>
+          <w:bCs/>
+        </w:rPr>
+        <w:t>Weekly_Gaming_Hours</w:t>
+      </w:r>
+      <w:proofErr w:type="spellEnd"/>
+      <w:r>
+        <w:rPr>
+          <w:b/>
+          <w:bCs/>
+        </w:rPr>
+        <w:t xml:space="preserve">, </w:t>
+      </w:r>
+      <w:r>
+        <w:t xml:space="preserve">perché </w:t>
+      </w:r>
+      <w:r>
+        <w:t>l</w:t>
+      </w:r>
+      <w:r>
+        <w:t>e</w:t>
+      </w:r>
+      <w:r>
+        <w:t xml:space="preserve"> </w:t>
+      </w:r>
+      <w:proofErr w:type="spellStart"/>
+      <w:r>
+        <w:rPr>
+          <w:b/>
+          <w:bCs/>
+        </w:rPr>
+        <w:t>Daily_Gaming_Hours</w:t>
+      </w:r>
+      <w:proofErr w:type="spellEnd"/>
+      <w:r>
+        <w:t xml:space="preserve"> è una feature </w:t>
+      </w:r>
+      <w:r>
+        <w:t>considerat</w:t>
+      </w:r>
+      <w:r>
+        <w:t>a</w:t>
+      </w:r>
+      <w:r>
+        <w:t xml:space="preserve"> più significativ</w:t>
+      </w:r>
+      <w:r>
+        <w:t>a</w:t>
+      </w:r>
+      <w:r>
+        <w:t xml:space="preserve"> nel determinare l'impatto immediato sui livelli di sonno, stress e produttività quotidiana.</w:t>
+      </w:r>
+    </w:p>
+    <w:p>
+      <w:r>
+        <w:rPr>
+          <w:b/>
+          <w:bCs/>
+        </w:rPr>
+        <w:t xml:space="preserve">Correlazione Positiva (0.96): Tra </w:t>
+      </w:r>
+      <w:proofErr w:type="spellStart"/>
+      <w:r>
+        <w:rPr>
+          <w:b/>
+          <w:bCs/>
+        </w:rPr>
+        <w:t>Academic_or_Work_Score</w:t>
+      </w:r>
+      <w:proofErr w:type="spellEnd"/>
+      <w:r>
+        <w:rPr>
+          <w:b/>
+          <w:bCs/>
+        </w:rPr>
+        <w:t xml:space="preserve"> e </w:t>
+      </w:r>
+      <w:proofErr w:type="spellStart"/>
+      <w:r>
+        <w:rPr>
+          <w:b/>
+          <w:bCs/>
+        </w:rPr>
+        <w:t>Productivity_Level</w:t>
+      </w:r>
+      <w:proofErr w:type="spellEnd"/>
+      <w:r>
+        <w:t>. Questo suggerisce che chi ha punteggi accademici alti tende ad avere anche un'alta produttività percepita.</w:t>
+      </w:r>
+    </w:p>
+    <w:p/>
+    <w:p>
+      <w:pPr>
+        <w:pStyle w:val="Heading2"/>
+      </w:pPr>
+      <w:r>
+        <w:t xml:space="preserve"> Verifica dei duplicati (A)</w:t>
+      </w:r>
+    </w:p>
+    <w:p>
+      <w:pPr>
+        <w:pStyle w:val="NormalWeb"/>
+      </w:pPr>
+      <w:r>
+        <w:t xml:space="preserve">A completamento dell'analisi preliminare sulla qualità del dataset, è stata effettuata una verifica volta ad escludere la presenza di record duplicati che potessero introdurre </w:t>
+      </w:r>
+      <w:proofErr w:type="spellStart"/>
+      <w:r>
+        <w:t>bias</w:t>
+      </w:r>
+      <w:proofErr w:type="spellEnd"/>
+      <w:r>
+        <w:t xml:space="preserve"> nelle stime statistiche o sovra-rappresentare specifiche istanze durante l'addestramento del modello.</w:t>
+      </w:r>
+    </w:p>
+    <w:p>
+      <w:pPr>
+        <w:pStyle w:val="NormalWeb"/>
+      </w:pPr>
+      <w:r>
+        <w:t>L'ispezione ha interessato sia la presenza di righe interamente duplicate sia l'univocità dell'identificativo primario (</w:t>
+      </w:r>
+      <w:proofErr w:type="spellStart"/>
+      <w:r>
+        <w:rPr>
+          <w:rStyle w:val="HTMLCode"/>
+          <w:rFonts w:eastAsiaTheme="majorEastAsia"/>
+        </w:rPr>
+        <w:t>User_ID</w:t>
+      </w:r>
+      <w:proofErr w:type="spellEnd"/>
+      <w:r>
+        <w:t xml:space="preserve">). Dato che User ID risulta essere univoco è impossibile la presenza di istanze duplicate all’interno del dataset. Non è stata pertanto necessaria alcuna operazione di </w:t>
+      </w:r>
+      <w:proofErr w:type="spellStart"/>
+      <w:r>
+        <w:t>deduplica</w:t>
+      </w:r>
+      <w:proofErr w:type="spellEnd"/>
+      <w:r>
+        <w:t>, garantendo che ogni istanza contribuisca equamente alla fase di apprendimento dell'algoritmo.</w:t>
       </w:r>
     </w:p>
     <w:p/>
@@ -3018,7 +4141,7 @@
     <w:lvl w:ilvl="1">
       <w:start w:val="1"/>
       <w:numFmt w:val="decimal"/>
-      <w:pStyle w:val="Titolo2"/>
+      <w:pStyle w:val="Heading2"/>
       <w:isLgl/>
       <w:lvlText w:val="%1.%2"/>
       <w:lvlJc w:val="left"/>
@@ -4943,6 +6066,36 @@
   </w:num>
   <w:num w:numId="15" w16cid:durableId="481583340">
     <w:abstractNumId w:val="14"/>
+  </w:num>
+  <w:num w:numId="16" w16cid:durableId="130750111">
+    <w:abstractNumId w:val="0"/>
+    <w:lvlOverride w:ilvl="0">
+      <w:startOverride w:val="1"/>
+    </w:lvlOverride>
+    <w:lvlOverride w:ilvl="1">
+      <w:startOverride w:val="1"/>
+    </w:lvlOverride>
+    <w:lvlOverride w:ilvl="2">
+      <w:startOverride w:val="1"/>
+    </w:lvlOverride>
+    <w:lvlOverride w:ilvl="3">
+      <w:startOverride w:val="1"/>
+    </w:lvlOverride>
+    <w:lvlOverride w:ilvl="4">
+      <w:startOverride w:val="1"/>
+    </w:lvlOverride>
+    <w:lvlOverride w:ilvl="5">
+      <w:startOverride w:val="1"/>
+    </w:lvlOverride>
+    <w:lvlOverride w:ilvl="6">
+      <w:startOverride w:val="1"/>
+    </w:lvlOverride>
+    <w:lvlOverride w:ilvl="7">
+      <w:startOverride w:val="1"/>
+    </w:lvlOverride>
+    <w:lvlOverride w:ilvl="8">
+      <w:startOverride w:val="1"/>
+    </w:lvlOverride>
   </w:num>
 </w:numbering>
 </file>
@@ -5342,7 +6495,7 @@
     <w:lsdException w:name="Unresolved Mention" w:semiHidden="1" w:unhideWhenUsed="1"/>
     <w:lsdException w:name="Smart Link" w:semiHidden="1" w:unhideWhenUsed="1"/>
   </w:latentStyles>
-  <w:style w:type="paragraph" w:default="1" w:styleId="Normale">
+  <w:style w:type="paragraph" w:default="1" w:styleId="Normal">
     <w:name w:val="Normal"/>
     <w:qFormat/>
     <w:rsid w:val="005D5E57"/>
@@ -5350,11 +6503,11 @@
       <w:rFonts w:ascii="Times New Roman" w:hAnsi="Times New Roman"/>
     </w:rPr>
   </w:style>
-  <w:style w:type="paragraph" w:styleId="Titolo1">
+  <w:style w:type="paragraph" w:styleId="Heading1">
     <w:name w:val="heading 1"/>
-    <w:basedOn w:val="Normale"/>
-    <w:next w:val="Normale"/>
-    <w:link w:val="Titolo1Carattere"/>
+    <w:basedOn w:val="Normal"/>
+    <w:next w:val="Normal"/>
+    <w:link w:val="Heading1Char"/>
     <w:autoRedefine/>
     <w:uiPriority w:val="9"/>
     <w:qFormat/>
@@ -5373,11 +6526,11 @@
       <w:szCs w:val="40"/>
     </w:rPr>
   </w:style>
-  <w:style w:type="paragraph" w:styleId="Titolo2">
+  <w:style w:type="paragraph" w:styleId="Heading2">
     <w:name w:val="heading 2"/>
-    <w:basedOn w:val="Normale"/>
-    <w:next w:val="Normale"/>
-    <w:link w:val="Titolo2Carattere"/>
+    <w:basedOn w:val="Normal"/>
+    <w:next w:val="Normal"/>
+    <w:link w:val="Heading2Char"/>
     <w:autoRedefine/>
     <w:uiPriority w:val="9"/>
     <w:unhideWhenUsed/>
@@ -5402,12 +6555,12 @@
       <w:szCs w:val="27"/>
     </w:rPr>
   </w:style>
-  <w:style w:type="character" w:default="1" w:styleId="Carpredefinitoparagrafo">
+  <w:style w:type="character" w:default="1" w:styleId="DefaultParagraphFont">
     <w:name w:val="Default Paragraph Font"/>
     <w:uiPriority w:val="1"/>
     <w:unhideWhenUsed/>
   </w:style>
-  <w:style w:type="table" w:default="1" w:styleId="Tabellanormale">
+  <w:style w:type="table" w:default="1" w:styleId="TableNormal">
     <w:name w:val="Normal Table"/>
     <w:uiPriority w:val="99"/>
     <w:semiHidden/>
@@ -5422,16 +6575,16 @@
       </w:tblCellMar>
     </w:tblPr>
   </w:style>
-  <w:style w:type="numbering" w:default="1" w:styleId="Nessunelenco">
+  <w:style w:type="numbering" w:default="1" w:styleId="NoList">
     <w:name w:val="No List"/>
     <w:uiPriority w:val="99"/>
     <w:semiHidden/>
     <w:unhideWhenUsed/>
   </w:style>
-  <w:style w:type="character" w:customStyle="1" w:styleId="Titolo1Carattere">
-    <w:name w:val="Titolo 1 Carattere"/>
-    <w:basedOn w:val="Carpredefinitoparagrafo"/>
-    <w:link w:val="Titolo1"/>
+  <w:style w:type="character" w:customStyle="1" w:styleId="Heading1Char">
+    <w:name w:val="Heading 1 Char"/>
+    <w:basedOn w:val="DefaultParagraphFont"/>
+    <w:link w:val="Heading1"/>
     <w:uiPriority w:val="9"/>
     <w:rsid w:val="00571CEE"/>
     <w:rPr>
@@ -5442,11 +6595,11 @@
       <w:szCs w:val="40"/>
     </w:rPr>
   </w:style>
-  <w:style w:type="paragraph" w:styleId="Titolo">
+  <w:style w:type="paragraph" w:styleId="Title">
     <w:name w:val="Title"/>
-    <w:basedOn w:val="Normale"/>
-    <w:next w:val="Normale"/>
-    <w:link w:val="TitoloCarattere"/>
+    <w:basedOn w:val="Normal"/>
+    <w:next w:val="Normal"/>
+    <w:link w:val="TitleChar"/>
     <w:autoRedefine/>
     <w:uiPriority w:val="10"/>
     <w:qFormat/>
@@ -5466,10 +6619,10 @@
       <w:szCs w:val="56"/>
     </w:rPr>
   </w:style>
-  <w:style w:type="character" w:customStyle="1" w:styleId="TitoloCarattere">
-    <w:name w:val="Titolo Carattere"/>
-    <w:basedOn w:val="Carpredefinitoparagrafo"/>
-    <w:link w:val="Titolo"/>
+  <w:style w:type="character" w:customStyle="1" w:styleId="TitleChar">
+    <w:name w:val="Title Char"/>
+    <w:basedOn w:val="DefaultParagraphFont"/>
+    <w:link w:val="Title"/>
     <w:uiPriority w:val="10"/>
     <w:rsid w:val="00036648"/>
     <w:rPr>
@@ -5482,10 +6635,10 @@
       <w:szCs w:val="56"/>
     </w:rPr>
   </w:style>
-  <w:style w:type="character" w:customStyle="1" w:styleId="Titolo2Carattere">
-    <w:name w:val="Titolo 2 Carattere"/>
-    <w:basedOn w:val="Carpredefinitoparagrafo"/>
-    <w:link w:val="Titolo2"/>
+  <w:style w:type="character" w:customStyle="1" w:styleId="Heading2Char">
+    <w:name w:val="Heading 2 Char"/>
+    <w:basedOn w:val="DefaultParagraphFont"/>
+    <w:link w:val="Heading2"/>
     <w:uiPriority w:val="9"/>
     <w:rsid w:val="00703720"/>
     <w:rPr>
@@ -5496,10 +6649,10 @@
       <w:szCs w:val="27"/>
     </w:rPr>
   </w:style>
-  <w:style w:type="paragraph" w:styleId="Titolosommario">
+  <w:style w:type="paragraph" w:styleId="TOCHeading">
     <w:name w:val="TOC Heading"/>
-    <w:basedOn w:val="Titolo1"/>
-    <w:next w:val="Normale"/>
+    <w:basedOn w:val="Heading1"/>
+    <w:next w:val="Normal"/>
     <w:uiPriority w:val="39"/>
     <w:unhideWhenUsed/>
     <w:qFormat/>
@@ -5517,10 +6670,10 @@
       <w:lang w:eastAsia="it-IT"/>
     </w:rPr>
   </w:style>
-  <w:style w:type="paragraph" w:styleId="Sommario1">
+  <w:style w:type="paragraph" w:styleId="TOC1">
     <w:name w:val="toc 1"/>
-    <w:basedOn w:val="Normale"/>
-    <w:next w:val="Normale"/>
+    <w:basedOn w:val="Normal"/>
+    <w:next w:val="Normal"/>
     <w:autoRedefine/>
     <w:uiPriority w:val="39"/>
     <w:unhideWhenUsed/>
@@ -5535,10 +6688,10 @@
       <w:iCs/>
     </w:rPr>
   </w:style>
-  <w:style w:type="paragraph" w:styleId="Sommario2">
+  <w:style w:type="paragraph" w:styleId="TOC2">
     <w:name w:val="toc 2"/>
-    <w:basedOn w:val="Normale"/>
-    <w:next w:val="Normale"/>
+    <w:basedOn w:val="Normal"/>
+    <w:next w:val="Normal"/>
     <w:autoRedefine/>
     <w:uiPriority w:val="39"/>
     <w:unhideWhenUsed/>
@@ -5554,9 +6707,9 @@
       <w:szCs w:val="22"/>
     </w:rPr>
   </w:style>
-  <w:style w:type="character" w:styleId="Collegamentoipertestuale">
+  <w:style w:type="character" w:styleId="Hyperlink">
     <w:name w:val="Hyperlink"/>
-    <w:basedOn w:val="Carpredefinitoparagrafo"/>
+    <w:basedOn w:val="DefaultParagraphFont"/>
     <w:uiPriority w:val="99"/>
     <w:unhideWhenUsed/>
     <w:rsid w:val="0059473F"/>
@@ -5565,10 +6718,10 @@
       <w:u w:val="single"/>
     </w:rPr>
   </w:style>
-  <w:style w:type="paragraph" w:styleId="Sommario3">
+  <w:style w:type="paragraph" w:styleId="TOC3">
     <w:name w:val="toc 3"/>
-    <w:basedOn w:val="Normale"/>
-    <w:next w:val="Normale"/>
+    <w:basedOn w:val="Normal"/>
+    <w:next w:val="Normal"/>
     <w:autoRedefine/>
     <w:uiPriority w:val="39"/>
     <w:unhideWhenUsed/>
@@ -5582,10 +6735,10 @@
       <w:szCs w:val="20"/>
     </w:rPr>
   </w:style>
-  <w:style w:type="paragraph" w:styleId="Sommario4">
+  <w:style w:type="paragraph" w:styleId="TOC4">
     <w:name w:val="toc 4"/>
-    <w:basedOn w:val="Normale"/>
-    <w:next w:val="Normale"/>
+    <w:basedOn w:val="Normal"/>
+    <w:next w:val="Normal"/>
     <w:autoRedefine/>
     <w:uiPriority w:val="39"/>
     <w:unhideWhenUsed/>
@@ -5599,10 +6752,10 @@
       <w:szCs w:val="20"/>
     </w:rPr>
   </w:style>
-  <w:style w:type="paragraph" w:styleId="Sommario5">
+  <w:style w:type="paragraph" w:styleId="TOC5">
     <w:name w:val="toc 5"/>
-    <w:basedOn w:val="Normale"/>
-    <w:next w:val="Normale"/>
+    <w:basedOn w:val="Normal"/>
+    <w:next w:val="Normal"/>
     <w:autoRedefine/>
     <w:uiPriority w:val="39"/>
     <w:unhideWhenUsed/>
@@ -5616,10 +6769,10 @@
       <w:szCs w:val="20"/>
     </w:rPr>
   </w:style>
-  <w:style w:type="paragraph" w:styleId="Sommario6">
+  <w:style w:type="paragraph" w:styleId="TOC6">
     <w:name w:val="toc 6"/>
-    <w:basedOn w:val="Normale"/>
-    <w:next w:val="Normale"/>
+    <w:basedOn w:val="Normal"/>
+    <w:next w:val="Normal"/>
     <w:autoRedefine/>
     <w:uiPriority w:val="39"/>
     <w:unhideWhenUsed/>
@@ -5633,10 +6786,10 @@
       <w:szCs w:val="20"/>
     </w:rPr>
   </w:style>
-  <w:style w:type="paragraph" w:styleId="Sommario7">
+  <w:style w:type="paragraph" w:styleId="TOC7">
     <w:name w:val="toc 7"/>
-    <w:basedOn w:val="Normale"/>
-    <w:next w:val="Normale"/>
+    <w:basedOn w:val="Normal"/>
+    <w:next w:val="Normal"/>
     <w:autoRedefine/>
     <w:uiPriority w:val="39"/>
     <w:unhideWhenUsed/>
@@ -5650,10 +6803,10 @@
       <w:szCs w:val="20"/>
     </w:rPr>
   </w:style>
-  <w:style w:type="paragraph" w:styleId="Sommario8">
+  <w:style w:type="paragraph" w:styleId="TOC8">
     <w:name w:val="toc 8"/>
-    <w:basedOn w:val="Normale"/>
-    <w:next w:val="Normale"/>
+    <w:basedOn w:val="Normal"/>
+    <w:next w:val="Normal"/>
     <w:autoRedefine/>
     <w:uiPriority w:val="39"/>
     <w:unhideWhenUsed/>
@@ -5667,10 +6820,10 @@
       <w:szCs w:val="20"/>
     </w:rPr>
   </w:style>
-  <w:style w:type="paragraph" w:styleId="Sommario9">
+  <w:style w:type="paragraph" w:styleId="TOC9">
     <w:name w:val="toc 9"/>
-    <w:basedOn w:val="Normale"/>
-    <w:next w:val="Normale"/>
+    <w:basedOn w:val="Normal"/>
+    <w:next w:val="Normal"/>
     <w:autoRedefine/>
     <w:uiPriority w:val="39"/>
     <w:unhideWhenUsed/>
@@ -5684,9 +6837,9 @@
       <w:szCs w:val="20"/>
     </w:rPr>
   </w:style>
-  <w:style w:type="paragraph" w:styleId="Paragrafoelenco">
+  <w:style w:type="paragraph" w:styleId="ListParagraph">
     <w:name w:val="List Paragraph"/>
-    <w:basedOn w:val="Normale"/>
+    <w:basedOn w:val="Normal"/>
     <w:uiPriority w:val="34"/>
     <w:qFormat/>
     <w:rsid w:val="00846855"/>
@@ -5695,9 +6848,9 @@
       <w:contextualSpacing/>
     </w:pPr>
   </w:style>
-  <w:style w:type="paragraph" w:styleId="NormaleWeb">
+  <w:style w:type="paragraph" w:styleId="NormalWeb">
     <w:name w:val="Normal (Web)"/>
-    <w:basedOn w:val="Normale"/>
+    <w:basedOn w:val="Normal"/>
     <w:uiPriority w:val="99"/>
     <w:unhideWhenUsed/>
     <w:rsid w:val="00F81721"/>
@@ -5711,12 +6864,12 @@
   </w:style>
   <w:style w:type="character" w:customStyle="1" w:styleId="citation-77">
     <w:name w:val="citation-77"/>
-    <w:basedOn w:val="Carpredefinitoparagrafo"/>
+    <w:basedOn w:val="DefaultParagraphFont"/>
     <w:rsid w:val="00F81721"/>
   </w:style>
-  <w:style w:type="character" w:styleId="Enfasigrassetto">
+  <w:style w:type="character" w:styleId="Strong">
     <w:name w:val="Strong"/>
-    <w:basedOn w:val="Carpredefinitoparagrafo"/>
+    <w:basedOn w:val="DefaultParagraphFont"/>
     <w:uiPriority w:val="22"/>
     <w:qFormat/>
     <w:rsid w:val="007336AC"/>
@@ -5725,9 +6878,9 @@
       <w:bCs/>
     </w:rPr>
   </w:style>
-  <w:style w:type="table" w:styleId="Grigliatabellachiara">
+  <w:style w:type="table" w:styleId="TableGridLight">
     <w:name w:val="Grid Table Light"/>
-    <w:basedOn w:val="Tabellanormale"/>
+    <w:basedOn w:val="TableNormal"/>
     <w:uiPriority w:val="40"/>
     <w:rsid w:val="001C575F"/>
     <w:pPr>
@@ -5744,9 +6897,9 @@
       </w:tblBorders>
     </w:tblPr>
   </w:style>
-  <w:style w:type="table" w:styleId="Tabellagriglia1chiara-colore1">
+  <w:style w:type="table" w:styleId="GridTable1Light-Accent1">
     <w:name w:val="Grid Table 1 Light Accent 1"/>
-    <w:basedOn w:val="Tabellanormale"/>
+    <w:basedOn w:val="TableNormal"/>
     <w:uiPriority w:val="46"/>
     <w:rsid w:val="000E1369"/>
     <w:pPr>
@@ -5801,9 +6954,9 @@
       </w:rPr>
     </w:tblStylePr>
   </w:style>
-  <w:style w:type="table" w:styleId="Tabellagriglia4-colore1">
+  <w:style w:type="table" w:styleId="GridTable4-Accent1">
     <w:name w:val="Grid Table 4 Accent 1"/>
-    <w:basedOn w:val="Tabellanormale"/>
+    <w:basedOn w:val="TableNormal"/>
     <w:uiPriority w:val="49"/>
     <w:rsid w:val="00591AD7"/>
     <w:pPr>
@@ -5877,9 +7030,9 @@
       </w:tcPr>
     </w:tblStylePr>
   </w:style>
-  <w:style w:type="table" w:styleId="Tabellagriglia5scura-colore1">
+  <w:style w:type="table" w:styleId="GridTable5Dark-Accent1">
     <w:name w:val="Grid Table 5 Dark Accent 1"/>
-    <w:basedOn w:val="Tabellanormale"/>
+    <w:basedOn w:val="TableNormal"/>
     <w:uiPriority w:val="50"/>
     <w:rsid w:val="00591AD7"/>
     <w:pPr>
@@ -5983,9 +7136,9 @@
       </w:tcPr>
     </w:tblStylePr>
   </w:style>
-  <w:style w:type="table" w:styleId="Grigliatabella">
+  <w:style w:type="table" w:styleId="TableGrid">
     <w:name w:val="Table Grid"/>
-    <w:basedOn w:val="Tabellanormale"/>
+    <w:basedOn w:val="TableNormal"/>
     <w:uiPriority w:val="39"/>
     <w:rsid w:val="00CB6080"/>
     <w:pPr>
@@ -6002,13 +7155,13 @@
       </w:tblBorders>
     </w:tblPr>
   </w:style>
-  <w:style w:type="character" w:styleId="CodiceHTML">
+  <w:style w:type="character" w:styleId="HTMLCode">
     <w:name w:val="HTML Code"/>
-    <w:basedOn w:val="Carpredefinitoparagrafo"/>
+    <w:basedOn w:val="DefaultParagraphFont"/>
     <w:uiPriority w:val="99"/>
     <w:semiHidden/>
     <w:unhideWhenUsed/>
-    <w:rsid w:val="0097556E"/>
+    <w:rsid w:val="001153CF"/>
     <w:rPr>
       <w:rFonts w:ascii="Courier New" w:eastAsia="Times New Roman" w:hAnsi="Courier New" w:cs="Courier New"/>
       <w:sz w:val="20"/>
@@ -6017,18 +7170,18 @@
   </w:style>
   <w:style w:type="character" w:customStyle="1" w:styleId="citation-76">
     <w:name w:val="citation-76"/>
-    <w:basedOn w:val="Carpredefinitoparagrafo"/>
-    <w:rsid w:val="00C44976"/>
+    <w:basedOn w:val="DefaultParagraphFont"/>
+    <w:rsid w:val="000A5BB8"/>
   </w:style>
   <w:style w:type="character" w:customStyle="1" w:styleId="button-label">
     <w:name w:val="button-label"/>
-    <w:basedOn w:val="Carpredefinitoparagrafo"/>
-    <w:rsid w:val="00C44976"/>
+    <w:basedOn w:val="DefaultParagraphFont"/>
+    <w:rsid w:val="000A5BB8"/>
   </w:style>
   <w:style w:type="character" w:customStyle="1" w:styleId="citation-75">
     <w:name w:val="citation-75"/>
-    <w:basedOn w:val="Carpredefinitoparagrafo"/>
-    <w:rsid w:val="00C44976"/>
+    <w:basedOn w:val="DefaultParagraphFont"/>
+    <w:rsid w:val="000A5BB8"/>
   </w:style>
 </w:styles>
 </file>

</xml_diff>

<commit_message>
report: add capitolo 6 e 7
</commit_message>
<xml_diff>
--- a/Report.docx
+++ b/Report.docx
@@ -41,7 +41,23 @@
           <w:bCs/>
           <w:lang w:val="de-DE"/>
         </w:rPr>
-        <w:t>Gaming Hours vs Academic &amp; Work Performance</w:t>
+        <w:t xml:space="preserve">Gaming Hours </w:t>
+      </w:r>
+      <w:proofErr w:type="spellStart"/>
+      <w:r>
+        <w:rPr>
+          <w:bCs/>
+          <w:lang w:val="de-DE"/>
+        </w:rPr>
+        <w:t>vs</w:t>
+      </w:r>
+      <w:proofErr w:type="spellEnd"/>
+      <w:r>
+        <w:rPr>
+          <w:bCs/>
+          <w:lang w:val="de-DE"/>
+        </w:rPr>
+        <w:t xml:space="preserve"> Academic &amp; Work Performance</w:t>
       </w:r>
     </w:p>
     <w:p>
@@ -100,13 +116,23 @@
           <w:lang w:val="de-DE"/>
         </w:rPr>
       </w:pPr>
+      <w:proofErr w:type="spellStart"/>
       <w:r>
         <w:rPr>
           <w:b/>
           <w:bCs/>
           <w:lang w:val="de-DE"/>
         </w:rPr>
-        <w:t>Autori:</w:t>
+        <w:t>Autori</w:t>
+      </w:r>
+      <w:proofErr w:type="spellEnd"/>
+      <w:r>
+        <w:rPr>
+          <w:b/>
+          <w:bCs/>
+          <w:lang w:val="de-DE"/>
+        </w:rPr>
+        <w:t>:</w:t>
       </w:r>
     </w:p>
     <w:p>
@@ -2770,6 +2796,7 @@
       <w:r>
         <w:t>Lo scenario analizzato è stato formulato come un problema di apprendimento supervisionato. Nello specifico, il progetto si concentra sulla predizione del livello di performance individuale (</w:t>
       </w:r>
+      <w:proofErr w:type="spellStart"/>
       <w:r>
         <w:rPr>
           <w:b/>
@@ -2777,6 +2804,7 @@
         </w:rPr>
         <w:t>Performance_Impact</w:t>
       </w:r>
+      <w:proofErr w:type="spellEnd"/>
       <w:r>
         <w:t>), sfruttando le feature comportamentali come predittori.</w:t>
       </w:r>
@@ -2883,7 +2911,23 @@
           <w:b/>
           <w:bCs/>
         </w:rPr>
-        <w:t>Gaming Hours vs Academic &amp; Work Performance</w:t>
+        <w:t xml:space="preserve">Gaming Hours vs </w:t>
+      </w:r>
+      <w:proofErr w:type="spellStart"/>
+      <w:r>
+        <w:rPr>
+          <w:b/>
+          <w:bCs/>
+        </w:rPr>
+        <w:t>Academic</w:t>
+      </w:r>
+      <w:proofErr w:type="spellEnd"/>
+      <w:r>
+        <w:rPr>
+          <w:b/>
+          <w:bCs/>
+        </w:rPr>
+        <w:t xml:space="preserve"> &amp; Work Performance</w:t>
       </w:r>
       <w:r>
         <w:t>”</w:t>
@@ -3037,6 +3081,7 @@
             <w:pPr>
               <w:spacing w:after="160" w:line="279" w:lineRule="auto"/>
             </w:pPr>
+            <w:proofErr w:type="spellStart"/>
             <w:r>
               <w:rPr>
                 <w:b/>
@@ -3044,6 +3089,7 @@
               </w:rPr>
               <w:t>User_ID</w:t>
             </w:r>
+            <w:proofErr w:type="spellEnd"/>
           </w:p>
         </w:tc>
         <w:tc>
@@ -3199,6 +3245,7 @@
             <w:pPr>
               <w:spacing w:after="160" w:line="279" w:lineRule="auto"/>
             </w:pPr>
+            <w:proofErr w:type="spellStart"/>
             <w:r>
               <w:rPr>
                 <w:b/>
@@ -3206,6 +3253,7 @@
               </w:rPr>
               <w:t>Occupation</w:t>
             </w:r>
+            <w:proofErr w:type="spellEnd"/>
           </w:p>
         </w:tc>
         <w:tc>
@@ -3253,6 +3301,7 @@
             <w:pPr>
               <w:spacing w:after="160" w:line="279" w:lineRule="auto"/>
             </w:pPr>
+            <w:proofErr w:type="spellStart"/>
             <w:r>
               <w:rPr>
                 <w:b/>
@@ -3260,6 +3309,7 @@
               </w:rPr>
               <w:t>Game_Type</w:t>
             </w:r>
+            <w:proofErr w:type="spellEnd"/>
           </w:p>
         </w:tc>
         <w:tc>
@@ -3307,6 +3357,7 @@
             <w:pPr>
               <w:spacing w:after="160" w:line="279" w:lineRule="auto"/>
             </w:pPr>
+            <w:proofErr w:type="spellStart"/>
             <w:r>
               <w:rPr>
                 <w:b/>
@@ -3314,6 +3365,7 @@
               </w:rPr>
               <w:t>Daily_Gaming_Hours</w:t>
             </w:r>
+            <w:proofErr w:type="spellEnd"/>
           </w:p>
         </w:tc>
         <w:tc>
@@ -3361,6 +3413,7 @@
             <w:pPr>
               <w:spacing w:after="160" w:line="279" w:lineRule="auto"/>
             </w:pPr>
+            <w:proofErr w:type="spellStart"/>
             <w:r>
               <w:rPr>
                 <w:b/>
@@ -3368,6 +3421,7 @@
               </w:rPr>
               <w:t>Weekly_Gaming_Hours</w:t>
             </w:r>
+            <w:proofErr w:type="spellEnd"/>
           </w:p>
         </w:tc>
         <w:tc>
@@ -3415,6 +3469,7 @@
             <w:pPr>
               <w:spacing w:after="160" w:line="279" w:lineRule="auto"/>
             </w:pPr>
+            <w:proofErr w:type="spellStart"/>
             <w:r>
               <w:rPr>
                 <w:b/>
@@ -3422,6 +3477,7 @@
               </w:rPr>
               <w:t>Primary_Gaming_Time</w:t>
             </w:r>
+            <w:proofErr w:type="spellEnd"/>
           </w:p>
         </w:tc>
         <w:tc>
@@ -3469,6 +3525,7 @@
             <w:pPr>
               <w:spacing w:after="160" w:line="279" w:lineRule="auto"/>
             </w:pPr>
+            <w:proofErr w:type="spellStart"/>
             <w:r>
               <w:rPr>
                 <w:b/>
@@ -3476,6 +3533,7 @@
               </w:rPr>
               <w:t>Sleep_Hours</w:t>
             </w:r>
+            <w:proofErr w:type="spellEnd"/>
           </w:p>
         </w:tc>
         <w:tc>
@@ -3523,6 +3581,7 @@
             <w:pPr>
               <w:spacing w:after="160" w:line="279" w:lineRule="auto"/>
             </w:pPr>
+            <w:proofErr w:type="spellStart"/>
             <w:r>
               <w:rPr>
                 <w:b/>
@@ -3530,6 +3589,7 @@
               </w:rPr>
               <w:t>Stress_Level</w:t>
             </w:r>
+            <w:proofErr w:type="spellEnd"/>
           </w:p>
         </w:tc>
         <w:tc>
@@ -3577,6 +3637,7 @@
             <w:pPr>
               <w:spacing w:after="160" w:line="279" w:lineRule="auto"/>
             </w:pPr>
+            <w:proofErr w:type="spellStart"/>
             <w:r>
               <w:rPr>
                 <w:b/>
@@ -3584,6 +3645,7 @@
               </w:rPr>
               <w:t>Focus_Level</w:t>
             </w:r>
+            <w:proofErr w:type="spellEnd"/>
           </w:p>
         </w:tc>
         <w:tc>
@@ -3631,6 +3693,7 @@
             <w:pPr>
               <w:spacing w:after="160" w:line="279" w:lineRule="auto"/>
             </w:pPr>
+            <w:proofErr w:type="spellStart"/>
             <w:r>
               <w:rPr>
                 <w:b/>
@@ -3638,6 +3701,7 @@
               </w:rPr>
               <w:t>Academic_or_Work_Score</w:t>
             </w:r>
+            <w:proofErr w:type="spellEnd"/>
           </w:p>
         </w:tc>
         <w:tc>
@@ -3685,6 +3749,7 @@
             <w:pPr>
               <w:spacing w:after="160" w:line="279" w:lineRule="auto"/>
             </w:pPr>
+            <w:proofErr w:type="spellStart"/>
             <w:r>
               <w:rPr>
                 <w:b/>
@@ -3692,6 +3757,7 @@
               </w:rPr>
               <w:t>Productivity_Level</w:t>
             </w:r>
+            <w:proofErr w:type="spellEnd"/>
           </w:p>
         </w:tc>
         <w:tc>
@@ -3739,6 +3805,7 @@
             <w:pPr>
               <w:spacing w:after="160" w:line="279" w:lineRule="auto"/>
             </w:pPr>
+            <w:proofErr w:type="spellStart"/>
             <w:r>
               <w:rPr>
                 <w:b/>
@@ -3746,6 +3813,7 @@
               </w:rPr>
               <w:t>Performance_Impact</w:t>
             </w:r>
+            <w:proofErr w:type="spellEnd"/>
           </w:p>
         </w:tc>
         <w:tc>
@@ -4032,14 +4100,24 @@
       </w:pPr>
       <w:bookmarkStart w:id="7" w:name="_Toc218966097"/>
       <w:r>
-        <w:t>Data Cleaning</w:t>
+        <w:t xml:space="preserve">Data </w:t>
+      </w:r>
+      <w:proofErr w:type="spellStart"/>
+      <w:r>
+        <w:t>Cleaning</w:t>
       </w:r>
       <w:bookmarkEnd w:id="7"/>
-    </w:p>
-    <w:p>
-      <w:r>
-        <w:t>Al fine di migliorare la qualità dei dati presenti nel dataset è necessario effettuare data cleaning</w:t>
-      </w:r>
+      <w:proofErr w:type="spellEnd"/>
+    </w:p>
+    <w:p>
+      <w:r>
+        <w:t xml:space="preserve">Al fine di migliorare la qualità dei dati presenti nel dataset è necessario effettuare data </w:t>
+      </w:r>
+      <w:proofErr w:type="spellStart"/>
+      <w:r>
+        <w:t>cleaning</w:t>
+      </w:r>
+      <w:proofErr w:type="spellEnd"/>
       <w:r>
         <w:t xml:space="preserve">, </w:t>
       </w:r>
@@ -4047,7 +4125,31 @@
         <w:t xml:space="preserve">ovvero </w:t>
       </w:r>
       <w:r>
-        <w:t>un controllo sui dati per identificare missing values, outliers oppure classi sbilanciate.</w:t>
+        <w:t xml:space="preserve">un controllo sui dati per identificare </w:t>
+      </w:r>
+      <w:proofErr w:type="spellStart"/>
+      <w:r>
+        <w:t>missing</w:t>
+      </w:r>
+      <w:proofErr w:type="spellEnd"/>
+      <w:r>
+        <w:t xml:space="preserve"> </w:t>
+      </w:r>
+      <w:proofErr w:type="spellStart"/>
+      <w:r>
+        <w:t>values</w:t>
+      </w:r>
+      <w:proofErr w:type="spellEnd"/>
+      <w:r>
+        <w:t xml:space="preserve">, </w:t>
+      </w:r>
+      <w:proofErr w:type="spellStart"/>
+      <w:r>
+        <w:t>outliers</w:t>
+      </w:r>
+      <w:proofErr w:type="spellEnd"/>
+      <w:r>
+        <w:t xml:space="preserve"> oppure classi sbilanciate.</w:t>
       </w:r>
       <w:r>
         <w:t xml:space="preserve"> Tra le feature del dataset si può subito identificare come superflua</w:t>
@@ -4067,6 +4169,7 @@
       <w:r>
         <w:t xml:space="preserve"> “</w:t>
       </w:r>
+      <w:proofErr w:type="spellStart"/>
       <w:r>
         <w:rPr>
           <w:b/>
@@ -4074,6 +4177,7 @@
         </w:rPr>
         <w:t>User_ID</w:t>
       </w:r>
+      <w:proofErr w:type="spellEnd"/>
       <w:r>
         <w:t>”</w:t>
       </w:r>
@@ -4113,55 +4217,115 @@
       <w:r>
         <w:t xml:space="preserve">Verifica dei </w:t>
       </w:r>
-      <w:r>
-        <w:t>missing values</w:t>
+      <w:proofErr w:type="spellStart"/>
+      <w:r>
+        <w:t>missing</w:t>
+      </w:r>
+      <w:proofErr w:type="spellEnd"/>
+      <w:r>
+        <w:t xml:space="preserve"> </w:t>
+      </w:r>
+      <w:proofErr w:type="spellStart"/>
+      <w:r>
+        <w:t>values</w:t>
       </w:r>
       <w:bookmarkEnd w:id="8"/>
+      <w:proofErr w:type="spellEnd"/>
     </w:p>
     <w:p>
       <w:pPr>
         <w:pStyle w:val="NormalWeb"/>
       </w:pPr>
       <w:r>
-        <w:t>Nell'ambito della fase di pre-processing dei dati, è stata condotta un'analisi preliminare volta a identificare la presenza di valori mancanti (</w:t>
-      </w:r>
+        <w:t xml:space="preserve">Nell'ambito della fase di </w:t>
+      </w:r>
+      <w:proofErr w:type="spellStart"/>
+      <w:r>
+        <w:t>pre</w:t>
+      </w:r>
+      <w:proofErr w:type="spellEnd"/>
+      <w:r>
+        <w:t>-processing dei dati, è stata condotta un'analisi preliminare volta a identificare la presenza di valori mancanti (</w:t>
+      </w:r>
+      <w:proofErr w:type="spellStart"/>
       <w:r>
         <w:rPr>
           <w:i/>
           <w:iCs/>
         </w:rPr>
-        <w:t>missing values</w:t>
-      </w:r>
-      <w:r>
-        <w:t>), la cui gestione è critica per garantire la robustezza del modello.</w:t>
-      </w:r>
-    </w:p>
-    <w:p>
-      <w:pPr>
-        <w:pStyle w:val="NormalWeb"/>
-      </w:pPr>
-      <w:r>
-        <w:t xml:space="preserve">L'ispezione del dataset </w:t>
-      </w:r>
+        <w:t>missing</w:t>
+      </w:r>
+      <w:proofErr w:type="spellEnd"/>
       <w:r>
         <w:rPr>
           <w:i/>
           <w:iCs/>
         </w:rPr>
-        <w:t>Gaming Hours vs Academic and Work Performance</w:t>
-      </w:r>
+        <w:t xml:space="preserve"> </w:t>
+      </w:r>
+      <w:proofErr w:type="spellStart"/>
       <w:r>
         <w:rPr>
           <w:i/>
           <w:iCs/>
         </w:rPr>
+        <w:t>values</w:t>
+      </w:r>
+      <w:proofErr w:type="spellEnd"/>
+      <w:r>
+        <w:t>), la cui gestione è critica per garantire la robustezza del modello.</w:t>
+      </w:r>
+    </w:p>
+    <w:p>
+      <w:pPr>
+        <w:pStyle w:val="NormalWeb"/>
+      </w:pPr>
+      <w:r>
+        <w:t xml:space="preserve">L'ispezione del dataset </w:t>
+      </w:r>
+      <w:r>
+        <w:rPr>
+          <w:i/>
+          <w:iCs/>
+        </w:rPr>
+        <w:t xml:space="preserve">Gaming Hours vs </w:t>
+      </w:r>
+      <w:proofErr w:type="spellStart"/>
+      <w:r>
+        <w:rPr>
+          <w:i/>
+          <w:iCs/>
+        </w:rPr>
+        <w:t>Academic</w:t>
+      </w:r>
+      <w:proofErr w:type="spellEnd"/>
+      <w:r>
+        <w:rPr>
+          <w:i/>
+          <w:iCs/>
+        </w:rPr>
+        <w:t xml:space="preserve"> and Work Performance</w:t>
+      </w:r>
+      <w:r>
+        <w:rPr>
+          <w:i/>
+          <w:iCs/>
+        </w:rPr>
         <w:t xml:space="preserve">, </w:t>
       </w:r>
       <w:r>
         <w:t xml:space="preserve">eseguita tramite un programma </w:t>
       </w:r>
       <w:r>
-        <w:t>scritto in python,</w:t>
+        <w:t xml:space="preserve">scritto in </w:t>
+      </w:r>
+      <w:proofErr w:type="spellStart"/>
+      <w:r>
+        <w:t>python</w:t>
+      </w:r>
+      <w:proofErr w:type="spellEnd"/>
+      <w:r>
+        <w:t>,</w:t>
       </w:r>
       <w:r>
         <w:t xml:space="preserve"> ha rivelato una completa integrità dei dati. Su un totale di 1.000 istanze e 14 feature analizzate</w:t>
@@ -4182,7 +4346,23 @@
         <w:t xml:space="preserve">Trattandosi di un dataset artificiale </w:t>
       </w:r>
       <w:r>
-        <w:t>la totale assenza di missing values risulta plausibile</w:t>
+        <w:t xml:space="preserve">la totale assenza di </w:t>
+      </w:r>
+      <w:proofErr w:type="spellStart"/>
+      <w:r>
+        <w:t>missing</w:t>
+      </w:r>
+      <w:proofErr w:type="spellEnd"/>
+      <w:r>
+        <w:t xml:space="preserve"> </w:t>
+      </w:r>
+      <w:proofErr w:type="spellStart"/>
+      <w:r>
+        <w:t>values</w:t>
+      </w:r>
+      <w:proofErr w:type="spellEnd"/>
+      <w:r>
+        <w:t xml:space="preserve"> risulta plausibile</w:t>
       </w:r>
       <w:r>
         <w:t xml:space="preserve"> ed è verificata</w:t>
@@ -4196,7 +4376,23 @@
         <w:pStyle w:val="NormalWeb"/>
       </w:pPr>
       <w:r>
-        <w:t>Di conseguenza, non si è reso necessario applicare tecniche di imputazione (come la sostituzione con media/mediana o l'utilizzo di algoritmi predittivi per i dati mancanti) né strategie di eliminazione delle righe (listwise deletion). Questa caratteristica del dataset ha permesso di preservare l'interezza del campione originale per le fasi successive di analisi esplorativa e modellazione.</w:t>
+        <w:t>Di conseguenza, non si è reso necessario applicare tecniche di imputazione (come la sostituzione con media/mediana o l'utilizzo di algoritmi predittivi per i dati mancanti) né strategie di eliminazione delle righe (</w:t>
+      </w:r>
+      <w:proofErr w:type="spellStart"/>
+      <w:r>
+        <w:t>listwise</w:t>
+      </w:r>
+      <w:proofErr w:type="spellEnd"/>
+      <w:r>
+        <w:t xml:space="preserve"> </w:t>
+      </w:r>
+      <w:proofErr w:type="spellStart"/>
+      <w:r>
+        <w:t>deletion</w:t>
+      </w:r>
+      <w:proofErr w:type="spellEnd"/>
+      <w:r>
+        <w:t>). Questa caratteristica del dataset ha permesso di preservare l'interezza del campione originale per le fasi successive di analisi esplorativa e modellazione.</w:t>
       </w:r>
     </w:p>
     <w:p>
@@ -4208,14 +4404,20 @@
         <w:t>Verifica d</w:t>
       </w:r>
       <w:r>
-        <w:t>egli outliers</w:t>
+        <w:t xml:space="preserve">egli </w:t>
+      </w:r>
+      <w:proofErr w:type="spellStart"/>
+      <w:r>
+        <w:t>outliers</w:t>
       </w:r>
       <w:bookmarkEnd w:id="9"/>
+      <w:proofErr w:type="spellEnd"/>
     </w:p>
     <w:p>
       <w:r>
         <w:t xml:space="preserve">Successivamente alla verifica della completezza dei dati, è stata effettuata un'analisi per identificare eventuali </w:t>
       </w:r>
+      <w:proofErr w:type="spellStart"/>
       <w:r>
         <w:rPr>
           <w:b/>
@@ -4223,6 +4425,7 @@
         </w:rPr>
         <w:t>outliers</w:t>
       </w:r>
+      <w:proofErr w:type="spellEnd"/>
       <w:r>
         <w:t xml:space="preserve"> (valori anomali) che potessero distorcere le prestazioni del modello o indicare errori di misurazione.</w:t>
       </w:r>
@@ -4240,9 +4443,11 @@
       <w:r>
         <w:t xml:space="preserve">l’ispezione dei </w:t>
       </w:r>
+      <w:proofErr w:type="spellStart"/>
       <w:r>
         <w:t>boxplot</w:t>
       </w:r>
+      <w:proofErr w:type="spellEnd"/>
       <w:r>
         <w:t>. L'analisi ha evidenziato che la distribuzione dei dati rientra interamente nei limiti statistici attesi:</w:t>
       </w:r>
@@ -4257,6 +4462,7 @@
       <w:r>
         <w:t>Le ore di gioco giornaliere (</w:t>
       </w:r>
+      <w:proofErr w:type="spellStart"/>
       <w:r>
         <w:rPr>
           <w:b/>
@@ -4266,6 +4472,7 @@
         </w:rPr>
         <w:t>Daily_Gaming_Hours</w:t>
       </w:r>
+      <w:proofErr w:type="spellEnd"/>
       <w:r>
         <w:rPr>
           <w:b/>
@@ -4287,6 +4494,7 @@
       <w:r>
         <w:t>Le ore di sonno (</w:t>
       </w:r>
+      <w:proofErr w:type="spellStart"/>
       <w:r>
         <w:rPr>
           <w:b/>
@@ -4296,6 +4504,7 @@
         </w:rPr>
         <w:t>Sleep_Hours</w:t>
       </w:r>
+      <w:proofErr w:type="spellEnd"/>
       <w:r>
         <w:t>) sono comprese tra 4.5 e 8.5, senza estremi fisiologicamente impossibili.</w:t>
       </w:r>
@@ -4317,7 +4526,7 @@
           <w:noProof/>
         </w:rPr>
         <w:drawing>
-          <wp:inline distT="0" distB="0" distL="0" distR="0" wp14:anchorId="6CE288BD" wp14:editId="322207F0">
+          <wp:inline distT="0" distB="0" distL="0" distR="0" wp14:anchorId="6CE288BD" wp14:editId="5E789EED">
             <wp:extent cx="5730240" cy="3169920"/>
             <wp:effectExtent l="0" t="0" r="3810" b="0"/>
             <wp:docPr id="448016785" name="Immagine 1" descr="Immagine che contiene testo, schermata, diagramma, Rettangolo&#10;&#10;Il contenuto generato dall'IA potrebbe non essere corretto."/>
@@ -4375,7 +4584,15 @@
         </w:numPr>
       </w:pPr>
       <w:r>
-        <w:t>Colonna 'Age': 0 outlier rilevati.</w:t>
+        <w:t xml:space="preserve">Colonna 'Age': 0 </w:t>
+      </w:r>
+      <w:proofErr w:type="spellStart"/>
+      <w:r>
+        <w:t>outlier</w:t>
+      </w:r>
+      <w:proofErr w:type="spellEnd"/>
+      <w:r>
+        <w:t xml:space="preserve"> rilevati.</w:t>
       </w:r>
     </w:p>
     <w:p>
@@ -4387,7 +4604,23 @@
         </w:numPr>
       </w:pPr>
       <w:r>
-        <w:t>Colonna 'Daily_Gaming_Hours': 0 outlier rilevati.</w:t>
+        <w:t>Colonna '</w:t>
+      </w:r>
+      <w:proofErr w:type="spellStart"/>
+      <w:r>
+        <w:t>Daily_Gaming_Hours</w:t>
+      </w:r>
+      <w:proofErr w:type="spellEnd"/>
+      <w:r>
+        <w:t xml:space="preserve">': 0 </w:t>
+      </w:r>
+      <w:proofErr w:type="spellStart"/>
+      <w:r>
+        <w:t>outlier</w:t>
+      </w:r>
+      <w:proofErr w:type="spellEnd"/>
+      <w:r>
+        <w:t xml:space="preserve"> rilevati.</w:t>
       </w:r>
     </w:p>
     <w:p>
@@ -4405,7 +4638,35 @@
         <w:rPr>
           <w:lang w:val="en-US"/>
         </w:rPr>
-        <w:t>Colonna 'Weekly_Gaming_Hours': 0 outlier rilevati.</w:t>
+        <w:t>Colonna '</w:t>
+      </w:r>
+      <w:proofErr w:type="spellStart"/>
+      <w:r>
+        <w:rPr>
+          <w:lang w:val="en-US"/>
+        </w:rPr>
+        <w:t>Weekly_Gaming_Hours</w:t>
+      </w:r>
+      <w:proofErr w:type="spellEnd"/>
+      <w:r>
+        <w:rPr>
+          <w:lang w:val="en-US"/>
+        </w:rPr>
+        <w:t xml:space="preserve">': 0 outlier </w:t>
+      </w:r>
+      <w:proofErr w:type="spellStart"/>
+      <w:r>
+        <w:rPr>
+          <w:lang w:val="en-US"/>
+        </w:rPr>
+        <w:t>rilevati</w:t>
+      </w:r>
+      <w:proofErr w:type="spellEnd"/>
+      <w:r>
+        <w:rPr>
+          <w:lang w:val="en-US"/>
+        </w:rPr>
+        <w:t>.</w:t>
       </w:r>
     </w:p>
     <w:p>
@@ -4417,7 +4678,23 @@
         </w:numPr>
       </w:pPr>
       <w:r>
-        <w:t>Colonna 'Sleep_Hours': 0 outlier rilevati.</w:t>
+        <w:t>Colonna '</w:t>
+      </w:r>
+      <w:proofErr w:type="spellStart"/>
+      <w:r>
+        <w:t>Sleep_Hours</w:t>
+      </w:r>
+      <w:proofErr w:type="spellEnd"/>
+      <w:r>
+        <w:t xml:space="preserve">': 0 </w:t>
+      </w:r>
+      <w:proofErr w:type="spellStart"/>
+      <w:r>
+        <w:t>outlier</w:t>
+      </w:r>
+      <w:proofErr w:type="spellEnd"/>
+      <w:r>
+        <w:t xml:space="preserve"> rilevati.</w:t>
       </w:r>
     </w:p>
     <w:p>
@@ -4429,7 +4706,23 @@
         </w:numPr>
       </w:pPr>
       <w:r>
-        <w:t>Colonna 'Stress_Level': 0 outlier rilevati.</w:t>
+        <w:t>Colonna '</w:t>
+      </w:r>
+      <w:proofErr w:type="spellStart"/>
+      <w:r>
+        <w:t>Stress_Level</w:t>
+      </w:r>
+      <w:proofErr w:type="spellEnd"/>
+      <w:r>
+        <w:t xml:space="preserve">': 0 </w:t>
+      </w:r>
+      <w:proofErr w:type="spellStart"/>
+      <w:r>
+        <w:t>outlier</w:t>
+      </w:r>
+      <w:proofErr w:type="spellEnd"/>
+      <w:r>
+        <w:t xml:space="preserve"> rilevati.</w:t>
       </w:r>
     </w:p>
     <w:p>
@@ -4441,7 +4734,23 @@
         </w:numPr>
       </w:pPr>
       <w:r>
-        <w:t>Colonna 'Focus_Level': 0 outlier rilevati.</w:t>
+        <w:t>Colonna '</w:t>
+      </w:r>
+      <w:proofErr w:type="spellStart"/>
+      <w:r>
+        <w:t>Focus_Level</w:t>
+      </w:r>
+      <w:proofErr w:type="spellEnd"/>
+      <w:r>
+        <w:t xml:space="preserve">': 0 </w:t>
+      </w:r>
+      <w:proofErr w:type="spellStart"/>
+      <w:r>
+        <w:t>outlier</w:t>
+      </w:r>
+      <w:proofErr w:type="spellEnd"/>
+      <w:r>
+        <w:t xml:space="preserve"> rilevati.</w:t>
       </w:r>
     </w:p>
     <w:p>
@@ -4459,7 +4768,35 @@
         <w:rPr>
           <w:lang w:val="en-US"/>
         </w:rPr>
-        <w:t>Colonna 'Academic_or_Work_Score': 0 outlier rilevati.</w:t>
+        <w:t>Colonna '</w:t>
+      </w:r>
+      <w:proofErr w:type="spellStart"/>
+      <w:r>
+        <w:rPr>
+          <w:lang w:val="en-US"/>
+        </w:rPr>
+        <w:t>Academic_or_Work_Score</w:t>
+      </w:r>
+      <w:proofErr w:type="spellEnd"/>
+      <w:r>
+        <w:rPr>
+          <w:lang w:val="en-US"/>
+        </w:rPr>
+        <w:t xml:space="preserve">': 0 outlier </w:t>
+      </w:r>
+      <w:proofErr w:type="spellStart"/>
+      <w:r>
+        <w:rPr>
+          <w:lang w:val="en-US"/>
+        </w:rPr>
+        <w:t>rilevati</w:t>
+      </w:r>
+      <w:proofErr w:type="spellEnd"/>
+      <w:r>
+        <w:rPr>
+          <w:lang w:val="en-US"/>
+        </w:rPr>
+        <w:t>.</w:t>
       </w:r>
     </w:p>
     <w:p>
@@ -4471,7 +4808,23 @@
         </w:numPr>
       </w:pPr>
       <w:r>
-        <w:t>Colonna 'Productivity_Level': 0 outlier rilevati.</w:t>
+        <w:t>Colonna '</w:t>
+      </w:r>
+      <w:proofErr w:type="spellStart"/>
+      <w:r>
+        <w:t>Productivity_Level</w:t>
+      </w:r>
+      <w:proofErr w:type="spellEnd"/>
+      <w:r>
+        <w:t xml:space="preserve">': 0 </w:t>
+      </w:r>
+      <w:proofErr w:type="spellStart"/>
+      <w:r>
+        <w:t>outlier</w:t>
+      </w:r>
+      <w:proofErr w:type="spellEnd"/>
+      <w:r>
+        <w:t xml:space="preserve"> rilevati.</w:t>
       </w:r>
     </w:p>
     <w:p>
@@ -4790,8 +5143,33 @@
           <w:b/>
           <w:bCs/>
         </w:rPr>
-        <w:t>Correlazione Perfetta (1.00): Tra Daily_Gaming_Hours e Weekly_Gaming_Hours</w:t>
-      </w:r>
+        <w:t xml:space="preserve">Correlazione Perfetta (1.00): Tra </w:t>
+      </w:r>
+      <w:proofErr w:type="spellStart"/>
+      <w:r>
+        <w:rPr>
+          <w:b/>
+          <w:bCs/>
+        </w:rPr>
+        <w:t>Daily_Gaming_Hours</w:t>
+      </w:r>
+      <w:proofErr w:type="spellEnd"/>
+      <w:r>
+        <w:rPr>
+          <w:b/>
+          <w:bCs/>
+        </w:rPr>
+        <w:t xml:space="preserve"> e </w:t>
+      </w:r>
+      <w:proofErr w:type="spellStart"/>
+      <w:r>
+        <w:rPr>
+          <w:b/>
+          <w:bCs/>
+        </w:rPr>
+        <w:t>Weekly_Gaming_Hours</w:t>
+      </w:r>
+      <w:proofErr w:type="spellEnd"/>
       <w:r>
         <w:t xml:space="preserve"> c'è una correlazione totale. Questo indica una ridondanza</w:t>
       </w:r>
@@ -4831,6 +5209,7 @@
       <w:r>
         <w:t xml:space="preserve">eature </w:t>
       </w:r>
+      <w:proofErr w:type="spellStart"/>
       <w:r>
         <w:rPr>
           <w:b/>
@@ -4838,6 +5217,7 @@
         </w:rPr>
         <w:t>Weekly_Gaming_Hours</w:t>
       </w:r>
+      <w:proofErr w:type="spellEnd"/>
       <w:r>
         <w:rPr>
           <w:b/>
@@ -4857,6 +5237,7 @@
       <w:r>
         <w:t xml:space="preserve"> </w:t>
       </w:r>
+      <w:proofErr w:type="spellStart"/>
       <w:r>
         <w:rPr>
           <w:b/>
@@ -4864,6 +5245,7 @@
         </w:rPr>
         <w:t>Daily_Gaming_Hours</w:t>
       </w:r>
+      <w:proofErr w:type="spellEnd"/>
       <w:r>
         <w:t xml:space="preserve"> è una feature </w:t>
       </w:r>
@@ -4891,12 +5273,21 @@
           <w:numId w:val="17"/>
         </w:numPr>
       </w:pPr>
+      <w:proofErr w:type="spellStart"/>
       <w:r>
         <w:rPr>
           <w:b/>
           <w:lang w:val="en-US"/>
         </w:rPr>
-        <w:t xml:space="preserve">Correlazione </w:t>
+        <w:t>Correlazione</w:t>
+      </w:r>
+      <w:proofErr w:type="spellEnd"/>
+      <w:r>
+        <w:rPr>
+          <w:b/>
+          <w:lang w:val="en-US"/>
+        </w:rPr>
+        <w:t xml:space="preserve"> </w:t>
       </w:r>
       <w:r>
         <w:rPr>
@@ -4919,12 +5310,37 @@
           <w:b/>
           <w:lang w:val="en-US"/>
         </w:rPr>
-        <w:t xml:space="preserve"> (0.96): Tra Academic_or_Work_Score e Productivity_Level</w:t>
-      </w:r>
-      <w:r>
-        <w:rPr>
+        <w:t xml:space="preserve"> (0.96): Tra </w:t>
+      </w:r>
+      <w:proofErr w:type="spellStart"/>
+      <w:r>
+        <w:rPr>
+          <w:b/>
           <w:lang w:val="en-US"/>
         </w:rPr>
+        <w:t>Academic_or_Work_Score</w:t>
+      </w:r>
+      <w:proofErr w:type="spellEnd"/>
+      <w:r>
+        <w:rPr>
+          <w:b/>
+          <w:lang w:val="en-US"/>
+        </w:rPr>
+        <w:t xml:space="preserve"> e </w:t>
+      </w:r>
+      <w:proofErr w:type="spellStart"/>
+      <w:r>
+        <w:rPr>
+          <w:b/>
+          <w:lang w:val="en-US"/>
+        </w:rPr>
+        <w:t>Productivity_Level</w:t>
+      </w:r>
+      <w:proofErr w:type="spellEnd"/>
+      <w:r>
+        <w:rPr>
+          <w:lang w:val="en-US"/>
+        </w:rPr>
         <w:t xml:space="preserve">. </w:t>
       </w:r>
       <w:r>
@@ -4942,6 +5358,7 @@
       <w:r>
         <w:t xml:space="preserve"> di </w:t>
       </w:r>
+      <w:proofErr w:type="spellStart"/>
       <w:r>
         <w:rPr>
           <w:b/>
@@ -4949,12 +5366,14 @@
         </w:rPr>
         <w:t>Academic_or_Work_Score</w:t>
       </w:r>
+      <w:proofErr w:type="spellEnd"/>
       <w:r>
         <w:t xml:space="preserve"> verrà influenzato eccessivamente</w:t>
       </w:r>
       <w:r>
         <w:t xml:space="preserve"> da quello di </w:t>
       </w:r>
+      <w:proofErr w:type="spellStart"/>
       <w:r>
         <w:rPr>
           <w:b/>
@@ -4962,6 +5381,7 @@
         </w:rPr>
         <w:t>Productivity_Level</w:t>
       </w:r>
+      <w:proofErr w:type="spellEnd"/>
       <w:r>
         <w:rPr>
           <w:b/>
@@ -4975,6 +5395,7 @@
       <w:r>
         <w:t xml:space="preserve">la feature </w:t>
       </w:r>
+      <w:proofErr w:type="spellStart"/>
       <w:r>
         <w:rPr>
           <w:b/>
@@ -4982,6 +5403,7 @@
         </w:rPr>
         <w:t>Productivity_Level</w:t>
       </w:r>
+      <w:proofErr w:type="spellEnd"/>
       <w:r>
         <w:rPr>
           <w:b/>
@@ -5006,7 +5428,15 @@
         <w:t>Correlazioni Deboli:</w:t>
       </w:r>
       <w:r>
-        <w:t xml:space="preserve"> Sorprendentemente, in questo dataset, le ore di gioco (Daily_Gaming_Hours) mostrano una correlazione quasi nulla con lo stress o le ore di sonno (valori vicini allo 0). Questo significa che non esiste un legame </w:t>
+        <w:t xml:space="preserve"> Sorprendentemente, in questo dataset, le ore di gioco (</w:t>
+      </w:r>
+      <w:proofErr w:type="spellStart"/>
+      <w:r>
+        <w:t>Daily_Gaming_Hours</w:t>
+      </w:r>
+      <w:proofErr w:type="spellEnd"/>
+      <w:r>
+        <w:t xml:space="preserve">) mostrano una correlazione quasi nulla con lo stress o le ore di sonno (valori vicini allo 0). Questo significa che non esiste un legame </w:t>
       </w:r>
       <w:r>
         <w:rPr>
@@ -5039,6 +5469,7 @@
       <w:r>
         <w:t xml:space="preserve">A completamento dell'analisi preliminare sulla qualità del dataset, è stata effettuata una verifica volta ad escludere la presenza di record duplicati che potessero introdurre </w:t>
       </w:r>
+      <w:proofErr w:type="spellStart"/>
       <w:r>
         <w:rPr>
           <w:b/>
@@ -5046,6 +5477,7 @@
         </w:rPr>
         <w:t>bias</w:t>
       </w:r>
+      <w:proofErr w:type="spellEnd"/>
       <w:r>
         <w:t xml:space="preserve"> nelle stime statistiche o </w:t>
       </w:r>
@@ -5070,12 +5502,14 @@
       <w:r>
         <w:t xml:space="preserve"> </w:t>
       </w:r>
+      <w:proofErr w:type="spellStart"/>
       <w:r>
         <w:rPr>
           <w:b/>
         </w:rPr>
         <w:t>User_ID</w:t>
       </w:r>
+      <w:proofErr w:type="spellEnd"/>
       <w:r>
         <w:t>, poiché non utile per</w:t>
       </w:r>
@@ -5098,7 +5532,15 @@
         <w:t>.</w:t>
       </w:r>
       <w:r>
-        <w:t xml:space="preserve"> Il controllo è stato fatto in codice python </w:t>
+        <w:t xml:space="preserve"> Il controllo è stato fatto in codice </w:t>
+      </w:r>
+      <w:proofErr w:type="spellStart"/>
+      <w:r>
+        <w:t>python</w:t>
+      </w:r>
+      <w:proofErr w:type="spellEnd"/>
+      <w:r>
+        <w:t xml:space="preserve"> </w:t>
       </w:r>
       <w:r>
         <w:t xml:space="preserve">utilizzando </w:t>
@@ -5111,7 +5553,23 @@
           <w:b/>
           <w:bCs/>
         </w:rPr>
-        <w:t>funzione duplicated()</w:t>
+        <w:t xml:space="preserve">funzione </w:t>
+      </w:r>
+      <w:proofErr w:type="spellStart"/>
+      <w:r>
+        <w:rPr>
+          <w:b/>
+          <w:bCs/>
+        </w:rPr>
+        <w:t>duplicated</w:t>
+      </w:r>
+      <w:proofErr w:type="spellEnd"/>
+      <w:r>
+        <w:rPr>
+          <w:b/>
+          <w:bCs/>
+        </w:rPr>
+        <w:t>()</w:t>
       </w:r>
       <w:r>
         <w:t xml:space="preserve"> per ogni istanza</w:t>
@@ -5284,12 +5742,21 @@
         </w:rPr>
         <w:t xml:space="preserve"> (</w:t>
       </w:r>
+      <w:proofErr w:type="spellStart"/>
       <w:r>
         <w:rPr>
           <w:i/>
           <w:iCs/>
         </w:rPr>
-        <w:t>Gaming_Hours_vs_Performance versione 1.1.csv</w:t>
+        <w:t>Gaming_Hours_vs_Performance</w:t>
+      </w:r>
+      <w:proofErr w:type="spellEnd"/>
+      <w:r>
+        <w:rPr>
+          <w:i/>
+          <w:iCs/>
+        </w:rPr>
+        <w:t xml:space="preserve"> versione 1.1.csv</w:t>
       </w:r>
       <w:r>
         <w:rPr>
@@ -5363,6 +5830,7 @@
           <w:numId w:val="18"/>
         </w:numPr>
       </w:pPr>
+      <w:proofErr w:type="spellStart"/>
       <w:r>
         <w:rPr>
           <w:b/>
@@ -5370,6 +5838,7 @@
         </w:rPr>
         <w:t>User_ID</w:t>
       </w:r>
+      <w:proofErr w:type="spellEnd"/>
       <w:r>
         <w:t xml:space="preserve">  </w:t>
       </w:r>
@@ -5382,6 +5851,7 @@
           <w:numId w:val="18"/>
         </w:numPr>
       </w:pPr>
+      <w:proofErr w:type="spellStart"/>
       <w:r>
         <w:rPr>
           <w:b/>
@@ -5389,6 +5859,7 @@
         </w:rPr>
         <w:t>Weekly_Gaming_Hours</w:t>
       </w:r>
+      <w:proofErr w:type="spellEnd"/>
     </w:p>
     <w:p>
       <w:pPr>
@@ -5398,6 +5869,7 @@
           <w:numId w:val="18"/>
         </w:numPr>
       </w:pPr>
+      <w:proofErr w:type="spellStart"/>
       <w:r>
         <w:rPr>
           <w:b/>
@@ -5405,6 +5877,7 @@
         </w:rPr>
         <w:t>Productivity_Level</w:t>
       </w:r>
+      <w:proofErr w:type="spellEnd"/>
     </w:p>
     <w:p>
       <w:pPr>
@@ -5476,6 +5949,7 @@
         </w:rPr>
         <w:t xml:space="preserve">La variabile target individuata per lo studio è </w:t>
       </w:r>
+      <w:proofErr w:type="spellStart"/>
       <w:r>
         <w:rPr>
           <w:rFonts w:eastAsia="Times New Roman" w:cs="Times New Roman"/>
@@ -5503,6 +5977,7 @@
         </w:rPr>
         <w:t>Impact</w:t>
       </w:r>
+      <w:proofErr w:type="spellEnd"/>
       <w:r>
         <w:rPr>
           <w:rFonts w:eastAsia="Times New Roman" w:cs="Times New Roman"/>
@@ -5526,6 +6001,7 @@
         </w:rPr>
         <w:t xml:space="preserve">, </w:t>
       </w:r>
+      <w:proofErr w:type="spellStart"/>
       <w:r>
         <w:rPr>
           <w:rFonts w:eastAsia="Times New Roman" w:cs="Times New Roman"/>
@@ -5535,6 +6011,7 @@
         </w:rPr>
         <w:t>Neutral</w:t>
       </w:r>
+      <w:proofErr w:type="spellEnd"/>
       <w:r>
         <w:rPr>
           <w:rFonts w:eastAsia="Times New Roman" w:cs="Times New Roman"/>
@@ -5611,56 +6088,9 @@
           <w:iCs/>
           <w:lang w:eastAsia="it-IT"/>
         </w:rPr>
-        <w:t>"Neutral"</w:t>
-      </w:r>
-      <w:r>
-        <w:rPr>
-          <w:rFonts w:eastAsia="Times New Roman" w:cs="Times New Roman"/>
-          <w:lang w:eastAsia="it-IT"/>
-        </w:rPr>
-        <w:t xml:space="preserve"> </w:t>
-      </w:r>
-      <w:r>
-        <w:rPr>
-          <w:rFonts w:eastAsia="Times New Roman" w:cs="Times New Roman"/>
-          <w:lang w:eastAsia="it-IT"/>
-        </w:rPr>
-        <w:t>(</w:t>
-      </w:r>
-      <w:r>
-        <w:rPr>
-          <w:rFonts w:eastAsia="Times New Roman" w:cs="Times New Roman"/>
-          <w:b/>
-          <w:bCs/>
-          <w:lang w:eastAsia="it-IT"/>
-        </w:rPr>
-        <w:t>76,2</w:t>
-      </w:r>
-      <w:r>
-        <w:rPr>
-          <w:rFonts w:eastAsia="Times New Roman" w:cs="Times New Roman"/>
-          <w:b/>
-          <w:bCs/>
-          <w:lang w:eastAsia="it-IT"/>
-        </w:rPr>
-        <w:t xml:space="preserve"> %)</w:t>
-      </w:r>
-      <w:r>
-        <w:rPr>
-          <w:rFonts w:eastAsia="Times New Roman" w:cs="Times New Roman"/>
-          <w:b/>
-          <w:bCs/>
-          <w:lang w:eastAsia="it-IT"/>
-        </w:rPr>
-        <w:t xml:space="preserve"> </w:t>
-      </w:r>
-      <w:r>
-        <w:rPr>
-          <w:rFonts w:eastAsia="Times New Roman" w:cs="Times New Roman"/>
-          <w:lang w:eastAsia="it-IT"/>
-        </w:rPr>
-        <w:t xml:space="preserve">risulta essere la maggioritaria, con una frequenza significativamente più alta rispetto alle classi </w:t>
-      </w:r>
+        <w:t>"</w:t>
+      </w:r>
+      <w:proofErr w:type="spellStart"/>
       <w:r>
         <w:rPr>
           <w:rFonts w:eastAsia="Times New Roman" w:cs="Times New Roman"/>
@@ -5668,8 +6098,9 @@
           <w:iCs/>
           <w:lang w:eastAsia="it-IT"/>
         </w:rPr>
-        <w:t>"Positive"</w:t>
-      </w:r>
+        <w:t>Neutral</w:t>
+      </w:r>
+      <w:proofErr w:type="spellEnd"/>
       <w:r>
         <w:rPr>
           <w:rFonts w:eastAsia="Times New Roman" w:cs="Times New Roman"/>
@@ -5677,6 +6108,72 @@
           <w:iCs/>
           <w:lang w:eastAsia="it-IT"/>
         </w:rPr>
+        <w:t>"</w:t>
+      </w:r>
+      <w:r>
+        <w:rPr>
+          <w:rFonts w:eastAsia="Times New Roman" w:cs="Times New Roman"/>
+          <w:lang w:eastAsia="it-IT"/>
+        </w:rPr>
+        <w:t xml:space="preserve"> </w:t>
+      </w:r>
+      <w:r>
+        <w:rPr>
+          <w:rFonts w:eastAsia="Times New Roman" w:cs="Times New Roman"/>
+          <w:lang w:eastAsia="it-IT"/>
+        </w:rPr>
+        <w:t>(</w:t>
+      </w:r>
+      <w:r>
+        <w:rPr>
+          <w:rFonts w:eastAsia="Times New Roman" w:cs="Times New Roman"/>
+          <w:b/>
+          <w:bCs/>
+          <w:lang w:eastAsia="it-IT"/>
+        </w:rPr>
+        <w:t>76,2</w:t>
+      </w:r>
+      <w:r>
+        <w:rPr>
+          <w:rFonts w:eastAsia="Times New Roman" w:cs="Times New Roman"/>
+          <w:b/>
+          <w:bCs/>
+          <w:lang w:eastAsia="it-IT"/>
+        </w:rPr>
+        <w:t xml:space="preserve"> %)</w:t>
+      </w:r>
+      <w:r>
+        <w:rPr>
+          <w:rFonts w:eastAsia="Times New Roman" w:cs="Times New Roman"/>
+          <w:b/>
+          <w:bCs/>
+          <w:lang w:eastAsia="it-IT"/>
+        </w:rPr>
+        <w:t xml:space="preserve"> </w:t>
+      </w:r>
+      <w:r>
+        <w:rPr>
+          <w:rFonts w:eastAsia="Times New Roman" w:cs="Times New Roman"/>
+          <w:lang w:eastAsia="it-IT"/>
+        </w:rPr>
+        <w:t xml:space="preserve">risulta essere la maggioritaria, con una frequenza significativamente più alta rispetto alle classi </w:t>
+      </w:r>
+      <w:r>
+        <w:rPr>
+          <w:rFonts w:eastAsia="Times New Roman" w:cs="Times New Roman"/>
+          <w:i/>
+          <w:iCs/>
+          <w:lang w:eastAsia="it-IT"/>
+        </w:rPr>
+        <w:t>"Positive"</w:t>
+      </w:r>
+      <w:r>
+        <w:rPr>
+          <w:rFonts w:eastAsia="Times New Roman" w:cs="Times New Roman"/>
+          <w:i/>
+          <w:iCs/>
+          <w:lang w:eastAsia="it-IT"/>
+        </w:rPr>
         <w:t xml:space="preserve"> (</w:t>
       </w:r>
       <w:r>
@@ -5772,7 +6269,39 @@
           <w:rFonts w:eastAsia="Times New Roman" w:cs="Times New Roman"/>
           <w:lang w:eastAsia="it-IT"/>
         </w:rPr>
-        <w:t>uesto porterebbe il modello a sviluppare un bias per cui verrebbe maggiormente predetto il valore neutral, sfavorendo la predizione delle classi minoritarie “Positive” e “Negative”.</w:t>
+        <w:t xml:space="preserve">uesto porterebbe il modello a sviluppare un </w:t>
+      </w:r>
+      <w:proofErr w:type="spellStart"/>
+      <w:r>
+        <w:rPr>
+          <w:rFonts w:eastAsia="Times New Roman" w:cs="Times New Roman"/>
+          <w:lang w:eastAsia="it-IT"/>
+        </w:rPr>
+        <w:t>bias</w:t>
+      </w:r>
+      <w:proofErr w:type="spellEnd"/>
+      <w:r>
+        <w:rPr>
+          <w:rFonts w:eastAsia="Times New Roman" w:cs="Times New Roman"/>
+          <w:lang w:eastAsia="it-IT"/>
+        </w:rPr>
+        <w:t xml:space="preserve"> per cui verrebbe maggiormente predetto il valore </w:t>
+      </w:r>
+      <w:proofErr w:type="spellStart"/>
+      <w:r>
+        <w:rPr>
+          <w:rFonts w:eastAsia="Times New Roman" w:cs="Times New Roman"/>
+          <w:lang w:eastAsia="it-IT"/>
+        </w:rPr>
+        <w:t>neutral</w:t>
+      </w:r>
+      <w:proofErr w:type="spellEnd"/>
+      <w:r>
+        <w:rPr>
+          <w:rFonts w:eastAsia="Times New Roman" w:cs="Times New Roman"/>
+          <w:lang w:eastAsia="it-IT"/>
+        </w:rPr>
+        <w:t>, sfavorendo la predizione delle classi minoritarie “Positive” e “Negative”.</w:t>
       </w:r>
     </w:p>
     <w:p>
@@ -5848,27 +6377,32 @@
       <w:r>
         <w:t xml:space="preserve"> è stata scartata la tecnica dell'</w:t>
       </w:r>
+      <w:proofErr w:type="spellStart"/>
       <w:r>
         <w:rPr>
           <w:b/>
         </w:rPr>
         <w:t>undersampling</w:t>
       </w:r>
+      <w:proofErr w:type="spellEnd"/>
       <w:r>
         <w:t xml:space="preserve"> (riduzione della classe maggioritaria) poiché, dato il numero limitato di istanze complessive del dataset (1000 righe), tale approccio avrebbe comportato una drastica perdita di informazioni utili, riducendo eccessivamente la base dati disponibile per l'apprendimento</w:t>
       </w:r>
       <w:r>
         <w:t xml:space="preserve">, causando così </w:t>
       </w:r>
+      <w:proofErr w:type="spellStart"/>
       <w:r>
         <w:rPr>
           <w:b/>
         </w:rPr>
         <w:t>underfitting</w:t>
       </w:r>
+      <w:proofErr w:type="spellEnd"/>
       <w:r>
         <w:t xml:space="preserve">. Si è optato pertanto per una tecnica di </w:t>
       </w:r>
+      <w:proofErr w:type="spellStart"/>
       <w:r>
         <w:rPr>
           <w:b/>
@@ -5876,6 +6410,7 @@
         </w:rPr>
         <w:t>Oversampling</w:t>
       </w:r>
+      <w:proofErr w:type="spellEnd"/>
       <w:r>
         <w:t xml:space="preserve">, nello specifico </w:t>
       </w:r>
@@ -5894,11 +6429,40 @@
         <w:t>NC</w:t>
       </w:r>
       <w:r>
-        <w:t xml:space="preserve"> (Synthetic Minority Over-sampling Technique</w:t>
-      </w:r>
-      <w:r>
-        <w:t xml:space="preserve"> Nominal Continous</w:t>
-      </w:r>
+        <w:t xml:space="preserve"> (</w:t>
+      </w:r>
+      <w:proofErr w:type="spellStart"/>
+      <w:r>
+        <w:t>Synthetic</w:t>
+      </w:r>
+      <w:proofErr w:type="spellEnd"/>
+      <w:r>
+        <w:t xml:space="preserve"> </w:t>
+      </w:r>
+      <w:proofErr w:type="spellStart"/>
+      <w:r>
+        <w:t>Minority</w:t>
+      </w:r>
+      <w:proofErr w:type="spellEnd"/>
+      <w:r>
+        <w:t xml:space="preserve"> Over-sampling Technique</w:t>
+      </w:r>
+      <w:r>
+        <w:t xml:space="preserve"> </w:t>
+      </w:r>
+      <w:proofErr w:type="spellStart"/>
+      <w:r>
+        <w:t>Nominal</w:t>
+      </w:r>
+      <w:proofErr w:type="spellEnd"/>
+      <w:r>
+        <w:t xml:space="preserve"> </w:t>
+      </w:r>
+      <w:proofErr w:type="spellStart"/>
+      <w:r>
+        <w:t>Continous</w:t>
+      </w:r>
+      <w:proofErr w:type="spellEnd"/>
       <w:r>
         <w:t>). Questa scelta ha permesso di generare sinteticamente nuove istanze per le classi minoritarie, arricchendo lo spazio delle feature e consentendo al modello di apprendere confini decisionali più robusti senza sacrificare i dati reali della classe dominante</w:t>
       </w:r>
@@ -6076,7 +6640,15 @@
         <w:t xml:space="preserve"> rimanente per i dati di test</w:t>
       </w:r>
       <w:r>
-        <w:t>, cosi da avere un modello ben addestrato.</w:t>
+        <w:t xml:space="preserve">, </w:t>
+      </w:r>
+      <w:proofErr w:type="spellStart"/>
+      <w:r>
+        <w:t>cosi</w:t>
+      </w:r>
+      <w:proofErr w:type="spellEnd"/>
+      <w:r>
+        <w:t xml:space="preserve"> da avere un modello ben addestrato.</w:t>
       </w:r>
     </w:p>
     <w:p>
@@ -6148,10 +6720,19 @@
         <w:t xml:space="preserve"> stato deciso di codificare le variabili categoriche utilizzando la codifica </w:t>
       </w:r>
       <w:r>
-        <w:t>label-encoding</w:t>
-      </w:r>
-      <w:r>
-        <w:t xml:space="preserve"> e l’utilizzo delle variabili ”dummy</w:t>
+        <w:t>label-</w:t>
+      </w:r>
+      <w:proofErr w:type="spellStart"/>
+      <w:r>
+        <w:t>encoding</w:t>
+      </w:r>
+      <w:proofErr w:type="spellEnd"/>
+      <w:r>
+        <w:t xml:space="preserve"> e l’utilizzo delle variabili ”</w:t>
+      </w:r>
+      <w:proofErr w:type="spellStart"/>
+      <w:r>
+        <w:t>dummy</w:t>
       </w:r>
       <w:r>
         <w:t>”</w:t>
@@ -6165,6 +6746,7 @@
       <w:r>
         <w:t>é</w:t>
       </w:r>
+      <w:proofErr w:type="spellEnd"/>
       <w:r>
         <w:t xml:space="preserve"> i modelli di Machine Learning</w:t>
       </w:r>
@@ -6183,7 +6765,15 @@
     </w:p>
     <w:p>
       <w:r>
-        <w:t>(es. Negative=0, Neutral=1, Positive=2)</w:t>
+        <w:t xml:space="preserve">(es. Negative=0, </w:t>
+      </w:r>
+      <w:proofErr w:type="spellStart"/>
+      <w:r>
+        <w:t>Neutral</w:t>
+      </w:r>
+      <w:proofErr w:type="spellEnd"/>
+      <w:r>
+        <w:t>=1, Positive=2)</w:t>
       </w:r>
     </w:p>
     <w:p>
@@ -6221,6 +6811,7 @@
       <w:r>
         <w:t xml:space="preserve"> utilizzando il </w:t>
       </w:r>
+      <w:proofErr w:type="spellStart"/>
       <w:r>
         <w:rPr>
           <w:b/>
@@ -6228,6 +6819,7 @@
         </w:rPr>
         <w:t>MinMaxScaler</w:t>
       </w:r>
+      <w:proofErr w:type="spellEnd"/>
       <w:r>
         <w:t xml:space="preserve">, portando tutte le feature numeriche nel range </w:t>
       </w:r>
@@ -6247,7 +6839,15 @@
     </w:p>
     <w:p>
       <w:r>
-        <w:t>L'algoritmo di sovracampionamento sintetico (SMOTE</w:t>
+        <w:t xml:space="preserve">L'algoritmo di </w:t>
+      </w:r>
+      <w:proofErr w:type="spellStart"/>
+      <w:r>
+        <w:t>sovracampionamento</w:t>
+      </w:r>
+      <w:proofErr w:type="spellEnd"/>
+      <w:r>
+        <w:t xml:space="preserve"> sintetico (SMOTE</w:t>
       </w:r>
       <w:r>
         <w:t>NC</w:t>
@@ -6255,6 +6855,7 @@
       <w:r>
         <w:t xml:space="preserve">), utilizzato per bilanciare le classi, si basa sul calcolo della distanza Euclidea tra i campioni. Senza normalizzazione, le feature con ordini di grandezza maggiori (es. </w:t>
       </w:r>
+      <w:proofErr w:type="spellStart"/>
       <w:r>
         <w:rPr>
           <w:i/>
@@ -6262,9 +6863,11 @@
         </w:rPr>
         <w:t>Academic_Score</w:t>
       </w:r>
+      <w:proofErr w:type="spellEnd"/>
       <w:r>
         <w:t xml:space="preserve"> ) avrebbero dominato il calcolo della distanza rispetto a quelle con valori piccoli (es. </w:t>
       </w:r>
+      <w:proofErr w:type="spellStart"/>
       <w:r>
         <w:rPr>
           <w:i/>
@@ -6272,11 +6875,20 @@
         </w:rPr>
         <w:t>Daily_Gaming_Hours</w:t>
       </w:r>
+      <w:proofErr w:type="spellEnd"/>
       <w:r>
         <w:t xml:space="preserve"> ), </w:t>
       </w:r>
       <w:r>
-        <w:t>generando bias dannosi per il modello.</w:t>
+        <w:t xml:space="preserve">generando </w:t>
+      </w:r>
+      <w:proofErr w:type="spellStart"/>
+      <w:r>
+        <w:t>bias</w:t>
+      </w:r>
+      <w:proofErr w:type="spellEnd"/>
+      <w:r>
+        <w:t xml:space="preserve"> dannosi per il modello.</w:t>
       </w:r>
     </w:p>
     <w:p/>
@@ -6477,13 +7089,22 @@
           <w:b/>
           <w:bCs/>
         </w:rPr>
-        <w:t>andom forest</w:t>
-      </w:r>
+        <w:t xml:space="preserve">andom </w:t>
+      </w:r>
+      <w:proofErr w:type="spellStart"/>
       <w:r>
         <w:rPr>
           <w:b/>
           <w:bCs/>
         </w:rPr>
+        <w:t>forest</w:t>
+      </w:r>
+      <w:proofErr w:type="spellEnd"/>
+      <w:r>
+        <w:rPr>
+          <w:b/>
+          <w:bCs/>
+        </w:rPr>
         <w:t>,</w:t>
       </w:r>
       <w:r>
@@ -6506,15 +7127,32 @@
       <w:r>
         <w:t xml:space="preserve">è generalmente più robusto di un singolo </w:t>
       </w:r>
+      <w:proofErr w:type="spellStart"/>
       <w:r>
         <w:rPr>
           <w:b/>
           <w:bCs/>
         </w:rPr>
-        <w:t>Decision Tree</w:t>
-      </w:r>
-      <w:r>
-        <w:t xml:space="preserve"> perché riduce il rischio di overfitting mediando i risultati di molti alberi diversi</w:t>
+        <w:t>Decision</w:t>
+      </w:r>
+      <w:proofErr w:type="spellEnd"/>
+      <w:r>
+        <w:rPr>
+          <w:b/>
+          <w:bCs/>
+        </w:rPr>
+        <w:t xml:space="preserve"> Tree</w:t>
+      </w:r>
+      <w:r>
+        <w:t xml:space="preserve"> perché riduce il rischio di </w:t>
+      </w:r>
+      <w:proofErr w:type="spellStart"/>
+      <w:r>
+        <w:t>overfitting</w:t>
+      </w:r>
+      <w:proofErr w:type="spellEnd"/>
+      <w:r>
+        <w:t xml:space="preserve"> mediando i risultati di molti alberi diversi</w:t>
       </w:r>
       <w:r>
         <w:t>.</w:t>
@@ -6541,8 +7179,17 @@
           <w:b/>
           <w:bCs/>
         </w:rPr>
-        <w:t>Random forest</w:t>
-      </w:r>
+        <w:t xml:space="preserve">Random </w:t>
+      </w:r>
+      <w:proofErr w:type="spellStart"/>
+      <w:r>
+        <w:rPr>
+          <w:b/>
+          <w:bCs/>
+        </w:rPr>
+        <w:t>forest</w:t>
+      </w:r>
+      <w:proofErr w:type="spellEnd"/>
       <w:r>
         <w:t xml:space="preserve"> </w:t>
       </w:r>
@@ -6617,8 +7264,17 @@
           <w:b/>
           <w:bCs/>
         </w:rPr>
-        <w:t>l’Accuracy</w:t>
-      </w:r>
+        <w:t>l’</w:t>
+      </w:r>
+      <w:proofErr w:type="spellStart"/>
+      <w:r>
+        <w:rPr>
+          <w:b/>
+          <w:bCs/>
+        </w:rPr>
+        <w:t>Accuracy</w:t>
+      </w:r>
+      <w:proofErr w:type="spellEnd"/>
       <w:r>
         <w:rPr>
           <w:b/>
@@ -6733,15 +7389,32 @@
           <w:numId w:val="22"/>
         </w:numPr>
       </w:pPr>
+      <w:proofErr w:type="spellStart"/>
       <w:r>
         <w:rPr>
           <w:b/>
           <w:bCs/>
         </w:rPr>
-        <w:t>sklearn:</w:t>
-      </w:r>
-      <w:r>
-        <w:t xml:space="preserve"> per la creazione dei modelli e il preprocessing dei dati.</w:t>
+        <w:t>sklearn</w:t>
+      </w:r>
+      <w:proofErr w:type="spellEnd"/>
+      <w:r>
+        <w:rPr>
+          <w:b/>
+          <w:bCs/>
+        </w:rPr>
+        <w:t>:</w:t>
+      </w:r>
+      <w:r>
+        <w:t xml:space="preserve"> per la creazione dei modelli e il </w:t>
+      </w:r>
+      <w:proofErr w:type="spellStart"/>
+      <w:r>
+        <w:t>preprocessing</w:t>
+      </w:r>
+      <w:proofErr w:type="spellEnd"/>
+      <w:r>
+        <w:t xml:space="preserve"> dei dati.</w:t>
       </w:r>
     </w:p>
     <w:p>
@@ -6752,6 +7425,7 @@
           <w:numId w:val="22"/>
         </w:numPr>
       </w:pPr>
+      <w:proofErr w:type="spellStart"/>
       <w:r>
         <w:rPr>
           <w:b/>
@@ -6759,6 +7433,7 @@
         </w:rPr>
         <w:t>pandas</w:t>
       </w:r>
+      <w:proofErr w:type="spellEnd"/>
       <w:r>
         <w:t>: per il caricamento del dataset</w:t>
       </w:r>
@@ -6771,8 +7446,13 @@
       <w:r>
         <w:t xml:space="preserve"> </w:t>
       </w:r>
-      <w:r>
-        <w:t>dataframe.</w:t>
+      <w:proofErr w:type="spellStart"/>
+      <w:r>
+        <w:t>dataframe</w:t>
+      </w:r>
+      <w:proofErr w:type="spellEnd"/>
+      <w:r>
+        <w:t>.</w:t>
       </w:r>
     </w:p>
     <w:p>
@@ -6783,6 +7463,7 @@
           <w:numId w:val="22"/>
         </w:numPr>
       </w:pPr>
+      <w:proofErr w:type="spellStart"/>
       <w:r>
         <w:rPr>
           <w:b/>
@@ -6790,6 +7471,7 @@
         </w:rPr>
         <w:t>imblearn</w:t>
       </w:r>
+      <w:proofErr w:type="spellEnd"/>
       <w:r>
         <w:t>: per il bilanciamento del dataset.</w:t>
       </w:r>
@@ -6802,6 +7484,7 @@
           <w:numId w:val="22"/>
         </w:numPr>
       </w:pPr>
+      <w:proofErr w:type="spellStart"/>
       <w:r>
         <w:rPr>
           <w:b/>
@@ -6809,6 +7492,7 @@
         </w:rPr>
         <w:t>numpy</w:t>
       </w:r>
+      <w:proofErr w:type="spellEnd"/>
       <w:r>
         <w:t>: per la gestione dell’imputazione sulle variabili continue.</w:t>
       </w:r>
@@ -6821,6 +7505,7 @@
           <w:numId w:val="22"/>
         </w:numPr>
       </w:pPr>
+      <w:proofErr w:type="spellStart"/>
       <w:r>
         <w:rPr>
           <w:b/>
@@ -6828,9 +7513,11 @@
         </w:rPr>
         <w:t>matplot</w:t>
       </w:r>
+      <w:proofErr w:type="spellEnd"/>
       <w:r>
         <w:t xml:space="preserve"> e </w:t>
       </w:r>
+      <w:proofErr w:type="spellStart"/>
       <w:r>
         <w:rPr>
           <w:b/>
@@ -6838,6 +7525,7 @@
         </w:rPr>
         <w:t>seaborn</w:t>
       </w:r>
+      <w:proofErr w:type="spellEnd"/>
       <w:r>
         <w:t>: per la creazione dei grafici.</w:t>
       </w:r>
@@ -6893,6 +7581,7 @@
       <w:pPr>
         <w:pStyle w:val="Heading4"/>
       </w:pPr>
+      <w:proofErr w:type="spellStart"/>
       <w:r>
         <w:t>C</w:t>
       </w:r>
@@ -6900,8 +7589,17 @@
         <w:t>onfu</w:t>
       </w:r>
       <w:r>
-        <w:t>sion matrix</w:t>
-      </w:r>
+        <w:t>sion</w:t>
+      </w:r>
+      <w:proofErr w:type="spellEnd"/>
+      <w:r>
+        <w:t xml:space="preserve"> </w:t>
+      </w:r>
+      <w:proofErr w:type="spellStart"/>
+      <w:r>
+        <w:t>matrix</w:t>
+      </w:r>
+      <w:proofErr w:type="spellEnd"/>
     </w:p>
     <w:p>
       <w:r>
@@ -6953,7 +7651,23 @@
     </w:p>
     <w:p>
       <w:r>
-        <w:t>Dalla confusion matrix si può notare che il modello ha commesso solo due predizioni errate</w:t>
+        <w:t xml:space="preserve">Dalla </w:t>
+      </w:r>
+      <w:proofErr w:type="spellStart"/>
+      <w:r>
+        <w:t>confusion</w:t>
+      </w:r>
+      <w:proofErr w:type="spellEnd"/>
+      <w:r>
+        <w:t xml:space="preserve"> </w:t>
+      </w:r>
+      <w:proofErr w:type="spellStart"/>
+      <w:r>
+        <w:t>matrix</w:t>
+      </w:r>
+      <w:proofErr w:type="spellEnd"/>
+      <w:r>
+        <w:t xml:space="preserve"> si può notare che il modello ha commesso solo due predizioni errate</w:t>
       </w:r>
     </w:p>
     <w:p>
@@ -7017,7 +7731,15 @@
     </w:p>
     <w:p>
       <w:r>
-        <w:t xml:space="preserve">Dai risultati delle metriche Accuracy, Precision, Recall e F1-Score, che risultano essere </w:t>
+        <w:t xml:space="preserve">Dai risultati delle metriche </w:t>
+      </w:r>
+      <w:proofErr w:type="spellStart"/>
+      <w:r>
+        <w:t>Accuracy</w:t>
+      </w:r>
+      <w:proofErr w:type="spellEnd"/>
+      <w:r>
+        <w:t xml:space="preserve">, Precision, Recall e F1-Score, che risultano essere </w:t>
       </w:r>
       <w:r>
         <w:t>quasi perfette, si</w:t>
@@ -7047,9 +7769,19 @@
       <w:pPr>
         <w:pStyle w:val="Heading4"/>
       </w:pPr>
-      <w:r>
-        <w:t>Confusion matrix</w:t>
-      </w:r>
+      <w:proofErr w:type="spellStart"/>
+      <w:r>
+        <w:t>Confusion</w:t>
+      </w:r>
+      <w:proofErr w:type="spellEnd"/>
+      <w:r>
+        <w:t xml:space="preserve"> </w:t>
+      </w:r>
+      <w:proofErr w:type="spellStart"/>
+      <w:r>
+        <w:t>matrix</w:t>
+      </w:r>
+      <w:proofErr w:type="spellEnd"/>
     </w:p>
     <w:p>
       <w:r>
@@ -7104,7 +7836,15 @@
         <w:t>Addestrando il modello senza bilanciare i dati di training con SMOTENC paradossalmente si ottengono risultati perfetti. Una possibile causa di ciò</w:t>
       </w:r>
       <w:r>
-        <w:t xml:space="preserve"> potrebbe essere la distinzione netta tra le categorie positive, neutral e negative</w:t>
+        <w:t xml:space="preserve"> potrebbe essere la distinzione netta tra le categorie positive, </w:t>
+      </w:r>
+      <w:proofErr w:type="spellStart"/>
+      <w:r>
+        <w:t>neutral</w:t>
+      </w:r>
+      <w:proofErr w:type="spellEnd"/>
+      <w:r>
+        <w:t xml:space="preserve"> e negative</w:t>
       </w:r>
       <w:r>
         <w:t>. Ciò verrà approfondito successivamente, analizzando l’importanza di ogni singola feature per la predizione.</w:t>
@@ -7180,7 +7920,23 @@
         <w:t>dal</w:t>
       </w:r>
       <w:r>
-        <w:t>la confusion matrix.</w:t>
+        <w:t xml:space="preserve">la </w:t>
+      </w:r>
+      <w:proofErr w:type="spellStart"/>
+      <w:r>
+        <w:t>confusion</w:t>
+      </w:r>
+      <w:proofErr w:type="spellEnd"/>
+      <w:r>
+        <w:t xml:space="preserve"> </w:t>
+      </w:r>
+      <w:proofErr w:type="spellStart"/>
+      <w:r>
+        <w:t>matrix</w:t>
+      </w:r>
+      <w:proofErr w:type="spellEnd"/>
+      <w:r>
+        <w:t>.</w:t>
       </w:r>
     </w:p>
     <w:p>
@@ -7262,7 +8018,15 @@
         <w:t>ì ottimali</w:t>
       </w:r>
       <w:r>
-        <w:t xml:space="preserve"> (praticamente perfette). Da quanto si può osservare c’è una netta distinzione tra le categorie positive, neutral e negative</w:t>
+        <w:t xml:space="preserve"> (praticamente perfette). Da quanto si può osservare c’è una netta distinzione tra le categorie positive, </w:t>
+      </w:r>
+      <w:proofErr w:type="spellStart"/>
+      <w:r>
+        <w:t>neutral</w:t>
+      </w:r>
+      <w:proofErr w:type="spellEnd"/>
+      <w:r>
+        <w:t xml:space="preserve"> e negative</w:t>
       </w:r>
       <w:r>
         <w:t>:</w:t>
@@ -7298,15 +8062,28 @@
     </w:p>
     <w:p>
       <w:r>
-        <w:t>Il resto rientrano nella categoria neutral</w:t>
-      </w:r>
+        <w:t xml:space="preserve">Il resto rientrano nella categoria </w:t>
+      </w:r>
+      <w:proofErr w:type="spellStart"/>
+      <w:r>
+        <w:t>neutral</w:t>
+      </w:r>
+      <w:proofErr w:type="spellEnd"/>
       <w:r>
         <w:t>.</w:t>
       </w:r>
     </w:p>
     <w:p>
       <w:r>
-        <w:t>Questo spiega anche il perché la maggior parte degli studenti/lavoratori rientra nella categoria neutral, che ha una fascia più ampia.</w:t>
+        <w:t xml:space="preserve">Questo spiega anche il perché la maggior parte degli studenti/lavoratori rientra nella categoria </w:t>
+      </w:r>
+      <w:proofErr w:type="spellStart"/>
+      <w:r>
+        <w:t>neutral</w:t>
+      </w:r>
+      <w:proofErr w:type="spellEnd"/>
+      <w:r>
+        <w:t>, che ha una fascia più ampia.</w:t>
       </w:r>
     </w:p>
     <w:p>
@@ -7316,7 +8093,7 @@
           <w:noProof/>
         </w:rPr>
         <w:drawing>
-          <wp:inline distT="0" distB="0" distL="0" distR="0" wp14:anchorId="4B164390" wp14:editId="345EC115">
+          <wp:inline distT="0" distB="0" distL="0" distR="0" wp14:anchorId="4B164390" wp14:editId="21914E61">
             <wp:extent cx="4646963" cy="3872641"/>
             <wp:effectExtent l="0" t="0" r="1270" b="0"/>
             <wp:docPr id="1918902229" name="Immagine 8" descr="Immagine che contiene testo, schermata, schermo, numero&#10;&#10;Il contenuto generato dall'IA potrebbe non essere corretto."/>
@@ -7364,7 +8141,15 @@
         <w:t>Il grafico mostra l’importanza di ogni s</w:t>
       </w:r>
       <w:r>
-        <w:t>ingola feature per la predizione su Performance_Impact.</w:t>
+        <w:t xml:space="preserve">ingola feature per la predizione su </w:t>
+      </w:r>
+      <w:proofErr w:type="spellStart"/>
+      <w:r>
+        <w:t>Performance_Impact</w:t>
+      </w:r>
+      <w:proofErr w:type="spellEnd"/>
+      <w:r>
+        <w:t>.</w:t>
       </w:r>
       <w:r>
         <w:t xml:space="preserve"> Come già anticipato nel grafico precedente l</w:t>
@@ -7437,11 +8222,24 @@
         <w:t>È stata preso in considerazione anche lo sviluppo di un secondo modello sullo stesso dataset, dato che, a detta dell’autore</w:t>
       </w:r>
       <w:r>
-        <w:t xml:space="preserve">, è utilizzabile anche per lo sviluppo di modelli di machine learning basati sulla regressione. Per quanto riguarda la parte di data cleaning vengono </w:t>
-      </w:r>
-      <w:r>
-        <w:t>compiute le stesse operazioni fatte per il modello illustrato precedentemente. L’unica modifica aggiuntiva è la rimozione di Performance_Impact</w:t>
-      </w:r>
+        <w:t xml:space="preserve">, è utilizzabile anche per lo sviluppo di modelli di machine learning basati sulla regressione. Per quanto riguarda la parte di data </w:t>
+      </w:r>
+      <w:proofErr w:type="spellStart"/>
+      <w:r>
+        <w:t>cleaning</w:t>
+      </w:r>
+      <w:proofErr w:type="spellEnd"/>
+      <w:r>
+        <w:t xml:space="preserve"> vengono </w:t>
+      </w:r>
+      <w:r>
+        <w:t xml:space="preserve">compiute le stesse operazioni fatte per il modello illustrato precedentemente. L’unica modifica aggiuntiva è la rimozione di </w:t>
+      </w:r>
+      <w:proofErr w:type="spellStart"/>
+      <w:r>
+        <w:t>Performance_Impact</w:t>
+      </w:r>
+      <w:proofErr w:type="spellEnd"/>
       <w:r>
         <w:t xml:space="preserve"> per </w:t>
       </w:r>
@@ -7461,8 +8259,17 @@
           <w:b/>
           <w:bCs/>
         </w:rPr>
-        <w:t>One-Hot encoding</w:t>
-      </w:r>
+        <w:t xml:space="preserve">One-Hot </w:t>
+      </w:r>
+      <w:proofErr w:type="spellStart"/>
+      <w:r>
+        <w:rPr>
+          <w:b/>
+          <w:bCs/>
+        </w:rPr>
+        <w:t>encoding</w:t>
+      </w:r>
+      <w:proofErr w:type="spellEnd"/>
       <w:r>
         <w:t>, e non trattandosi di un task di classificazione non è stato necessario utilizzare SMOTENC sui dati di training, dato che le predizion</w:t>
       </w:r>
@@ -7481,6 +8288,7 @@
       <w:r>
         <w:t xml:space="preserve"> Per garantire che le feature abbiano lo stesso peso durante l’addestramento è stato utilizzato il </w:t>
       </w:r>
+      <w:proofErr w:type="spellStart"/>
       <w:r>
         <w:rPr>
           <w:b/>
@@ -7488,6 +8296,7 @@
         </w:rPr>
         <w:t>MinMaxScaler</w:t>
       </w:r>
+      <w:proofErr w:type="spellEnd"/>
       <w:r>
         <w:t>.</w:t>
       </w:r>
@@ -7501,18 +8310,44 @@
           <w:b/>
           <w:bCs/>
         </w:rPr>
-        <w:t>random forest regressor</w:t>
-      </w:r>
+        <w:t xml:space="preserve">random </w:t>
+      </w:r>
+      <w:proofErr w:type="spellStart"/>
       <w:r>
         <w:rPr>
           <w:b/>
           <w:bCs/>
         </w:rPr>
+        <w:t>forest</w:t>
+      </w:r>
+      <w:proofErr w:type="spellEnd"/>
+      <w:r>
+        <w:rPr>
+          <w:b/>
+          <w:bCs/>
+        </w:rPr>
+        <w:t xml:space="preserve"> </w:t>
+      </w:r>
+      <w:proofErr w:type="spellStart"/>
+      <w:r>
+        <w:rPr>
+          <w:b/>
+          <w:bCs/>
+        </w:rPr>
+        <w:t>regressor</w:t>
+      </w:r>
+      <w:proofErr w:type="spellEnd"/>
+      <w:r>
+        <w:rPr>
+          <w:b/>
+          <w:bCs/>
+        </w:rPr>
         <w:t xml:space="preserve">, </w:t>
       </w:r>
       <w:r>
         <w:t xml:space="preserve">e la variabile target è </w:t>
       </w:r>
+      <w:proofErr w:type="spellStart"/>
       <w:r>
         <w:rPr>
           <w:b/>
@@ -7520,6 +8355,7 @@
         </w:rPr>
         <w:t>Academic_or_work_score</w:t>
       </w:r>
+      <w:proofErr w:type="spellEnd"/>
       <w:r>
         <w:t>.</w:t>
       </w:r>
@@ -7751,9 +8587,11 @@
           <w:numId w:val="23"/>
         </w:numPr>
       </w:pPr>
+      <w:proofErr w:type="spellStart"/>
       <w:r>
         <w:t>Yi</w:t>
       </w:r>
+      <w:proofErr w:type="spellEnd"/>
       <w:r>
         <w:t xml:space="preserve"> è il valore reale.</w:t>
       </w:r>
@@ -7768,11 +8606,16 @@
       <w:r>
         <w:t xml:space="preserve"> </w:t>
       </w:r>
+      <w:proofErr w:type="spellStart"/>
       <w:r>
         <w:t>Ŷ</w:t>
       </w:r>
       <w:r>
-        <w:t xml:space="preserve">i </w:t>
+        <w:t>i</w:t>
+      </w:r>
+      <w:proofErr w:type="spellEnd"/>
+      <w:r>
+        <w:t xml:space="preserve"> </w:t>
       </w:r>
       <w:r>
         <w:t>è il valore predetto.</w:t>
@@ -7794,7 +8637,15 @@
         <w:spacing w:before="240" w:after="240"/>
       </w:pPr>
       <w:r>
-        <w:t>1. Unità di misura intuitiva A differenza dell'MSE (Mean Squared Error), il MAE mantiene la stessa unità di misura della variabile target.</w:t>
+        <w:t xml:space="preserve">1. Unità di misura intuitiva A differenza dell'MSE (Mean </w:t>
+      </w:r>
+      <w:proofErr w:type="spellStart"/>
+      <w:r>
+        <w:t>Squared</w:t>
+      </w:r>
+      <w:proofErr w:type="spellEnd"/>
+      <w:r>
+        <w:t xml:space="preserve"> Error), il MAE mantiene la stessa unità di misura della variabile target.</w:t>
       </w:r>
     </w:p>
     <w:p>
@@ -7810,7 +8661,31 @@
         <w:spacing w:before="240" w:after="240"/>
       </w:pPr>
       <w:r>
-        <w:t>2. Trattamento degli Outlier (Robustezza) Il MAE è considerato più robusto agli outlier rispetto all'MSE o all'RMSE (Root Mean Squared Error).</w:t>
+        <w:t xml:space="preserve">2. Trattamento degli </w:t>
+      </w:r>
+      <w:proofErr w:type="spellStart"/>
+      <w:r>
+        <w:t>Outlier</w:t>
+      </w:r>
+      <w:proofErr w:type="spellEnd"/>
+      <w:r>
+        <w:t xml:space="preserve"> (Robustezza) Il MAE è considerato più robusto agli </w:t>
+      </w:r>
+      <w:proofErr w:type="spellStart"/>
+      <w:r>
+        <w:t>outlier</w:t>
+      </w:r>
+      <w:proofErr w:type="spellEnd"/>
+      <w:r>
+        <w:t xml:space="preserve"> rispetto all'MSE o all'RMSE (Root Mean </w:t>
+      </w:r>
+      <w:proofErr w:type="spellStart"/>
+      <w:r>
+        <w:t>Squared</w:t>
+      </w:r>
+      <w:proofErr w:type="spellEnd"/>
+      <w:r>
+        <w:t xml:space="preserve"> Error).</w:t>
       </w:r>
     </w:p>
     <w:p>
@@ -7836,7 +8711,15 @@
         <w:spacing w:before="240" w:after="240"/>
       </w:pPr>
       <w:r>
-        <w:t>Di conseguenza, un singolo dato anomalo (outlier) non influenzerà drasticamente la media dell'errore complessivo, contrariamente a quanto accade con l'MSE che penalizza enormemente gli errori grandi.</w:t>
+        <w:t>Di conseguenza, un singolo dato anomalo (</w:t>
+      </w:r>
+      <w:proofErr w:type="spellStart"/>
+      <w:r>
+        <w:t>outlier</w:t>
+      </w:r>
+      <w:proofErr w:type="spellEnd"/>
+      <w:r>
+        <w:t>) non influenzerà drasticamente la media dell'errore complessivo, contrariamente a quanto accade con l'MSE che penalizza enormemente gli errori grandi.</w:t>
       </w:r>
     </w:p>
     <w:p>
@@ -7861,7 +8744,15 @@
         <w:t xml:space="preserve">RMSE </w:t>
       </w:r>
       <w:r>
-        <w:t>(acronimo di Root Mean Squared Error, in italiano Radice dell'Errore Quadratico Medio) è la metrica standard più diffusa per valutare un modello di regressione.</w:t>
+        <w:t xml:space="preserve">(acronimo di Root Mean </w:t>
+      </w:r>
+      <w:proofErr w:type="spellStart"/>
+      <w:r>
+        <w:t>Squared</w:t>
+      </w:r>
+      <w:proofErr w:type="spellEnd"/>
+      <w:r>
+        <w:t xml:space="preserve"> Error, in italiano Radice dell'Errore Quadratico Medio) è la metrica standard più diffusa per valutare un modello di regressione.</w:t>
       </w:r>
     </w:p>
     <w:p>
@@ -7877,7 +8768,15 @@
         <w:spacing w:before="240" w:after="240"/>
       </w:pPr>
       <w:r>
-        <w:t>L'RMSE si calcola estraendo la radice quadrata dell'MSE (Mean Squared Error):</w:t>
+        <w:t xml:space="preserve">L'RMSE si calcola estraendo la radice quadrata dell'MSE (Mean </w:t>
+      </w:r>
+      <w:proofErr w:type="spellStart"/>
+      <w:r>
+        <w:t>Squared</w:t>
+      </w:r>
+      <w:proofErr w:type="spellEnd"/>
+      <w:r>
+        <w:t xml:space="preserve"> Error):</w:t>
       </w:r>
     </w:p>
     <w:p>
@@ -7952,9 +8851,11 @@
           <w:numId w:val="23"/>
         </w:numPr>
       </w:pPr>
+      <w:proofErr w:type="spellStart"/>
       <w:r>
         <w:t>Yi</w:t>
       </w:r>
+      <w:proofErr w:type="spellEnd"/>
       <w:r>
         <w:t xml:space="preserve"> è il valore reale.</w:t>
       </w:r>
@@ -7969,11 +8870,16 @@
       <w:r>
         <w:t xml:space="preserve"> </w:t>
       </w:r>
+      <w:proofErr w:type="spellStart"/>
       <w:r>
         <w:t>Ŷ</w:t>
       </w:r>
       <w:r>
-        <w:t xml:space="preserve">i </w:t>
+        <w:t>i</w:t>
+      </w:r>
+      <w:proofErr w:type="spellEnd"/>
+      <w:r>
+        <w:t xml:space="preserve"> </w:t>
       </w:r>
       <w:r>
         <w:t>è il valore predetto.</w:t>
@@ -7989,11 +8895,24 @@
       <w:r>
         <w:t>(</w:t>
       </w:r>
+      <w:proofErr w:type="spellStart"/>
       <w:r>
         <w:t>Ŷ</w:t>
       </w:r>
       <w:r>
-        <w:t>i -Yi) è il quadrato della differenza per ogni punto (errore quadratico).</w:t>
+        <w:t>i</w:t>
+      </w:r>
+      <w:proofErr w:type="spellEnd"/>
+      <w:r>
+        <w:t xml:space="preserve"> -</w:t>
+      </w:r>
+      <w:proofErr w:type="spellStart"/>
+      <w:r>
+        <w:t>Yi</w:t>
+      </w:r>
+      <w:proofErr w:type="spellEnd"/>
+      <w:r>
+        <w:t>) è il quadrato della differenza per ogni punto (errore quadratico).</w:t>
       </w:r>
     </w:p>
     <w:p/>
@@ -8026,7 +8945,15 @@
     </w:p>
     <w:p>
       <w:r>
-        <w:t>2. Sensibilità agli Outlier (</w:t>
+        <w:t xml:space="preserve">2. Sensibilità agli </w:t>
+      </w:r>
+      <w:proofErr w:type="spellStart"/>
+      <w:r>
+        <w:t>Outlier</w:t>
+      </w:r>
+      <w:proofErr w:type="spellEnd"/>
+      <w:r>
+        <w:t xml:space="preserve"> (</w:t>
       </w:r>
       <w:r>
         <w:rPr>
@@ -8080,7 +9007,15 @@
         </w:numPr>
       </w:pPr>
       <w:r>
-        <w:t>Di conseguenza, l'RMSE "punisce" severamente il modello se fa anche solo poche previsioni molto sbagliate (outlier).</w:t>
+        <w:t>Di conseguenza, l'RMSE "punisce" severamente il modello se fa anche solo poche previsioni molto sbagliate (</w:t>
+      </w:r>
+      <w:proofErr w:type="spellStart"/>
+      <w:r>
+        <w:t>outlier</w:t>
+      </w:r>
+      <w:proofErr w:type="spellEnd"/>
+      <w:r>
+        <w:t>).</w:t>
       </w:r>
     </w:p>
     <w:p>
@@ -8090,7 +9025,31 @@
     </w:p>
     <w:p>
       <w:r>
-        <w:t>A differenza del MAE (che usa il valore assoluto e ha un "angolo" non derivabile nello zero), la funzione quadratica alla base dell'RMSE è liscia e differenziabile ovunque. Questo la rende computazionalmente più efficiente per molti algoritmi di ottimizzazione (come il Gradient Descent).</w:t>
+        <w:t xml:space="preserve">A differenza del MAE (che usa il valore assoluto e ha un "angolo" non derivabile nello zero), la funzione quadratica alla base dell'RMSE è liscia e differenziabile ovunque. Questo la rende </w:t>
+      </w:r>
+      <w:proofErr w:type="spellStart"/>
+      <w:r>
+        <w:t>computazionalmente</w:t>
+      </w:r>
+      <w:proofErr w:type="spellEnd"/>
+      <w:r>
+        <w:t xml:space="preserve"> più efficiente per molti algoritmi di ottimizzazione (come il </w:t>
+      </w:r>
+      <w:proofErr w:type="spellStart"/>
+      <w:r>
+        <w:t>Gradient</w:t>
+      </w:r>
+      <w:proofErr w:type="spellEnd"/>
+      <w:r>
+        <w:t xml:space="preserve"> </w:t>
+      </w:r>
+      <w:proofErr w:type="spellStart"/>
+      <w:r>
+        <w:t>Descent</w:t>
+      </w:r>
+      <w:proofErr w:type="spellEnd"/>
+      <w:r>
+        <w:t>).</w:t>
       </w:r>
     </w:p>
     <w:p>
@@ -8149,13 +9108,31 @@
       <w:r>
         <w:t>" (</w:t>
       </w:r>
+      <w:proofErr w:type="spellStart"/>
       <w:r>
         <w:rPr>
           <w:i/>
           <w:iCs/>
         </w:rPr>
-        <w:t>goodness of fit</w:t>
-      </w:r>
+        <w:t>goodness</w:t>
+      </w:r>
+      <w:proofErr w:type="spellEnd"/>
+      <w:r>
+        <w:rPr>
+          <w:i/>
+          <w:iCs/>
+        </w:rPr>
+        <w:t xml:space="preserve"> of </w:t>
+      </w:r>
+      <w:proofErr w:type="spellStart"/>
+      <w:r>
+        <w:rPr>
+          <w:i/>
+          <w:iCs/>
+        </w:rPr>
+        <w:t>fit</w:t>
+      </w:r>
+      <w:proofErr w:type="spellEnd"/>
       <w:r>
         <w:t>) del modello rispetto ai dati.</w:t>
       </w:r>
@@ -8192,7 +9169,23 @@
           <w:b/>
           <w:bCs/>
         </w:rPr>
-        <w:t>TSS (Total Sum of Squares):</w:t>
+        <w:t xml:space="preserve">TSS (Total Sum of </w:t>
+      </w:r>
+      <w:proofErr w:type="spellStart"/>
+      <w:r>
+        <w:rPr>
+          <w:b/>
+          <w:bCs/>
+        </w:rPr>
+        <w:t>Squares</w:t>
+      </w:r>
+      <w:proofErr w:type="spellEnd"/>
+      <w:r>
+        <w:rPr>
+          <w:b/>
+          <w:bCs/>
+        </w:rPr>
+        <w:t>):</w:t>
       </w:r>
       <w:r>
         <w:t xml:space="preserve"> La varianza totale intrinseca nei dati. È la somma degli errori se usassimo semplicemente la </w:t>
@@ -8220,7 +9213,39 @@
           <w:b/>
           <w:bCs/>
         </w:rPr>
-        <w:t>RSS (Residual Sum of Squares):</w:t>
+        <w:t>RSS (</w:t>
+      </w:r>
+      <w:proofErr w:type="spellStart"/>
+      <w:r>
+        <w:rPr>
+          <w:b/>
+          <w:bCs/>
+        </w:rPr>
+        <w:t>Residual</w:t>
+      </w:r>
+      <w:proofErr w:type="spellEnd"/>
+      <w:r>
+        <w:rPr>
+          <w:b/>
+          <w:bCs/>
+        </w:rPr>
+        <w:t xml:space="preserve"> Sum of </w:t>
+      </w:r>
+      <w:proofErr w:type="spellStart"/>
+      <w:r>
+        <w:rPr>
+          <w:b/>
+          <w:bCs/>
+        </w:rPr>
+        <w:t>Squares</w:t>
+      </w:r>
+      <w:proofErr w:type="spellEnd"/>
+      <w:r>
+        <w:rPr>
+          <w:b/>
+          <w:bCs/>
+        </w:rPr>
+        <w:t>):</w:t>
       </w:r>
       <w:r>
         <w:t xml:space="preserve"> La somma degli errori quadratici residui del </w:t>
@@ -8456,8 +9481,13 @@
         <w:t>s</w:t>
       </w:r>
       <w:r>
-        <w:t>ulla variabile Academic_Or_Work_Score</w:t>
-      </w:r>
+        <w:t xml:space="preserve">ulla variabile </w:t>
+      </w:r>
+      <w:proofErr w:type="spellStart"/>
+      <w:r>
+        <w:t>Academic_Or_Work_Score</w:t>
+      </w:r>
+      <w:proofErr w:type="spellEnd"/>
       <w:r>
         <w:t xml:space="preserve">, dato che </w:t>
       </w:r>
@@ -8594,12 +9624,14 @@
       <w:r>
         <w:t>per la predizione dell’</w:t>
       </w:r>
+      <w:proofErr w:type="spellStart"/>
       <w:r>
         <w:rPr>
           <w:b/>
         </w:rPr>
         <w:t>Academic_Or_Work_Score</w:t>
       </w:r>
+      <w:proofErr w:type="spellEnd"/>
       <w:r>
         <w:t xml:space="preserve">, classificate in base alla loro </w:t>
       </w:r>
@@ -8608,8 +9640,17 @@
           <w:b/>
           <w:bCs/>
         </w:rPr>
-        <w:t>Gini Importance</w:t>
-      </w:r>
+        <w:t xml:space="preserve">Gini </w:t>
+      </w:r>
+      <w:proofErr w:type="spellStart"/>
+      <w:r>
+        <w:rPr>
+          <w:b/>
+          <w:bCs/>
+        </w:rPr>
+        <w:t>Importance</w:t>
+      </w:r>
+      <w:proofErr w:type="spellEnd"/>
       <w:r>
         <w:t xml:space="preserve">. </w:t>
       </w:r>
@@ -8619,8 +9660,15 @@
     </w:p>
     <w:p>
       <w:r>
-        <w:t xml:space="preserve">Le prime tre posizioni sono occupate da </w:t>
-      </w:r>
+        <w:t xml:space="preserve">Le </w:t>
+      </w:r>
+      <w:r>
+        <w:t>tre feature più decisive sono</w:t>
+      </w:r>
+      <w:r>
+        <w:t xml:space="preserve"> </w:t>
+      </w:r>
+      <w:proofErr w:type="spellStart"/>
       <w:r>
         <w:rPr>
           <w:b/>
@@ -8628,15 +9676,25 @@
         </w:rPr>
         <w:t>Daily_Gaming_Hours</w:t>
       </w:r>
+      <w:proofErr w:type="spellEnd"/>
       <w:r>
         <w:t xml:space="preserve">, </w:t>
       </w:r>
+      <w:proofErr w:type="spellStart"/>
       <w:r>
         <w:rPr>
           <w:b/>
           <w:bCs/>
         </w:rPr>
-        <w:t xml:space="preserve">Sleep_Hours </w:t>
+        <w:t>Sleep_Hours</w:t>
+      </w:r>
+      <w:proofErr w:type="spellEnd"/>
+      <w:r>
+        <w:rPr>
+          <w:b/>
+          <w:bCs/>
+        </w:rPr>
+        <w:t xml:space="preserve"> </w:t>
       </w:r>
       <w:r>
         <w:t xml:space="preserve">e </w:t>
@@ -8649,7 +9707,22 @@
         <w:t>Age</w:t>
       </w:r>
       <w:r>
-        <w:t xml:space="preserve">. In particolare, le ore di gioco giornaliere risultano il predittore più potente (con un valore superiore a 0.20), confermando che la </w:t>
+        <w:t xml:space="preserve">. </w:t>
+      </w:r>
+      <w:r>
+        <w:t xml:space="preserve">In particolare, le ore di gioco giornaliere risultano </w:t>
+      </w:r>
+      <w:r>
+        <w:t>essere la feature</w:t>
+      </w:r>
+      <w:r>
+        <w:t xml:space="preserve"> p</w:t>
+      </w:r>
+      <w:r>
+        <w:t>resa più in considerazione dal modello per la predizione</w:t>
+      </w:r>
+      <w:r>
+        <w:t xml:space="preserve"> (con un valore superiore a 0.20), confermando che la </w:t>
       </w:r>
       <w:r>
         <w:rPr>
@@ -8666,16 +9739,26 @@
       <w:r>
         <w:t xml:space="preserve">Variabili come </w:t>
       </w:r>
+      <w:proofErr w:type="spellStart"/>
       <w:r>
         <w:rPr>
           <w:b/>
           <w:bCs/>
         </w:rPr>
-        <w:t xml:space="preserve">Stress_Level </w:t>
+        <w:t>Stress_Level</w:t>
+      </w:r>
+      <w:proofErr w:type="spellEnd"/>
+      <w:r>
+        <w:rPr>
+          <w:b/>
+          <w:bCs/>
+        </w:rPr>
+        <w:t xml:space="preserve"> </w:t>
       </w:r>
       <w:r>
         <w:t xml:space="preserve">e </w:t>
       </w:r>
+      <w:proofErr w:type="spellStart"/>
       <w:r>
         <w:rPr>
           <w:b/>
@@ -8683,8 +9766,21 @@
         </w:rPr>
         <w:t>Focus_Level</w:t>
       </w:r>
-      <w:r>
-        <w:t xml:space="preserve"> mostrano un'importanza intermedia (circa 0.10), indicando che il benessere mentale è un correttivo importante per raffinare la stima del voto.</w:t>
+      <w:proofErr w:type="spellEnd"/>
+      <w:r>
+        <w:t xml:space="preserve"> mostrano un'importanz</w:t>
+      </w:r>
+      <w:r>
+        <w:t xml:space="preserve">a minore </w:t>
+      </w:r>
+      <w:r>
+        <w:t xml:space="preserve">(circa 0.10), indicando che il benessere mentale è </w:t>
+      </w:r>
+      <w:r>
+        <w:t xml:space="preserve">in parte </w:t>
+      </w:r>
+      <w:r>
+        <w:t>un correttivo importante per raffinare la stima del voto.</w:t>
       </w:r>
     </w:p>
     <w:p>
@@ -8695,7 +9791,56 @@
         <w:t xml:space="preserve">’ultima parte </w:t>
       </w:r>
       <w:r>
-        <w:t xml:space="preserve">del grafico è composta da variabili binarie (es. Game_Type, Primary_Gaming_Time, Gender). I loro bassi valori di Gini Importance suggeriscono che, agli occhi del modello, </w:t>
+        <w:t xml:space="preserve">del grafico è composta da </w:t>
+      </w:r>
+      <w:r>
+        <w:rPr>
+          <w:b/>
+          <w:bCs/>
+        </w:rPr>
+        <w:t>variabili binarie</w:t>
+      </w:r>
+      <w:r>
+        <w:t xml:space="preserve"> (es. </w:t>
+      </w:r>
+      <w:proofErr w:type="spellStart"/>
+      <w:r>
+        <w:rPr>
+          <w:lang w:val="en-US"/>
+        </w:rPr>
+        <w:t>Game_Type</w:t>
+      </w:r>
+      <w:proofErr w:type="spellEnd"/>
+      <w:r>
+        <w:rPr>
+          <w:lang w:val="en-US"/>
+        </w:rPr>
+        <w:t xml:space="preserve">, </w:t>
+      </w:r>
+      <w:proofErr w:type="spellStart"/>
+      <w:r>
+        <w:rPr>
+          <w:lang w:val="en-US"/>
+        </w:rPr>
+        <w:t>Primary_Gaming_Time</w:t>
+      </w:r>
+      <w:proofErr w:type="spellEnd"/>
+      <w:r>
+        <w:rPr>
+          <w:lang w:val="en-US"/>
+        </w:rPr>
+        <w:t xml:space="preserve">, Gender). </w:t>
+      </w:r>
+      <w:r>
+        <w:t xml:space="preserve">I loro bassi valori di Gini </w:t>
+      </w:r>
+      <w:proofErr w:type="spellStart"/>
+      <w:r>
+        <w:t>Importance</w:t>
+      </w:r>
+      <w:proofErr w:type="spellEnd"/>
+      <w:r>
+        <w:t xml:space="preserve"> suggeriscono che, agli occhi del modello, </w:t>
       </w:r>
       <w:r>
         <w:rPr>
@@ -8705,7 +9850,10 @@
         <w:t>a cosa</w:t>
       </w:r>
       <w:r>
-        <w:t xml:space="preserve"> si gioca o </w:t>
+        <w:t xml:space="preserve"> si gioca</w:t>
+      </w:r>
+      <w:r>
+        <w:t xml:space="preserve">, </w:t>
       </w:r>
       <w:r>
         <w:rPr>
@@ -8715,7 +9863,13 @@
         <w:t>quando</w:t>
       </w:r>
       <w:r>
-        <w:t xml:space="preserve"> si gioca è trascurabile rispetto al volume totale di ore investite</w:t>
+        <w:t xml:space="preserve"> si gioca</w:t>
+      </w:r>
+      <w:r>
+        <w:t xml:space="preserve"> </w:t>
+      </w:r>
+      <w:r>
+        <w:t>è trascurabile rispetto al volume totale di ore investite</w:t>
       </w:r>
       <w:r>
         <w:t xml:space="preserve"> per il gaming</w:t>
@@ -8724,16 +9878,69 @@
         <w:t xml:space="preserve"> e al riposo perso.</w:t>
       </w:r>
     </w:p>
-    <w:p/>
     <w:p>
       <w:pPr>
         <w:pStyle w:val="Heading2"/>
       </w:pPr>
       <w:r>
-        <w:t xml:space="preserve"> Considerazioni finali sul modello scartato</w:t>
-      </w:r>
-    </w:p>
-    <w:p/>
+        <w:t xml:space="preserve"> Considerazioni sul modello scartato</w:t>
+      </w:r>
+    </w:p>
+    <w:p>
+      <w:r>
+        <w:t>Si può affermare che le dichiarazion</w:t>
+      </w:r>
+      <w:r>
+        <w:t>i</w:t>
+      </w:r>
+      <w:r>
+        <w:t xml:space="preserve"> fatte dal creatore del dataset</w:t>
+      </w:r>
+      <w:r>
+        <w:t xml:space="preserve">, che afferma </w:t>
+      </w:r>
+      <w:r>
+        <w:t>il possibile utilizzo di quest’ultimo per la creazione di modelli basati sulla regressione,</w:t>
+      </w:r>
+      <w:r>
+        <w:t xml:space="preserve"> sono in parte </w:t>
+      </w:r>
+      <w:r>
+        <w:t>false</w:t>
+      </w:r>
+      <w:r>
+        <w:t xml:space="preserve">. Questo </w:t>
+      </w:r>
+      <w:proofErr w:type="spellStart"/>
+      <w:r>
+        <w:t>perc</w:t>
+      </w:r>
+      <w:r>
+        <w:t>hè</w:t>
+      </w:r>
+      <w:proofErr w:type="spellEnd"/>
+      <w:r>
+        <w:t xml:space="preserve"> il dataset di base non fornisce delle </w:t>
+      </w:r>
+      <w:r>
+        <w:t>feature che possano guidar</w:t>
+      </w:r>
+      <w:r>
+        <w:t xml:space="preserve">e il modello a </w:t>
+      </w:r>
+      <w:r>
+        <w:t>stimare</w:t>
+      </w:r>
+      <w:r>
+        <w:t xml:space="preserve"> </w:t>
+      </w:r>
+      <w:r>
+        <w:t>correttamente il voto accademico o la performance lavorativa del soggetto.</w:t>
+      </w:r>
+      <w:r>
+        <w:t xml:space="preserve"> </w:t>
+      </w:r>
+    </w:p>
     <w:p>
       <w:pPr>
         <w:pStyle w:val="Heading1"/>
@@ -8750,6 +9957,550 @@
       <w:bookmarkEnd w:id="27"/>
       <w:bookmarkEnd w:id="28"/>
     </w:p>
+    <w:p>
+      <w:r>
+        <w:t>A seguito dell’analisi del dataset e sviluppo di due modelli differenti su di esso</w:t>
+      </w:r>
+      <w:r>
+        <w:t>, possiamo affermare che</w:t>
+      </w:r>
+      <w:r>
+        <w:t xml:space="preserve"> parte di ciò che viene </w:t>
+      </w:r>
+      <w:r>
+        <w:t xml:space="preserve">descritto dal </w:t>
+      </w:r>
+      <w:r>
+        <w:t xml:space="preserve">suo autore </w:t>
+      </w:r>
+      <w:r>
+        <w:t xml:space="preserve">va in conflitto </w:t>
+      </w:r>
+      <w:r>
+        <w:t xml:space="preserve">con i risultati ottenuti. </w:t>
+      </w:r>
+      <w:r>
+        <w:t>Con il modello principale del progetto</w:t>
+      </w:r>
+      <w:r>
+        <w:t>, basato sulla classificazione</w:t>
+      </w:r>
+      <w:r>
+        <w:t xml:space="preserve">, </w:t>
+      </w:r>
+      <w:r>
+        <w:t>abbiamo ottenuto risultati fin troppo perfetti</w:t>
+      </w:r>
+      <w:r>
+        <w:t xml:space="preserve">. </w:t>
+      </w:r>
+      <w:r>
+        <w:t>Questo</w:t>
+      </w:r>
+      <w:r>
+        <w:t xml:space="preserve"> dimostra che</w:t>
+      </w:r>
+      <w:r>
+        <w:t xml:space="preserve"> il dataset contiene dati </w:t>
+      </w:r>
+      <w:r>
+        <w:t xml:space="preserve">artefatti, e non </w:t>
+      </w:r>
+      <w:r>
+        <w:t>dati sintetici</w:t>
+      </w:r>
+      <w:r>
+        <w:t xml:space="preserve"> che</w:t>
+      </w:r>
+      <w:r>
+        <w:t xml:space="preserve"> </w:t>
+      </w:r>
+      <w:r>
+        <w:t>provengono da pattern reali</w:t>
+      </w:r>
+      <w:r>
+        <w:t>, o quantomeno realistici,</w:t>
+      </w:r>
+      <w:r>
+        <w:t xml:space="preserve"> </w:t>
+      </w:r>
+      <w:r>
+        <w:t xml:space="preserve">derivati </w:t>
+      </w:r>
+      <w:r>
+        <w:t>da studi, come invece viene affermato</w:t>
+      </w:r>
+      <w:r>
+        <w:t xml:space="preserve"> dall’autore.</w:t>
+      </w:r>
+      <w:r>
+        <w:t xml:space="preserve"> </w:t>
+      </w:r>
+      <w:r>
+        <w:t>Il primo segnale d</w:t>
+      </w:r>
+      <w:r>
+        <w:t xml:space="preserve">i </w:t>
+      </w:r>
+      <w:r>
+        <w:t xml:space="preserve">allarme è </w:t>
+      </w:r>
+      <w:r>
+        <w:t xml:space="preserve">sicuramente la totale assenza di </w:t>
+      </w:r>
+      <w:proofErr w:type="spellStart"/>
+      <w:r>
+        <w:t>outlier</w:t>
+      </w:r>
+      <w:proofErr w:type="spellEnd"/>
+      <w:r>
+        <w:t>, poiché in uno scenario quantomeno realistico, ci si potrebbe aspettare la presenza di persone con de</w:t>
+      </w:r>
+      <w:r>
+        <w:t>lle ore di gioco eccessive e scarse ore di sonno,</w:t>
+      </w:r>
+      <w:r>
+        <w:t xml:space="preserve"> che comunque ottengono buone performance a lavoro o a scuola, con un impatto generalmente positivo.</w:t>
+      </w:r>
+      <w:r>
+        <w:t xml:space="preserve"> </w:t>
+      </w:r>
+      <w:r>
+        <w:t>Altro aspetto negativo del dataset è l</w:t>
+      </w:r>
+      <w:r>
+        <w:t>o scarso rapporto causale</w:t>
+      </w:r>
+      <w:r>
+        <w:t xml:space="preserve"> tra le feature</w:t>
+      </w:r>
+      <w:r>
+        <w:t xml:space="preserve"> (ovviamente escludendo quelle ridondanti)</w:t>
+      </w:r>
+      <w:r>
+        <w:t>, come visto</w:t>
+      </w:r>
+      <w:r>
+        <w:t xml:space="preserve"> dalla matrice di correlazione</w:t>
+      </w:r>
+      <w:r>
+        <w:t>.</w:t>
+      </w:r>
+      <w:r>
+        <w:t xml:space="preserve"> Quest</w:t>
+      </w:r>
+      <w:r>
+        <w:t>o aspetto</w:t>
+      </w:r>
+      <w:r>
+        <w:t xml:space="preserve"> rende estremamente imprecis</w:t>
+      </w:r>
+      <w:r>
+        <w:t>e le predizion</w:t>
+      </w:r>
+      <w:r>
+        <w:t xml:space="preserve">i su feature che non siano la </w:t>
+      </w:r>
+      <w:proofErr w:type="spellStart"/>
+      <w:r>
+        <w:rPr>
+          <w:b/>
+          <w:bCs/>
+        </w:rPr>
+        <w:t>Performance_Impact</w:t>
+      </w:r>
+      <w:proofErr w:type="spellEnd"/>
+      <w:r>
+        <w:t xml:space="preserve">, come visto per il modello basato sulla regressione </w:t>
+      </w:r>
+      <w:r>
+        <w:t>sulla variabile</w:t>
+      </w:r>
+      <w:r>
+        <w:t xml:space="preserve"> </w:t>
+      </w:r>
+      <w:proofErr w:type="spellStart"/>
+      <w:r>
+        <w:rPr>
+          <w:b/>
+          <w:bCs/>
+        </w:rPr>
+        <w:t>Academic_Or_Work_Score</w:t>
+      </w:r>
+      <w:proofErr w:type="spellEnd"/>
+      <w:r>
+        <w:t>.</w:t>
+      </w:r>
+    </w:p>
+    <w:p>
+      <w:pPr>
+        <w:pStyle w:val="Heading3"/>
+      </w:pPr>
+      <w:r>
+        <w:t>SVILUPPI FUTURI</w:t>
+      </w:r>
+    </w:p>
+    <w:p>
+      <w:r>
+        <w:t>Un futuro sviluppo cruciale p</w:t>
+      </w:r>
+      <w:r>
+        <w:t>otrebbe riguardare</w:t>
+      </w:r>
+      <w:r>
+        <w:t xml:space="preserve"> la raccolta di dati reali tramite questionari somministrati a studenti universitari e lavoratori. Questo permetterebbe di verificare se le correlazioni nette osservate</w:t>
+      </w:r>
+      <w:r>
+        <w:t xml:space="preserve"> </w:t>
+      </w:r>
+      <w:r>
+        <w:t>reggono anche di fronte a</w:t>
+      </w:r>
+      <w:r>
+        <w:t xml:space="preserve"> dati</w:t>
+      </w:r>
+      <w:r>
+        <w:t xml:space="preserve"> </w:t>
+      </w:r>
+      <w:r>
+        <w:t>reali e</w:t>
+      </w:r>
+      <w:r>
+        <w:t>, di conseguenza, più complessi da predire</w:t>
+      </w:r>
+      <w:r>
+        <w:t>, dove la relazione tra gioco e rendimento è spesso più sfumata e non lineare.</w:t>
+      </w:r>
+    </w:p>
+    <w:p>
+      <w:r>
+        <w:t>Un altro possibile sviluppo potrebbe</w:t>
+      </w:r>
+      <w:r>
+        <w:t xml:space="preserve"> essere </w:t>
+      </w:r>
+      <w:r>
+        <w:t>cercare</w:t>
+      </w:r>
+      <w:r>
+        <w:t xml:space="preserve"> </w:t>
+      </w:r>
+      <w:r>
+        <w:t xml:space="preserve">feature più </w:t>
+      </w:r>
+      <w:r>
+        <w:t xml:space="preserve">specifiche, </w:t>
+      </w:r>
+      <w:r>
+        <w:t>utili e impattanti (feature eng</w:t>
+      </w:r>
+      <w:r>
+        <w:t>i</w:t>
+      </w:r>
+      <w:r>
+        <w:t>neering</w:t>
+      </w:r>
+      <w:r>
+        <w:t xml:space="preserve">) </w:t>
+      </w:r>
+      <w:r>
+        <w:t>p</w:t>
+      </w:r>
+      <w:r>
+        <w:t>er migliorare la capacità predittiva in contesti reali</w:t>
+      </w:r>
+      <w:r>
+        <w:t>. Per esempio si potrebbe considerare:</w:t>
+      </w:r>
+    </w:p>
+    <w:p>
+      <w:pPr>
+        <w:numPr>
+          <w:ilvl w:val="0"/>
+          <w:numId w:val="30"/>
+        </w:numPr>
+      </w:pPr>
+      <w:r>
+        <w:rPr>
+          <w:b/>
+          <w:bCs/>
+        </w:rPr>
+        <w:t>Tipologia di sessione:</w:t>
+      </w:r>
+      <w:r>
+        <w:t xml:space="preserve"> Distinguere tra gioco 'competitivo' (spesso stressante) e 'cooperativo/rilassante' (che potrebbe invece ridurre lo stress).</w:t>
+      </w:r>
+    </w:p>
+    <w:p>
+      <w:pPr>
+        <w:numPr>
+          <w:ilvl w:val="0"/>
+          <w:numId w:val="30"/>
+        </w:numPr>
+      </w:pPr>
+      <w:r>
+        <w:rPr>
+          <w:b/>
+          <w:bCs/>
+        </w:rPr>
+        <w:t>Dispositivo</w:t>
+      </w:r>
+      <w:r>
+        <w:rPr>
+          <w:b/>
+          <w:bCs/>
+        </w:rPr>
+        <w:t xml:space="preserve"> di gioco</w:t>
+      </w:r>
+      <w:r>
+        <w:t>:</w:t>
+      </w:r>
+      <w:r>
+        <w:t xml:space="preserve"> </w:t>
+      </w:r>
+      <w:r>
+        <w:t xml:space="preserve">Questo parametro potrebbe essere molto utile per capire gli effetti </w:t>
+      </w:r>
+      <w:r>
+        <w:t xml:space="preserve">del gaming sulla salute e performance </w:t>
+      </w:r>
+      <w:r>
+        <w:t>di studenti/lavoratori</w:t>
+      </w:r>
+      <w:r>
+        <w:t>; per esempio</w:t>
+      </w:r>
+      <w:r>
+        <w:t xml:space="preserve"> si potrebbe verificare </w:t>
+      </w:r>
+      <w:r>
+        <w:t xml:space="preserve">se hanno performance migliori </w:t>
+      </w:r>
+      <w:r>
+        <w:t xml:space="preserve">i soggetti che giocano da </w:t>
+      </w:r>
+      <w:r>
+        <w:t xml:space="preserve">computer </w:t>
+      </w:r>
+      <w:r>
+        <w:t xml:space="preserve">o console, che </w:t>
+      </w:r>
+      <w:r>
+        <w:t xml:space="preserve">di solito </w:t>
+      </w:r>
+      <w:r>
+        <w:t xml:space="preserve">giocano con schermi </w:t>
+      </w:r>
+      <w:r>
+        <w:t>abbast</w:t>
+      </w:r>
+      <w:r>
+        <w:t>anza grandi</w:t>
+      </w:r>
+      <w:r>
+        <w:t xml:space="preserve">, oppure </w:t>
+      </w:r>
+      <w:r>
+        <w:t>chi gioca da mobile</w:t>
+      </w:r>
+      <w:r>
+        <w:t xml:space="preserve">, </w:t>
+      </w:r>
+      <w:r>
+        <w:t>di solito con uno schermo molto più piccolo.</w:t>
+      </w:r>
+    </w:p>
+    <w:p>
+      <w:pPr>
+        <w:numPr>
+          <w:ilvl w:val="0"/>
+          <w:numId w:val="30"/>
+        </w:numPr>
+      </w:pPr>
+      <w:r>
+        <w:rPr>
+          <w:b/>
+          <w:bCs/>
+        </w:rPr>
+        <w:t>Postazione</w:t>
+      </w:r>
+      <w:r>
+        <w:t xml:space="preserve"> </w:t>
+      </w:r>
+      <w:r>
+        <w:rPr>
+          <w:b/>
+          <w:bCs/>
+        </w:rPr>
+        <w:t>di gioco</w:t>
+      </w:r>
+      <w:r>
+        <w:t>:</w:t>
+      </w:r>
+      <w:r>
+        <w:t xml:space="preserve"> Tale feature potrebbe indicare il grado di comodità della postazione</w:t>
+      </w:r>
+      <w:r>
+        <w:t xml:space="preserve">, </w:t>
+      </w:r>
+      <w:r>
+        <w:t xml:space="preserve">che </w:t>
+      </w:r>
+      <w:r>
+        <w:t>contribuirebbe</w:t>
+      </w:r>
+      <w:r>
+        <w:t xml:space="preserve"> a capire se soggetti che giocano in</w:t>
+      </w:r>
+      <w:r>
+        <w:t xml:space="preserve"> luoghi confortevoli</w:t>
+      </w:r>
+      <w:r>
+        <w:t xml:space="preserve"> </w:t>
+      </w:r>
+      <w:r>
+        <w:t xml:space="preserve">ne risentono meno rispetto a chi gioca in </w:t>
+      </w:r>
+      <w:r>
+        <w:t>postazioni scomode.</w:t>
+      </w:r>
+    </w:p>
+    <w:p>
+      <w:pPr>
+        <w:numPr>
+          <w:ilvl w:val="0"/>
+          <w:numId w:val="30"/>
+        </w:numPr>
+      </w:pPr>
+      <w:r>
+        <w:rPr>
+          <w:b/>
+          <w:bCs/>
+        </w:rPr>
+        <w:t xml:space="preserve">Tipo di lavoro/studio </w:t>
+      </w:r>
+      <w:r>
+        <w:t>e</w:t>
+      </w:r>
+      <w:r>
+        <w:rPr>
+          <w:b/>
+          <w:bCs/>
+        </w:rPr>
+        <w:t xml:space="preserve"> Ore di lavoro/studio</w:t>
+      </w:r>
+      <w:r>
+        <w:t xml:space="preserve">: </w:t>
+      </w:r>
+      <w:r>
+        <w:t xml:space="preserve">Queste </w:t>
+      </w:r>
+      <w:r>
+        <w:t xml:space="preserve">due </w:t>
+      </w:r>
+      <w:r>
+        <w:t xml:space="preserve">feature </w:t>
+      </w:r>
+      <w:r>
+        <w:t xml:space="preserve">sarebbero molto utili per </w:t>
+      </w:r>
+      <w:r>
+        <w:t>capire</w:t>
+      </w:r>
+      <w:r>
+        <w:t xml:space="preserve"> qual</w:t>
+      </w:r>
+      <w:r>
+        <w:t>i</w:t>
+      </w:r>
+      <w:r>
+        <w:t xml:space="preserve"> lavor</w:t>
+      </w:r>
+      <w:r>
+        <w:t>i</w:t>
+      </w:r>
+      <w:r>
+        <w:t xml:space="preserve"> o cors</w:t>
+      </w:r>
+      <w:r>
+        <w:t>i</w:t>
+      </w:r>
+      <w:r>
+        <w:t xml:space="preserve"> di studio in particolare, e con quante ore,</w:t>
+      </w:r>
+      <w:r>
+        <w:t xml:space="preserve"> contribuiscono a un livel</w:t>
+      </w:r>
+      <w:r>
+        <w:t>lo di stress maggiore</w:t>
+      </w:r>
+      <w:r>
+        <w:t xml:space="preserve"> e necessità di impiegare</w:t>
+      </w:r>
+      <w:r>
+        <w:t xml:space="preserve"> più tempo per il sonno. Per esempio</w:t>
+      </w:r>
+      <w:r>
+        <w:t>:</w:t>
+      </w:r>
+    </w:p>
+    <w:p>
+      <w:pPr>
+        <w:ind w:left="720"/>
+      </w:pPr>
+      <w:r>
+        <w:t xml:space="preserve">Prendiamo in considerazione </w:t>
+      </w:r>
+      <w:r>
+        <w:t xml:space="preserve">due </w:t>
+      </w:r>
+      <w:r>
+        <w:t>soggetti differenti</w:t>
+      </w:r>
+      <w:r>
+        <w:t xml:space="preserve">: un cuoco e un impiegato d’ufficio part-time. </w:t>
+      </w:r>
+      <w:r>
+        <w:t xml:space="preserve">Se entrambi </w:t>
+      </w:r>
+      <w:r>
+        <w:t>giocano</w:t>
+      </w:r>
+      <w:r>
+        <w:t xml:space="preserve"> sei ore al giorno</w:t>
+      </w:r>
+      <w:r>
+        <w:t>,</w:t>
+      </w:r>
+      <w:r>
+        <w:t xml:space="preserve"> </w:t>
+      </w:r>
+      <w:r>
+        <w:t xml:space="preserve">teoricamente il </w:t>
+      </w:r>
+      <w:proofErr w:type="spellStart"/>
+      <w:r>
+        <w:t>Performance_Impact</w:t>
+      </w:r>
+      <w:proofErr w:type="spellEnd"/>
+      <w:r>
+        <w:t xml:space="preserve"> del cuoco sarà peggiore, o quantomeno uguale, </w:t>
+      </w:r>
+      <w:r>
+        <w:t>a quello dell’impiegato</w:t>
+      </w:r>
+      <w:r>
+        <w:t>, che ha un lavoro ipoteticamente meno stressante</w:t>
+      </w:r>
+      <w:r>
+        <w:t xml:space="preserve"> e che</w:t>
+      </w:r>
+      <w:r>
+        <w:t xml:space="preserve"> comprende meno ore della giornata.</w:t>
+      </w:r>
+    </w:p>
+    <w:p/>
+    <w:p/>
     <w:sectPr>
       <w:type w:val="continuous"/>
       <w:pgSz w:w="11906" w:h="16838"/>
@@ -10097,6 +11848,155 @@
     </w:lvl>
   </w:abstractNum>
   <w:abstractNum w:abstractNumId="10" w15:restartNumberingAfterBreak="0">
+    <w:nsid w:val="336F70E7"/>
+    <w:multiLevelType w:val="multilevel"/>
+    <w:tmpl w:val="31E6A76A"/>
+    <w:lvl w:ilvl="0">
+      <w:start w:val="1"/>
+      <w:numFmt w:val="bullet"/>
+      <w:lvlText w:val=""/>
+      <w:lvlJc w:val="left"/>
+      <w:pPr>
+        <w:tabs>
+          <w:tab w:val="num" w:pos="720"/>
+        </w:tabs>
+        <w:ind w:left="720" w:hanging="360"/>
+      </w:pPr>
+      <w:rPr>
+        <w:rFonts w:ascii="Symbol" w:hAnsi="Symbol" w:hint="default"/>
+        <w:sz w:val="20"/>
+      </w:rPr>
+    </w:lvl>
+    <w:lvl w:ilvl="1" w:tentative="1">
+      <w:start w:val="1"/>
+      <w:numFmt w:val="bullet"/>
+      <w:lvlText w:val="o"/>
+      <w:lvlJc w:val="left"/>
+      <w:pPr>
+        <w:tabs>
+          <w:tab w:val="num" w:pos="1440"/>
+        </w:tabs>
+        <w:ind w:left="1440" w:hanging="360"/>
+      </w:pPr>
+      <w:rPr>
+        <w:rFonts w:ascii="Courier New" w:hAnsi="Courier New" w:hint="default"/>
+        <w:sz w:val="20"/>
+      </w:rPr>
+    </w:lvl>
+    <w:lvl w:ilvl="2" w:tentative="1">
+      <w:start w:val="1"/>
+      <w:numFmt w:val="bullet"/>
+      <w:lvlText w:val=""/>
+      <w:lvlJc w:val="left"/>
+      <w:pPr>
+        <w:tabs>
+          <w:tab w:val="num" w:pos="2160"/>
+        </w:tabs>
+        <w:ind w:left="2160" w:hanging="360"/>
+      </w:pPr>
+      <w:rPr>
+        <w:rFonts w:ascii="Wingdings" w:hAnsi="Wingdings" w:hint="default"/>
+        <w:sz w:val="20"/>
+      </w:rPr>
+    </w:lvl>
+    <w:lvl w:ilvl="3" w:tentative="1">
+      <w:start w:val="1"/>
+      <w:numFmt w:val="bullet"/>
+      <w:lvlText w:val=""/>
+      <w:lvlJc w:val="left"/>
+      <w:pPr>
+        <w:tabs>
+          <w:tab w:val="num" w:pos="2880"/>
+        </w:tabs>
+        <w:ind w:left="2880" w:hanging="360"/>
+      </w:pPr>
+      <w:rPr>
+        <w:rFonts w:ascii="Wingdings" w:hAnsi="Wingdings" w:hint="default"/>
+        <w:sz w:val="20"/>
+      </w:rPr>
+    </w:lvl>
+    <w:lvl w:ilvl="4" w:tentative="1">
+      <w:start w:val="1"/>
+      <w:numFmt w:val="bullet"/>
+      <w:lvlText w:val=""/>
+      <w:lvlJc w:val="left"/>
+      <w:pPr>
+        <w:tabs>
+          <w:tab w:val="num" w:pos="3600"/>
+        </w:tabs>
+        <w:ind w:left="3600" w:hanging="360"/>
+      </w:pPr>
+      <w:rPr>
+        <w:rFonts w:ascii="Wingdings" w:hAnsi="Wingdings" w:hint="default"/>
+        <w:sz w:val="20"/>
+      </w:rPr>
+    </w:lvl>
+    <w:lvl w:ilvl="5" w:tentative="1">
+      <w:start w:val="1"/>
+      <w:numFmt w:val="bullet"/>
+      <w:lvlText w:val=""/>
+      <w:lvlJc w:val="left"/>
+      <w:pPr>
+        <w:tabs>
+          <w:tab w:val="num" w:pos="4320"/>
+        </w:tabs>
+        <w:ind w:left="4320" w:hanging="360"/>
+      </w:pPr>
+      <w:rPr>
+        <w:rFonts w:ascii="Wingdings" w:hAnsi="Wingdings" w:hint="default"/>
+        <w:sz w:val="20"/>
+      </w:rPr>
+    </w:lvl>
+    <w:lvl w:ilvl="6" w:tentative="1">
+      <w:start w:val="1"/>
+      <w:numFmt w:val="bullet"/>
+      <w:lvlText w:val=""/>
+      <w:lvlJc w:val="left"/>
+      <w:pPr>
+        <w:tabs>
+          <w:tab w:val="num" w:pos="5040"/>
+        </w:tabs>
+        <w:ind w:left="5040" w:hanging="360"/>
+      </w:pPr>
+      <w:rPr>
+        <w:rFonts w:ascii="Wingdings" w:hAnsi="Wingdings" w:hint="default"/>
+        <w:sz w:val="20"/>
+      </w:rPr>
+    </w:lvl>
+    <w:lvl w:ilvl="7" w:tentative="1">
+      <w:start w:val="1"/>
+      <w:numFmt w:val="bullet"/>
+      <w:lvlText w:val=""/>
+      <w:lvlJc w:val="left"/>
+      <w:pPr>
+        <w:tabs>
+          <w:tab w:val="num" w:pos="5760"/>
+        </w:tabs>
+        <w:ind w:left="5760" w:hanging="360"/>
+      </w:pPr>
+      <w:rPr>
+        <w:rFonts w:ascii="Wingdings" w:hAnsi="Wingdings" w:hint="default"/>
+        <w:sz w:val="20"/>
+      </w:rPr>
+    </w:lvl>
+    <w:lvl w:ilvl="8" w:tentative="1">
+      <w:start w:val="1"/>
+      <w:numFmt w:val="bullet"/>
+      <w:lvlText w:val=""/>
+      <w:lvlJc w:val="left"/>
+      <w:pPr>
+        <w:tabs>
+          <w:tab w:val="num" w:pos="6480"/>
+        </w:tabs>
+        <w:ind w:left="6480" w:hanging="360"/>
+      </w:pPr>
+      <w:rPr>
+        <w:rFonts w:ascii="Wingdings" w:hAnsi="Wingdings" w:hint="default"/>
+        <w:sz w:val="20"/>
+      </w:rPr>
+    </w:lvl>
+  </w:abstractNum>
+  <w:abstractNum w:abstractNumId="11" w15:restartNumberingAfterBreak="0">
     <w:nsid w:val="340E46B7"/>
     <w:multiLevelType w:val="hybridMultilevel"/>
     <w:tmpl w:val="1DAEF54A"/>
@@ -10209,7 +12109,7 @@
       </w:rPr>
     </w:lvl>
   </w:abstractNum>
-  <w:abstractNum w:abstractNumId="11" w15:restartNumberingAfterBreak="0">
+  <w:abstractNum w:abstractNumId="12" w15:restartNumberingAfterBreak="0">
     <w:nsid w:val="364F42DA"/>
     <w:multiLevelType w:val="multilevel"/>
     <w:tmpl w:val="7542CD6E"/>
@@ -10322,7 +12222,7 @@
       </w:rPr>
     </w:lvl>
   </w:abstractNum>
-  <w:abstractNum w:abstractNumId="12" w15:restartNumberingAfterBreak="0">
+  <w:abstractNum w:abstractNumId="13" w15:restartNumberingAfterBreak="0">
     <w:nsid w:val="38807BD9"/>
     <w:multiLevelType w:val="hybridMultilevel"/>
     <w:tmpl w:val="FFFFFFFF"/>
@@ -10435,7 +12335,7 @@
       </w:rPr>
     </w:lvl>
   </w:abstractNum>
-  <w:abstractNum w:abstractNumId="13" w15:restartNumberingAfterBreak="0">
+  <w:abstractNum w:abstractNumId="14" w15:restartNumberingAfterBreak="0">
     <w:nsid w:val="3F351500"/>
     <w:multiLevelType w:val="multilevel"/>
     <w:tmpl w:val="AC50024A"/>
@@ -10584,7 +12484,7 @@
       </w:rPr>
     </w:lvl>
   </w:abstractNum>
-  <w:abstractNum w:abstractNumId="14" w15:restartNumberingAfterBreak="0">
+  <w:abstractNum w:abstractNumId="15" w15:restartNumberingAfterBreak="0">
     <w:nsid w:val="41D83CAF"/>
     <w:multiLevelType w:val="multilevel"/>
     <w:tmpl w:val="9A90ECB2"/>
@@ -10697,7 +12597,7 @@
       </w:pPr>
     </w:lvl>
   </w:abstractNum>
-  <w:abstractNum w:abstractNumId="15" w15:restartNumberingAfterBreak="0">
+  <w:abstractNum w:abstractNumId="16" w15:restartNumberingAfterBreak="0">
     <w:nsid w:val="449A0F7B"/>
     <w:multiLevelType w:val="multilevel"/>
     <w:tmpl w:val="3B1ACDCC"/>
@@ -10846,7 +12746,7 @@
       </w:rPr>
     </w:lvl>
   </w:abstractNum>
-  <w:abstractNum w:abstractNumId="16" w15:restartNumberingAfterBreak="0">
+  <w:abstractNum w:abstractNumId="17" w15:restartNumberingAfterBreak="0">
     <w:nsid w:val="465B5C6F"/>
     <w:multiLevelType w:val="hybridMultilevel"/>
     <w:tmpl w:val="B2EA5BF6"/>
@@ -10932,7 +12832,7 @@
       </w:pPr>
     </w:lvl>
   </w:abstractNum>
-  <w:abstractNum w:abstractNumId="17" w15:restartNumberingAfterBreak="0">
+  <w:abstractNum w:abstractNumId="18" w15:restartNumberingAfterBreak="0">
     <w:nsid w:val="57D53FBA"/>
     <w:multiLevelType w:val="multilevel"/>
     <w:tmpl w:val="EEB667B4"/>
@@ -11053,7 +12953,7 @@
       </w:rPr>
     </w:lvl>
   </w:abstractNum>
-  <w:abstractNum w:abstractNumId="18" w15:restartNumberingAfterBreak="0">
+  <w:abstractNum w:abstractNumId="19" w15:restartNumberingAfterBreak="0">
     <w:nsid w:val="5CED4092"/>
     <w:multiLevelType w:val="multilevel"/>
     <w:tmpl w:val="D3FAA592"/>
@@ -11174,7 +13074,7 @@
       </w:rPr>
     </w:lvl>
   </w:abstractNum>
-  <w:abstractNum w:abstractNumId="19" w15:restartNumberingAfterBreak="0">
+  <w:abstractNum w:abstractNumId="20" w15:restartNumberingAfterBreak="0">
     <w:nsid w:val="66725E61"/>
     <w:multiLevelType w:val="multilevel"/>
     <w:tmpl w:val="E5FEE2BE"/>
@@ -11287,7 +13187,7 @@
       </w:pPr>
     </w:lvl>
   </w:abstractNum>
-  <w:abstractNum w:abstractNumId="20" w15:restartNumberingAfterBreak="0">
+  <w:abstractNum w:abstractNumId="21" w15:restartNumberingAfterBreak="0">
     <w:nsid w:val="6AE51107"/>
     <w:multiLevelType w:val="hybridMultilevel"/>
     <w:tmpl w:val="5BF8D516"/>
@@ -11400,7 +13300,7 @@
       </w:rPr>
     </w:lvl>
   </w:abstractNum>
-  <w:abstractNum w:abstractNumId="21" w15:restartNumberingAfterBreak="0">
+  <w:abstractNum w:abstractNumId="22" w15:restartNumberingAfterBreak="0">
     <w:nsid w:val="6CE31E83"/>
     <w:multiLevelType w:val="hybridMultilevel"/>
     <w:tmpl w:val="20B2C782"/>
@@ -11513,7 +13413,7 @@
       </w:rPr>
     </w:lvl>
   </w:abstractNum>
-  <w:abstractNum w:abstractNumId="22" w15:restartNumberingAfterBreak="0">
+  <w:abstractNum w:abstractNumId="23" w15:restartNumberingAfterBreak="0">
     <w:nsid w:val="70B519EE"/>
     <w:multiLevelType w:val="multilevel"/>
     <w:tmpl w:val="C80E7F8C"/>
@@ -11662,7 +13562,7 @@
       </w:rPr>
     </w:lvl>
   </w:abstractNum>
-  <w:abstractNum w:abstractNumId="23" w15:restartNumberingAfterBreak="0">
+  <w:abstractNum w:abstractNumId="24" w15:restartNumberingAfterBreak="0">
     <w:nsid w:val="70D86A34"/>
     <w:multiLevelType w:val="hybridMultilevel"/>
     <w:tmpl w:val="1234CD54"/>
@@ -11775,7 +13675,7 @@
       </w:rPr>
     </w:lvl>
   </w:abstractNum>
-  <w:abstractNum w:abstractNumId="24" w15:restartNumberingAfterBreak="0">
+  <w:abstractNum w:abstractNumId="25" w15:restartNumberingAfterBreak="0">
     <w:nsid w:val="763E6A5E"/>
     <w:multiLevelType w:val="hybridMultilevel"/>
     <w:tmpl w:val="E3F6DB58"/>
@@ -11888,7 +13788,7 @@
       </w:rPr>
     </w:lvl>
   </w:abstractNum>
-  <w:abstractNum w:abstractNumId="25" w15:restartNumberingAfterBreak="0">
+  <w:abstractNum w:abstractNumId="26" w15:restartNumberingAfterBreak="0">
     <w:nsid w:val="7BFE0C1C"/>
     <w:multiLevelType w:val="multilevel"/>
     <w:tmpl w:val="5E6A7AB8"/>
@@ -12002,10 +13902,10 @@
     </w:lvl>
   </w:abstractNum>
   <w:num w:numId="1" w16cid:durableId="1763606326">
-    <w:abstractNumId w:val="18"/>
+    <w:abstractNumId w:val="19"/>
   </w:num>
   <w:num w:numId="2" w16cid:durableId="2105219602">
-    <w:abstractNumId w:val="11"/>
+    <w:abstractNumId w:val="12"/>
   </w:num>
   <w:num w:numId="3" w16cid:durableId="1603801098">
     <w:abstractNumId w:val="8"/>
@@ -12017,13 +13917,13 @@
     <w:abstractNumId w:val="3"/>
   </w:num>
   <w:num w:numId="6" w16cid:durableId="642125172">
-    <w:abstractNumId w:val="17"/>
+    <w:abstractNumId w:val="18"/>
   </w:num>
   <w:num w:numId="7" w16cid:durableId="1894584798">
     <w:abstractNumId w:val="5"/>
   </w:num>
   <w:num w:numId="8" w16cid:durableId="85150894">
-    <w:abstractNumId w:val="13"/>
+    <w:abstractNumId w:val="14"/>
   </w:num>
   <w:num w:numId="9" w16cid:durableId="398211193">
     <w:abstractNumId w:val="0"/>
@@ -12035,16 +13935,16 @@
     <w:abstractNumId w:val="4"/>
   </w:num>
   <w:num w:numId="12" w16cid:durableId="962154553">
-    <w:abstractNumId w:val="21"/>
+    <w:abstractNumId w:val="22"/>
   </w:num>
   <w:num w:numId="13" w16cid:durableId="196747227">
-    <w:abstractNumId w:val="14"/>
+    <w:abstractNumId w:val="15"/>
   </w:num>
   <w:num w:numId="14" w16cid:durableId="1542745400">
     <w:abstractNumId w:val="7"/>
   </w:num>
   <w:num w:numId="15" w16cid:durableId="481583340">
-    <w:abstractNumId w:val="24"/>
+    <w:abstractNumId w:val="25"/>
   </w:num>
   <w:num w:numId="16" w16cid:durableId="130750111">
     <w:abstractNumId w:val="0"/>
@@ -12077,10 +13977,10 @@
     </w:lvlOverride>
   </w:num>
   <w:num w:numId="17" w16cid:durableId="1783911795">
-    <w:abstractNumId w:val="20"/>
+    <w:abstractNumId w:val="21"/>
   </w:num>
   <w:num w:numId="18" w16cid:durableId="842548736">
-    <w:abstractNumId w:val="10"/>
+    <w:abstractNumId w:val="11"/>
   </w:num>
   <w:num w:numId="19" w16cid:durableId="609552129">
     <w:abstractNumId w:val="0"/>
@@ -12113,22 +14013,22 @@
     </w:lvlOverride>
   </w:num>
   <w:num w:numId="20" w16cid:durableId="498666554">
-    <w:abstractNumId w:val="16"/>
+    <w:abstractNumId w:val="17"/>
   </w:num>
   <w:num w:numId="21" w16cid:durableId="2115320554">
     <w:abstractNumId w:val="2"/>
   </w:num>
   <w:num w:numId="22" w16cid:durableId="1397388104">
-    <w:abstractNumId w:val="23"/>
+    <w:abstractNumId w:val="24"/>
   </w:num>
   <w:num w:numId="23" w16cid:durableId="1520922832">
-    <w:abstractNumId w:val="15"/>
+    <w:abstractNumId w:val="16"/>
   </w:num>
   <w:num w:numId="24" w16cid:durableId="1487353101">
-    <w:abstractNumId w:val="12"/>
+    <w:abstractNumId w:val="13"/>
   </w:num>
   <w:num w:numId="25" w16cid:durableId="1039402805">
-    <w:abstractNumId w:val="22"/>
+    <w:abstractNumId w:val="23"/>
   </w:num>
   <w:num w:numId="26" w16cid:durableId="95836326">
     <w:abstractNumId w:val="9"/>
@@ -12164,10 +14064,13 @@
     </w:lvlOverride>
   </w:num>
   <w:num w:numId="28" w16cid:durableId="731734191">
-    <w:abstractNumId w:val="25"/>
+    <w:abstractNumId w:val="26"/>
   </w:num>
   <w:num w:numId="29" w16cid:durableId="328218800">
-    <w:abstractNumId w:val="19"/>
+    <w:abstractNumId w:val="20"/>
+  </w:num>
+  <w:num w:numId="30" w16cid:durableId="510460691">
+    <w:abstractNumId w:val="10"/>
   </w:num>
 </w:numbering>
 </file>

</xml_diff>